<commit_message>
Edits and new Figure 1
</commit_message>
<xml_diff>
--- a/draft/bglb_submission_package/supplemental.docx
+++ b/draft/bglb_submission_package/supplemental.docx
@@ -482,6 +482,7 @@
                 <w:b/>
                 <w:color w:val="000000"/>
               </w:rPr>
+              <w:lastRenderedPageBreak/>
               <w:t>Mutant</w:t>
             </w:r>
           </w:p>
@@ -29705,16 +29706,13 @@
                   </w:rPr>
                 </w:rPrChange>
               </w:rPr>
-              <w:pPrChange w:id="7" w:author="Alex" w:date="2015-05-18T16:59:00Z">
-                <w:pPr/>
-              </w:pPrChange>
-            </w:pPr>
-            <w:ins w:id="8" w:author="Alex" w:date="2015-05-18T16:59:00Z">
+            </w:pPr>
+            <w:ins w:id="7" w:author="Alex" w:date="2015-05-18T16:59:00Z">
               <w:r>
                 <w:rPr>
                   <w:b/>
                   <w:i/>
-                  <w:rPrChange w:id="9" w:author="Alex" w:date="2015-05-18T17:01:00Z">
+                  <w:rPrChange w:id="8" w:author="Alex" w:date="2015-05-18T17:01:00Z">
                     <w:rPr/>
                   </w:rPrChange>
                 </w:rPr>
@@ -29724,7 +29722,7 @@
                 <w:rPr>
                   <w:b/>
                   <w:vertAlign w:val="subscript"/>
-                  <w:rPrChange w:id="10" w:author="Alex" w:date="2015-05-18T17:01:00Z">
+                  <w:rPrChange w:id="9" w:author="Alex" w:date="2015-05-18T17:01:00Z">
                     <w:rPr/>
                   </w:rPrChange>
                 </w:rPr>
@@ -29733,26 +29731,17 @@
               <w:r>
                 <w:rPr>
                   <w:b/>
-                  <w:rPrChange w:id="11" w:author="Alex" w:date="2015-05-18T17:01:00Z">
+                  <w:rPrChange w:id="10" w:author="Alex" w:date="2015-05-18T17:01:00Z">
                     <w:rPr/>
                   </w:rPrChange>
                 </w:rPr>
-                <w:t>/</w:t>
-              </w:r>
-              <w:r>
-                <w:rPr>
-                  <w:b/>
-                  <w:rPrChange w:id="12" w:author="Alex" w:date="2015-05-18T17:01:00Z">
-                    <w:rPr/>
-                  </w:rPrChange>
-                </w:rPr>
-                <w:t>K</w:t>
+                <w:t>/K</w:t>
               </w:r>
               <w:r>
                 <w:rPr>
                   <w:b/>
                   <w:vertAlign w:val="subscript"/>
-                  <w:rPrChange w:id="13" w:author="Alex" w:date="2015-05-18T17:01:00Z">
+                  <w:rPrChange w:id="11" w:author="Alex" w:date="2015-05-18T17:01:00Z">
                     <w:rPr/>
                   </w:rPrChange>
                 </w:rPr>
@@ -29778,23 +29767,20 @@
           <w:p>
             <w:pPr>
               <w:rPr>
-                <w:ins w:id="14" w:author="Alex" w:date="2015-05-18T16:57:00Z"/>
+                <w:ins w:id="12" w:author="Alex" w:date="2015-05-18T16:57:00Z"/>
                 <w:b/>
-                <w:rPrChange w:id="15" w:author="Alex" w:date="2015-05-18T17:01:00Z">
+                <w:rPrChange w:id="13" w:author="Alex" w:date="2015-05-18T17:01:00Z">
                   <w:rPr>
-                    <w:ins w:id="16" w:author="Alex" w:date="2015-05-18T16:57:00Z"/>
+                    <w:ins w:id="14" w:author="Alex" w:date="2015-05-18T16:57:00Z"/>
                   </w:rPr>
                 </w:rPrChange>
               </w:rPr>
-              <w:pPrChange w:id="17" w:author="Alex" w:date="2015-05-18T16:59:00Z">
-                <w:pPr/>
-              </w:pPrChange>
-            </w:pPr>
-            <w:ins w:id="18" w:author="Alex" w:date="2015-05-18T16:58:00Z">
+            </w:pPr>
+            <w:ins w:id="15" w:author="Alex" w:date="2015-05-18T16:58:00Z">
               <w:r>
                 <w:rPr>
                   <w:b/>
-                  <w:rPrChange w:id="19" w:author="Alex" w:date="2015-05-18T17:01:00Z">
+                  <w:rPrChange w:id="16" w:author="Alex" w:date="2015-05-18T17:01:00Z">
                     <w:rPr/>
                   </w:rPrChange>
                 </w:rPr>
@@ -29820,23 +29806,20 @@
           <w:p>
             <w:pPr>
               <w:rPr>
-                <w:ins w:id="20" w:author="Alex" w:date="2015-05-18T16:57:00Z"/>
+                <w:ins w:id="17" w:author="Alex" w:date="2015-05-18T16:57:00Z"/>
                 <w:b/>
-                <w:rPrChange w:id="21" w:author="Alex" w:date="2015-05-18T17:01:00Z">
+                <w:rPrChange w:id="18" w:author="Alex" w:date="2015-05-18T17:01:00Z">
                   <w:rPr>
-                    <w:ins w:id="22" w:author="Alex" w:date="2015-05-18T16:57:00Z"/>
+                    <w:ins w:id="19" w:author="Alex" w:date="2015-05-18T16:57:00Z"/>
                   </w:rPr>
                 </w:rPrChange>
               </w:rPr>
-              <w:pPrChange w:id="23" w:author="Alex" w:date="2015-05-18T16:59:00Z">
-                <w:pPr/>
-              </w:pPrChange>
-            </w:pPr>
-            <w:ins w:id="24" w:author="Alex" w:date="2015-05-18T16:58:00Z">
+            </w:pPr>
+            <w:ins w:id="20" w:author="Alex" w:date="2015-05-18T16:58:00Z">
               <w:r>
                 <w:rPr>
                   <w:b/>
-                  <w:rPrChange w:id="25" w:author="Alex" w:date="2015-05-18T17:01:00Z">
+                  <w:rPrChange w:id="21" w:author="Alex" w:date="2015-05-18T17:01:00Z">
                     <w:rPr/>
                   </w:rPrChange>
                 </w:rPr>
@@ -29849,7 +29832,7 @@
       <w:tr>
         <w:trPr>
           <w:trHeight w:val="300"/>
-          <w:ins w:id="26" w:author="Alex" w:date="2015-05-18T16:57:00Z"/>
+          <w:ins w:id="22" w:author="Alex" w:date="2015-05-18T16:57:00Z"/>
         </w:trPr>
         <w:tc>
           <w:tcPr>
@@ -29868,26 +29851,16 @@
           <w:p>
             <w:pPr>
               <w:rPr>
-                <w:ins w:id="27" w:author="Alex" w:date="2015-05-18T16:57:00Z"/>
-                <w:rPrChange w:id="28" w:author="Alex" w:date="2015-05-18T16:59:00Z">
-                  <w:rPr>
-                    <w:ins w:id="29" w:author="Alex" w:date="2015-05-18T16:57:00Z"/>
-                  </w:rPr>
-                </w:rPrChange>
-              </w:rPr>
-              <w:pPrChange w:id="30" w:author="Alex" w:date="2015-05-18T16:59:00Z">
+                <w:ins w:id="23" w:author="Alex" w:date="2015-05-18T16:57:00Z"/>
+              </w:rPr>
+              <w:pPrChange w:id="24" w:author="Alex" w:date="2015-05-18T16:59:00Z">
                 <w:pPr>
                   <w:jc w:val="right"/>
                 </w:pPr>
               </w:pPrChange>
             </w:pPr>
-            <w:ins w:id="31" w:author="Alex" w:date="2015-05-18T16:59:00Z">
+            <w:ins w:id="25" w:author="Alex" w:date="2015-05-18T16:59:00Z">
               <w:r>
-                <w:rPr>
-                  <w:rPrChange w:id="32" w:author="Alex" w:date="2015-05-18T16:59:00Z">
-                    <w:rPr/>
-                  </w:rPrChange>
-                </w:rPr>
                 <w:t>0.52</w:t>
               </w:r>
             </w:ins>
@@ -29910,24 +29883,11 @@
           <w:p>
             <w:pPr>
               <w:rPr>
-                <w:ins w:id="33" w:author="Alex" w:date="2015-05-18T16:57:00Z"/>
-                <w:rPrChange w:id="34" w:author="Alex" w:date="2015-05-18T16:59:00Z">
-                  <w:rPr>
-                    <w:ins w:id="35" w:author="Alex" w:date="2015-05-18T16:57:00Z"/>
-                  </w:rPr>
-                </w:rPrChange>
-              </w:rPr>
-              <w:pPrChange w:id="36" w:author="Alex" w:date="2015-05-18T16:59:00Z">
-                <w:pPr/>
-              </w:pPrChange>
-            </w:pPr>
-            <w:ins w:id="37" w:author="Alex" w:date="2015-05-18T16:57:00Z">
+                <w:ins w:id="26" w:author="Alex" w:date="2015-05-18T16:57:00Z"/>
+              </w:rPr>
+            </w:pPr>
+            <w:ins w:id="27" w:author="Alex" w:date="2015-05-18T16:57:00Z">
               <w:r>
-                <w:rPr>
-                  <w:rPrChange w:id="38" w:author="Alex" w:date="2015-05-18T16:59:00Z">
-                    <w:rPr/>
-                  </w:rPrChange>
-                </w:rPr>
                 <w:t>R240A</w:t>
               </w:r>
             </w:ins>
@@ -29950,26 +29910,16 @@
           <w:p>
             <w:pPr>
               <w:rPr>
-                <w:ins w:id="39" w:author="Alex" w:date="2015-05-18T16:57:00Z"/>
-                <w:rPrChange w:id="40" w:author="Alex" w:date="2015-05-18T16:59:00Z">
-                  <w:rPr>
-                    <w:ins w:id="41" w:author="Alex" w:date="2015-05-18T16:57:00Z"/>
-                  </w:rPr>
-                </w:rPrChange>
-              </w:rPr>
-              <w:pPrChange w:id="42" w:author="Alex" w:date="2015-05-18T16:59:00Z">
+                <w:ins w:id="28" w:author="Alex" w:date="2015-05-18T16:57:00Z"/>
+              </w:rPr>
+              <w:pPrChange w:id="29" w:author="Alex" w:date="2015-05-18T16:59:00Z">
                 <w:pPr>
                   <w:jc w:val="right"/>
                 </w:pPr>
               </w:pPrChange>
             </w:pPr>
-            <w:ins w:id="43" w:author="Alex" w:date="2015-05-18T16:57:00Z">
+            <w:ins w:id="30" w:author="Alex" w:date="2015-05-18T16:57:00Z">
               <w:r>
-                <w:rPr>
-                  <w:rPrChange w:id="44" w:author="Alex" w:date="2015-05-18T16:59:00Z">
-                    <w:rPr/>
-                  </w:rPrChange>
-                </w:rPr>
                 <w:t>13</w:t>
               </w:r>
             </w:ins>
@@ -29979,7 +29929,7 @@
       <w:tr>
         <w:trPr>
           <w:trHeight w:val="300"/>
-          <w:ins w:id="45" w:author="Alex" w:date="2015-05-18T16:57:00Z"/>
+          <w:ins w:id="31" w:author="Alex" w:date="2015-05-18T16:57:00Z"/>
         </w:trPr>
         <w:tc>
           <w:tcPr>
@@ -29998,26 +29948,16 @@
           <w:p>
             <w:pPr>
               <w:rPr>
-                <w:ins w:id="46" w:author="Alex" w:date="2015-05-18T16:57:00Z"/>
-                <w:rPrChange w:id="47" w:author="Alex" w:date="2015-05-18T16:59:00Z">
-                  <w:rPr>
-                    <w:ins w:id="48" w:author="Alex" w:date="2015-05-18T16:57:00Z"/>
-                  </w:rPr>
-                </w:rPrChange>
-              </w:rPr>
-              <w:pPrChange w:id="49" w:author="Alex" w:date="2015-05-18T16:59:00Z">
+                <w:ins w:id="32" w:author="Alex" w:date="2015-05-18T16:57:00Z"/>
+              </w:rPr>
+              <w:pPrChange w:id="33" w:author="Alex" w:date="2015-05-18T16:59:00Z">
                 <w:pPr>
                   <w:jc w:val="right"/>
                 </w:pPr>
               </w:pPrChange>
             </w:pPr>
-            <w:ins w:id="50" w:author="Alex" w:date="2015-05-18T16:59:00Z">
+            <w:ins w:id="34" w:author="Alex" w:date="2015-05-18T16:59:00Z">
               <w:r>
-                <w:rPr>
-                  <w:rPrChange w:id="51" w:author="Alex" w:date="2015-05-18T16:59:00Z">
-                    <w:rPr/>
-                  </w:rPrChange>
-                </w:rPr>
                 <w:t>0.22</w:t>
               </w:r>
             </w:ins>
@@ -30040,24 +29980,11 @@
           <w:p>
             <w:pPr>
               <w:rPr>
-                <w:ins w:id="52" w:author="Alex" w:date="2015-05-18T16:57:00Z"/>
-                <w:rPrChange w:id="53" w:author="Alex" w:date="2015-05-18T16:59:00Z">
-                  <w:rPr>
-                    <w:ins w:id="54" w:author="Alex" w:date="2015-05-18T16:57:00Z"/>
-                  </w:rPr>
-                </w:rPrChange>
-              </w:rPr>
-              <w:pPrChange w:id="55" w:author="Alex" w:date="2015-05-18T16:59:00Z">
-                <w:pPr/>
-              </w:pPrChange>
-            </w:pPr>
-            <w:ins w:id="56" w:author="Alex" w:date="2015-05-18T16:57:00Z">
+                <w:ins w:id="35" w:author="Alex" w:date="2015-05-18T16:57:00Z"/>
+              </w:rPr>
+            </w:pPr>
+            <w:ins w:id="36" w:author="Alex" w:date="2015-05-18T16:57:00Z">
               <w:r>
-                <w:rPr>
-                  <w:rPrChange w:id="57" w:author="Alex" w:date="2015-05-18T16:59:00Z">
-                    <w:rPr/>
-                  </w:rPrChange>
-                </w:rPr>
                 <w:t>K413A</w:t>
               </w:r>
             </w:ins>
@@ -30080,26 +30007,16 @@
           <w:p>
             <w:pPr>
               <w:rPr>
-                <w:ins w:id="58" w:author="Alex" w:date="2015-05-18T16:57:00Z"/>
-                <w:rPrChange w:id="59" w:author="Alex" w:date="2015-05-18T16:59:00Z">
-                  <w:rPr>
-                    <w:ins w:id="60" w:author="Alex" w:date="2015-05-18T16:57:00Z"/>
-                  </w:rPr>
-                </w:rPrChange>
-              </w:rPr>
-              <w:pPrChange w:id="61" w:author="Alex" w:date="2015-05-18T16:59:00Z">
+                <w:ins w:id="37" w:author="Alex" w:date="2015-05-18T16:57:00Z"/>
+              </w:rPr>
+              <w:pPrChange w:id="38" w:author="Alex" w:date="2015-05-18T16:59:00Z">
                 <w:pPr>
                   <w:jc w:val="right"/>
                 </w:pPr>
               </w:pPrChange>
             </w:pPr>
-            <w:ins w:id="62" w:author="Alex" w:date="2015-05-18T16:57:00Z">
+            <w:ins w:id="39" w:author="Alex" w:date="2015-05-18T16:57:00Z">
               <w:r>
-                <w:rPr>
-                  <w:rPrChange w:id="63" w:author="Alex" w:date="2015-05-18T16:59:00Z">
-                    <w:rPr/>
-                  </w:rPrChange>
-                </w:rPr>
                 <w:t>27</w:t>
               </w:r>
             </w:ins>
@@ -30109,7 +30026,7 @@
       <w:tr>
         <w:trPr>
           <w:trHeight w:val="300"/>
-          <w:ins w:id="64" w:author="Alex" w:date="2015-05-18T16:57:00Z"/>
+          <w:ins w:id="40" w:author="Alex" w:date="2015-05-18T16:57:00Z"/>
         </w:trPr>
         <w:tc>
           <w:tcPr>
@@ -30128,26 +30045,16 @@
           <w:p>
             <w:pPr>
               <w:rPr>
-                <w:ins w:id="65" w:author="Alex" w:date="2015-05-18T16:57:00Z"/>
-                <w:rPrChange w:id="66" w:author="Alex" w:date="2015-05-18T16:59:00Z">
-                  <w:rPr>
-                    <w:ins w:id="67" w:author="Alex" w:date="2015-05-18T16:57:00Z"/>
-                  </w:rPr>
-                </w:rPrChange>
-              </w:rPr>
-              <w:pPrChange w:id="68" w:author="Alex" w:date="2015-05-18T16:59:00Z">
+                <w:ins w:id="41" w:author="Alex" w:date="2015-05-18T16:57:00Z"/>
+              </w:rPr>
+              <w:pPrChange w:id="42" w:author="Alex" w:date="2015-05-18T16:59:00Z">
                 <w:pPr>
                   <w:jc w:val="right"/>
                 </w:pPr>
               </w:pPrChange>
             </w:pPr>
-            <w:ins w:id="69" w:author="Alex" w:date="2015-05-18T16:59:00Z">
+            <w:ins w:id="43" w:author="Alex" w:date="2015-05-18T16:59:00Z">
               <w:r>
-                <w:rPr>
-                  <w:rPrChange w:id="70" w:author="Alex" w:date="2015-05-18T16:59:00Z">
-                    <w:rPr/>
-                  </w:rPrChange>
-                </w:rPr>
                 <w:t>0.05</w:t>
               </w:r>
             </w:ins>
@@ -30170,24 +30077,11 @@
           <w:p>
             <w:pPr>
               <w:rPr>
-                <w:ins w:id="71" w:author="Alex" w:date="2015-05-18T16:57:00Z"/>
-                <w:rPrChange w:id="72" w:author="Alex" w:date="2015-05-18T16:59:00Z">
-                  <w:rPr>
-                    <w:ins w:id="73" w:author="Alex" w:date="2015-05-18T16:57:00Z"/>
-                  </w:rPr>
-                </w:rPrChange>
-              </w:rPr>
-              <w:pPrChange w:id="74" w:author="Alex" w:date="2015-05-18T16:59:00Z">
-                <w:pPr/>
-              </w:pPrChange>
-            </w:pPr>
-            <w:ins w:id="75" w:author="Alex" w:date="2015-05-18T16:57:00Z">
+                <w:ins w:id="44" w:author="Alex" w:date="2015-05-18T16:57:00Z"/>
+              </w:rPr>
+            </w:pPr>
+            <w:ins w:id="45" w:author="Alex" w:date="2015-05-18T16:57:00Z">
               <w:r>
-                <w:rPr>
-                  <w:rPrChange w:id="76" w:author="Alex" w:date="2015-05-18T16:59:00Z">
-                    <w:rPr/>
-                  </w:rPrChange>
-                </w:rPr>
                 <w:t>K341A</w:t>
               </w:r>
             </w:ins>
@@ -30210,26 +30104,16 @@
           <w:p>
             <w:pPr>
               <w:rPr>
-                <w:ins w:id="77" w:author="Alex" w:date="2015-05-18T16:57:00Z"/>
-                <w:rPrChange w:id="78" w:author="Alex" w:date="2015-05-18T16:59:00Z">
-                  <w:rPr>
-                    <w:ins w:id="79" w:author="Alex" w:date="2015-05-18T16:57:00Z"/>
-                  </w:rPr>
-                </w:rPrChange>
-              </w:rPr>
-              <w:pPrChange w:id="80" w:author="Alex" w:date="2015-05-18T16:59:00Z">
+                <w:ins w:id="46" w:author="Alex" w:date="2015-05-18T16:57:00Z"/>
+              </w:rPr>
+              <w:pPrChange w:id="47" w:author="Alex" w:date="2015-05-18T16:59:00Z">
                 <w:pPr>
                   <w:jc w:val="right"/>
                 </w:pPr>
               </w:pPrChange>
             </w:pPr>
-            <w:ins w:id="81" w:author="Alex" w:date="2015-05-18T16:57:00Z">
+            <w:ins w:id="48" w:author="Alex" w:date="2015-05-18T16:57:00Z">
               <w:r>
-                <w:rPr>
-                  <w:rPrChange w:id="82" w:author="Alex" w:date="2015-05-18T16:59:00Z">
-                    <w:rPr/>
-                  </w:rPrChange>
-                </w:rPr>
                 <w:t>16</w:t>
               </w:r>
             </w:ins>
@@ -30239,7 +30123,7 @@
       <w:tr>
         <w:trPr>
           <w:trHeight w:val="300"/>
-          <w:ins w:id="83" w:author="Alex" w:date="2015-05-18T16:57:00Z"/>
+          <w:ins w:id="49" w:author="Alex" w:date="2015-05-18T16:57:00Z"/>
         </w:trPr>
         <w:tc>
           <w:tcPr>
@@ -30258,26 +30142,16 @@
           <w:p>
             <w:pPr>
               <w:rPr>
-                <w:ins w:id="84" w:author="Alex" w:date="2015-05-18T16:57:00Z"/>
-                <w:rPrChange w:id="85" w:author="Alex" w:date="2015-05-18T16:59:00Z">
-                  <w:rPr>
-                    <w:ins w:id="86" w:author="Alex" w:date="2015-05-18T16:57:00Z"/>
-                  </w:rPr>
-                </w:rPrChange>
-              </w:rPr>
-              <w:pPrChange w:id="87" w:author="Alex" w:date="2015-05-18T16:59:00Z">
+                <w:ins w:id="50" w:author="Alex" w:date="2015-05-18T16:57:00Z"/>
+              </w:rPr>
+              <w:pPrChange w:id="51" w:author="Alex" w:date="2015-05-18T16:59:00Z">
                 <w:pPr>
                   <w:jc w:val="right"/>
                 </w:pPr>
               </w:pPrChange>
             </w:pPr>
-            <w:ins w:id="88" w:author="Alex" w:date="2015-05-18T16:59:00Z">
+            <w:ins w:id="52" w:author="Alex" w:date="2015-05-18T16:59:00Z">
               <w:r>
-                <w:rPr>
-                  <w:rPrChange w:id="89" w:author="Alex" w:date="2015-05-18T16:59:00Z">
-                    <w:rPr/>
-                  </w:rPrChange>
-                </w:rPr>
                 <w:t>0.04</w:t>
               </w:r>
             </w:ins>
@@ -30300,24 +30174,11 @@
           <w:p>
             <w:pPr>
               <w:rPr>
-                <w:ins w:id="90" w:author="Alex" w:date="2015-05-18T16:57:00Z"/>
-                <w:rPrChange w:id="91" w:author="Alex" w:date="2015-05-18T16:59:00Z">
-                  <w:rPr>
-                    <w:ins w:id="92" w:author="Alex" w:date="2015-05-18T16:57:00Z"/>
-                  </w:rPr>
-                </w:rPrChange>
-              </w:rPr>
-              <w:pPrChange w:id="93" w:author="Alex" w:date="2015-05-18T16:59:00Z">
-                <w:pPr/>
-              </w:pPrChange>
-            </w:pPr>
-            <w:ins w:id="94" w:author="Alex" w:date="2015-05-18T16:57:00Z">
+                <w:ins w:id="53" w:author="Alex" w:date="2015-05-18T16:57:00Z"/>
+              </w:rPr>
+            </w:pPr>
+            <w:ins w:id="54" w:author="Alex" w:date="2015-05-18T16:57:00Z">
               <w:r>
-                <w:rPr>
-                  <w:rPrChange w:id="95" w:author="Alex" w:date="2015-05-18T16:59:00Z">
-                    <w:rPr/>
-                  </w:rPrChange>
-                </w:rPr>
                 <w:t>S331A</w:t>
               </w:r>
             </w:ins>
@@ -30340,38 +30201,26 @@
           <w:p>
             <w:pPr>
               <w:rPr>
-                <w:ins w:id="96" w:author="Alex" w:date="2015-05-18T16:57:00Z"/>
-                <w:rPrChange w:id="97" w:author="Alex" w:date="2015-05-18T16:59:00Z">
-                  <w:rPr>
-                    <w:ins w:id="98" w:author="Alex" w:date="2015-05-18T16:57:00Z"/>
-                  </w:rPr>
-                </w:rPrChange>
-              </w:rPr>
-              <w:pPrChange w:id="99" w:author="Alex" w:date="2015-05-18T16:59:00Z">
+                <w:ins w:id="55" w:author="Alex" w:date="2015-05-18T16:57:00Z"/>
+              </w:rPr>
+              <w:pPrChange w:id="56" w:author="Alex" w:date="2015-05-18T16:59:00Z">
                 <w:pPr>
                   <w:jc w:val="right"/>
                 </w:pPr>
               </w:pPrChange>
             </w:pPr>
-            <w:ins w:id="100" w:author="Alex" w:date="2015-05-18T16:57:00Z">
+            <w:ins w:id="57" w:author="Alex" w:date="2015-05-18T16:57:00Z">
               <w:r>
-                <w:rPr>
-                  <w:rPrChange w:id="101" w:author="Alex" w:date="2015-05-18T16:59:00Z">
-                    <w:rPr/>
-                  </w:rPrChange>
-                </w:rPr>
                 <w:t>60</w:t>
               </w:r>
             </w:ins>
           </w:p>
         </w:tc>
-        <w:bookmarkStart w:id="102" w:name="_GoBack"/>
-        <w:bookmarkEnd w:id="102"/>
       </w:tr>
       <w:tr>
         <w:trPr>
           <w:trHeight w:val="300"/>
-          <w:ins w:id="103" w:author="Alex" w:date="2015-05-18T16:57:00Z"/>
+          <w:ins w:id="58" w:author="Alex" w:date="2015-05-18T16:57:00Z"/>
         </w:trPr>
         <w:tc>
           <w:tcPr>
@@ -30390,26 +30239,16 @@
           <w:p>
             <w:pPr>
               <w:rPr>
-                <w:ins w:id="104" w:author="Alex" w:date="2015-05-18T16:57:00Z"/>
-                <w:rPrChange w:id="105" w:author="Alex" w:date="2015-05-18T16:59:00Z">
-                  <w:rPr>
-                    <w:ins w:id="106" w:author="Alex" w:date="2015-05-18T16:57:00Z"/>
-                  </w:rPr>
-                </w:rPrChange>
-              </w:rPr>
-              <w:pPrChange w:id="107" w:author="Alex" w:date="2015-05-18T16:59:00Z">
+                <w:ins w:id="59" w:author="Alex" w:date="2015-05-18T16:57:00Z"/>
+              </w:rPr>
+              <w:pPrChange w:id="60" w:author="Alex" w:date="2015-05-18T16:59:00Z">
                 <w:pPr>
                   <w:jc w:val="right"/>
                 </w:pPr>
               </w:pPrChange>
             </w:pPr>
-            <w:ins w:id="108" w:author="Alex" w:date="2015-05-18T16:59:00Z">
+            <w:ins w:id="61" w:author="Alex" w:date="2015-05-18T16:59:00Z">
               <w:r>
-                <w:rPr>
-                  <w:rPrChange w:id="109" w:author="Alex" w:date="2015-05-18T16:59:00Z">
-                    <w:rPr/>
-                  </w:rPrChange>
-                </w:rPr>
                 <w:t>-0.02</w:t>
               </w:r>
             </w:ins>
@@ -30432,24 +30271,11 @@
           <w:p>
             <w:pPr>
               <w:rPr>
-                <w:ins w:id="110" w:author="Alex" w:date="2015-05-18T16:57:00Z"/>
-                <w:rPrChange w:id="111" w:author="Alex" w:date="2015-05-18T16:59:00Z">
-                  <w:rPr>
-                    <w:ins w:id="112" w:author="Alex" w:date="2015-05-18T16:57:00Z"/>
-                  </w:rPr>
-                </w:rPrChange>
-              </w:rPr>
-              <w:pPrChange w:id="113" w:author="Alex" w:date="2015-05-18T16:59:00Z">
-                <w:pPr/>
-              </w:pPrChange>
-            </w:pPr>
-            <w:ins w:id="114" w:author="Alex" w:date="2015-05-18T16:57:00Z">
+                <w:ins w:id="62" w:author="Alex" w:date="2015-05-18T16:57:00Z"/>
+              </w:rPr>
+            </w:pPr>
+            <w:ins w:id="63" w:author="Alex" w:date="2015-05-18T16:57:00Z">
               <w:r>
-                <w:rPr>
-                  <w:rPrChange w:id="115" w:author="Alex" w:date="2015-05-18T16:59:00Z">
-                    <w:rPr/>
-                  </w:rPrChange>
-                </w:rPr>
                 <w:t>S400A</w:t>
               </w:r>
             </w:ins>
@@ -30472,26 +30298,16 @@
           <w:p>
             <w:pPr>
               <w:rPr>
-                <w:ins w:id="116" w:author="Alex" w:date="2015-05-18T16:57:00Z"/>
-                <w:rPrChange w:id="117" w:author="Alex" w:date="2015-05-18T16:59:00Z">
-                  <w:rPr>
-                    <w:ins w:id="118" w:author="Alex" w:date="2015-05-18T16:57:00Z"/>
-                  </w:rPr>
-                </w:rPrChange>
-              </w:rPr>
-              <w:pPrChange w:id="119" w:author="Alex" w:date="2015-05-18T16:59:00Z">
+                <w:ins w:id="64" w:author="Alex" w:date="2015-05-18T16:57:00Z"/>
+              </w:rPr>
+              <w:pPrChange w:id="65" w:author="Alex" w:date="2015-05-18T16:59:00Z">
                 <w:pPr>
                   <w:jc w:val="right"/>
                 </w:pPr>
               </w:pPrChange>
             </w:pPr>
-            <w:ins w:id="120" w:author="Alex" w:date="2015-05-18T16:57:00Z">
+            <w:ins w:id="66" w:author="Alex" w:date="2015-05-18T16:57:00Z">
               <w:r>
-                <w:rPr>
-                  <w:rPrChange w:id="121" w:author="Alex" w:date="2015-05-18T16:59:00Z">
-                    <w:rPr/>
-                  </w:rPrChange>
-                </w:rPr>
                 <w:t>41</w:t>
               </w:r>
             </w:ins>
@@ -30501,7 +30317,7 @@
       <w:tr>
         <w:trPr>
           <w:trHeight w:val="300"/>
-          <w:ins w:id="122" w:author="Alex" w:date="2015-05-18T16:57:00Z"/>
+          <w:ins w:id="67" w:author="Alex" w:date="2015-05-18T16:57:00Z"/>
         </w:trPr>
         <w:tc>
           <w:tcPr>
@@ -30520,26 +30336,16 @@
           <w:p>
             <w:pPr>
               <w:rPr>
-                <w:ins w:id="123" w:author="Alex" w:date="2015-05-18T16:57:00Z"/>
-                <w:rPrChange w:id="124" w:author="Alex" w:date="2015-05-18T16:59:00Z">
-                  <w:rPr>
-                    <w:ins w:id="125" w:author="Alex" w:date="2015-05-18T16:57:00Z"/>
-                  </w:rPr>
-                </w:rPrChange>
-              </w:rPr>
-              <w:pPrChange w:id="126" w:author="Alex" w:date="2015-05-18T16:59:00Z">
+                <w:ins w:id="68" w:author="Alex" w:date="2015-05-18T16:57:00Z"/>
+              </w:rPr>
+              <w:pPrChange w:id="69" w:author="Alex" w:date="2015-05-18T16:59:00Z">
                 <w:pPr>
                   <w:jc w:val="right"/>
                 </w:pPr>
               </w:pPrChange>
             </w:pPr>
-            <w:ins w:id="127" w:author="Alex" w:date="2015-05-18T16:59:00Z">
+            <w:ins w:id="70" w:author="Alex" w:date="2015-05-18T16:59:00Z">
               <w:r>
-                <w:rPr>
-                  <w:rPrChange w:id="128" w:author="Alex" w:date="2015-05-18T16:59:00Z">
-                    <w:rPr/>
-                  </w:rPrChange>
-                </w:rPr>
                 <w:t>-0.02</w:t>
               </w:r>
             </w:ins>
@@ -30562,24 +30368,11 @@
           <w:p>
             <w:pPr>
               <w:rPr>
-                <w:ins w:id="129" w:author="Alex" w:date="2015-05-18T16:57:00Z"/>
-                <w:rPrChange w:id="130" w:author="Alex" w:date="2015-05-18T16:59:00Z">
-                  <w:rPr>
-                    <w:ins w:id="131" w:author="Alex" w:date="2015-05-18T16:57:00Z"/>
-                  </w:rPr>
-                </w:rPrChange>
-              </w:rPr>
-              <w:pPrChange w:id="132" w:author="Alex" w:date="2015-05-18T16:59:00Z">
-                <w:pPr/>
-              </w:pPrChange>
-            </w:pPr>
-            <w:ins w:id="133" w:author="Alex" w:date="2015-05-18T16:57:00Z">
+                <w:ins w:id="71" w:author="Alex" w:date="2015-05-18T16:57:00Z"/>
+              </w:rPr>
+            </w:pPr>
+            <w:ins w:id="72" w:author="Alex" w:date="2015-05-18T16:57:00Z">
               <w:r>
-                <w:rPr>
-                  <w:rPrChange w:id="134" w:author="Alex" w:date="2015-05-18T16:59:00Z">
-                    <w:rPr/>
-                  </w:rPrChange>
-                </w:rPr>
                 <w:t>E177A</w:t>
               </w:r>
             </w:ins>
@@ -30602,26 +30395,16 @@
           <w:p>
             <w:pPr>
               <w:rPr>
-                <w:ins w:id="135" w:author="Alex" w:date="2015-05-18T16:57:00Z"/>
-                <w:rPrChange w:id="136" w:author="Alex" w:date="2015-05-18T16:59:00Z">
-                  <w:rPr>
-                    <w:ins w:id="137" w:author="Alex" w:date="2015-05-18T16:57:00Z"/>
-                  </w:rPr>
-                </w:rPrChange>
-              </w:rPr>
-              <w:pPrChange w:id="138" w:author="Alex" w:date="2015-05-18T16:59:00Z">
+                <w:ins w:id="73" w:author="Alex" w:date="2015-05-18T16:57:00Z"/>
+              </w:rPr>
+              <w:pPrChange w:id="74" w:author="Alex" w:date="2015-05-18T16:59:00Z">
                 <w:pPr>
                   <w:jc w:val="right"/>
                 </w:pPr>
               </w:pPrChange>
             </w:pPr>
-            <w:ins w:id="139" w:author="Alex" w:date="2015-05-18T16:57:00Z">
+            <w:ins w:id="75" w:author="Alex" w:date="2015-05-18T16:57:00Z">
               <w:r>
-                <w:rPr>
-                  <w:rPrChange w:id="140" w:author="Alex" w:date="2015-05-18T16:59:00Z">
-                    <w:rPr/>
-                  </w:rPrChange>
-                </w:rPr>
                 <w:t>3</w:t>
               </w:r>
             </w:ins>
@@ -30631,7 +30414,7 @@
       <w:tr>
         <w:trPr>
           <w:trHeight w:val="300"/>
-          <w:ins w:id="141" w:author="Alex" w:date="2015-05-18T16:57:00Z"/>
+          <w:ins w:id="76" w:author="Alex" w:date="2015-05-18T16:57:00Z"/>
         </w:trPr>
         <w:tc>
           <w:tcPr>
@@ -30650,26 +30433,16 @@
           <w:p>
             <w:pPr>
               <w:rPr>
-                <w:ins w:id="142" w:author="Alex" w:date="2015-05-18T16:57:00Z"/>
-                <w:rPrChange w:id="143" w:author="Alex" w:date="2015-05-18T16:59:00Z">
-                  <w:rPr>
-                    <w:ins w:id="144" w:author="Alex" w:date="2015-05-18T16:57:00Z"/>
-                  </w:rPr>
-                </w:rPrChange>
-              </w:rPr>
-              <w:pPrChange w:id="145" w:author="Alex" w:date="2015-05-18T16:59:00Z">
+                <w:ins w:id="77" w:author="Alex" w:date="2015-05-18T16:57:00Z"/>
+              </w:rPr>
+              <w:pPrChange w:id="78" w:author="Alex" w:date="2015-05-18T16:59:00Z">
                 <w:pPr>
                   <w:jc w:val="right"/>
                 </w:pPr>
               </w:pPrChange>
             </w:pPr>
-            <w:ins w:id="146" w:author="Alex" w:date="2015-05-18T16:59:00Z">
+            <w:ins w:id="79" w:author="Alex" w:date="2015-05-18T16:59:00Z">
               <w:r>
-                <w:rPr>
-                  <w:rPrChange w:id="147" w:author="Alex" w:date="2015-05-18T16:59:00Z">
-                    <w:rPr/>
-                  </w:rPrChange>
-                </w:rPr>
                 <w:t>-0.08</w:t>
               </w:r>
             </w:ins>
@@ -30692,24 +30465,11 @@
           <w:p>
             <w:pPr>
               <w:rPr>
-                <w:ins w:id="148" w:author="Alex" w:date="2015-05-18T16:57:00Z"/>
-                <w:rPrChange w:id="149" w:author="Alex" w:date="2015-05-18T16:59:00Z">
-                  <w:rPr>
-                    <w:ins w:id="150" w:author="Alex" w:date="2015-05-18T16:57:00Z"/>
-                  </w:rPr>
-                </w:rPrChange>
-              </w:rPr>
-              <w:pPrChange w:id="151" w:author="Alex" w:date="2015-05-18T16:59:00Z">
-                <w:pPr/>
-              </w:pPrChange>
-            </w:pPr>
-            <w:ins w:id="152" w:author="Alex" w:date="2015-05-18T16:57:00Z">
+                <w:ins w:id="80" w:author="Alex" w:date="2015-05-18T16:57:00Z"/>
+              </w:rPr>
+            </w:pPr>
+            <w:ins w:id="81" w:author="Alex" w:date="2015-05-18T16:57:00Z">
               <w:r>
-                <w:rPr>
-                  <w:rPrChange w:id="153" w:author="Alex" w:date="2015-05-18T16:59:00Z">
-                    <w:rPr/>
-                  </w:rPrChange>
-                </w:rPr>
                 <w:t>E222A</w:t>
               </w:r>
             </w:ins>
@@ -30732,26 +30492,16 @@
           <w:p>
             <w:pPr>
               <w:rPr>
-                <w:ins w:id="154" w:author="Alex" w:date="2015-05-18T16:57:00Z"/>
-                <w:rPrChange w:id="155" w:author="Alex" w:date="2015-05-18T16:59:00Z">
-                  <w:rPr>
-                    <w:ins w:id="156" w:author="Alex" w:date="2015-05-18T16:57:00Z"/>
-                  </w:rPr>
-                </w:rPrChange>
-              </w:rPr>
-              <w:pPrChange w:id="157" w:author="Alex" w:date="2015-05-18T16:59:00Z">
+                <w:ins w:id="82" w:author="Alex" w:date="2015-05-18T16:57:00Z"/>
+              </w:rPr>
+              <w:pPrChange w:id="83" w:author="Alex" w:date="2015-05-18T16:59:00Z">
                 <w:pPr>
                   <w:jc w:val="right"/>
                 </w:pPr>
               </w:pPrChange>
             </w:pPr>
-            <w:ins w:id="158" w:author="Alex" w:date="2015-05-18T16:57:00Z">
+            <w:ins w:id="84" w:author="Alex" w:date="2015-05-18T16:57:00Z">
               <w:r>
-                <w:rPr>
-                  <w:rPrChange w:id="159" w:author="Alex" w:date="2015-05-18T16:59:00Z">
-                    <w:rPr/>
-                  </w:rPrChange>
-                </w:rPr>
                 <w:t>7</w:t>
               </w:r>
             </w:ins>
@@ -30761,7 +30511,7 @@
       <w:tr>
         <w:trPr>
           <w:trHeight w:val="300"/>
-          <w:ins w:id="160" w:author="Alex" w:date="2015-05-18T16:57:00Z"/>
+          <w:ins w:id="85" w:author="Alex" w:date="2015-05-18T16:57:00Z"/>
         </w:trPr>
         <w:tc>
           <w:tcPr>
@@ -30780,26 +30530,16 @@
           <w:p>
             <w:pPr>
               <w:rPr>
-                <w:ins w:id="161" w:author="Alex" w:date="2015-05-18T16:57:00Z"/>
-                <w:rPrChange w:id="162" w:author="Alex" w:date="2015-05-18T16:59:00Z">
-                  <w:rPr>
-                    <w:ins w:id="163" w:author="Alex" w:date="2015-05-18T16:57:00Z"/>
-                  </w:rPr>
-                </w:rPrChange>
-              </w:rPr>
-              <w:pPrChange w:id="164" w:author="Alex" w:date="2015-05-18T16:59:00Z">
+                <w:ins w:id="86" w:author="Alex" w:date="2015-05-18T16:57:00Z"/>
+              </w:rPr>
+              <w:pPrChange w:id="87" w:author="Alex" w:date="2015-05-18T16:59:00Z">
                 <w:pPr>
                   <w:jc w:val="right"/>
                 </w:pPr>
               </w:pPrChange>
             </w:pPr>
-            <w:ins w:id="165" w:author="Alex" w:date="2015-05-18T16:59:00Z">
+            <w:ins w:id="88" w:author="Alex" w:date="2015-05-18T16:59:00Z">
               <w:r>
-                <w:rPr>
-                  <w:rPrChange w:id="166" w:author="Alex" w:date="2015-05-18T16:59:00Z">
-                    <w:rPr/>
-                  </w:rPrChange>
-                </w:rPr>
                 <w:t>-0.19</w:t>
               </w:r>
             </w:ins>
@@ -30822,24 +30562,11 @@
           <w:p>
             <w:pPr>
               <w:rPr>
-                <w:ins w:id="167" w:author="Alex" w:date="2015-05-18T16:57:00Z"/>
-                <w:rPrChange w:id="168" w:author="Alex" w:date="2015-05-18T16:59:00Z">
-                  <w:rPr>
-                    <w:ins w:id="169" w:author="Alex" w:date="2015-05-18T16:57:00Z"/>
-                  </w:rPr>
-                </w:rPrChange>
-              </w:rPr>
-              <w:pPrChange w:id="170" w:author="Alex" w:date="2015-05-18T16:59:00Z">
-                <w:pPr/>
-              </w:pPrChange>
-            </w:pPr>
-            <w:ins w:id="171" w:author="Alex" w:date="2015-05-18T16:57:00Z">
+                <w:ins w:id="89" w:author="Alex" w:date="2015-05-18T16:57:00Z"/>
+              </w:rPr>
+            </w:pPr>
+            <w:ins w:id="90" w:author="Alex" w:date="2015-05-18T16:57:00Z">
               <w:r>
-                <w:rPr>
-                  <w:rPrChange w:id="172" w:author="Alex" w:date="2015-05-18T16:59:00Z">
-                    <w:rPr/>
-                  </w:rPrChange>
-                </w:rPr>
                 <w:t>F75A</w:t>
               </w:r>
             </w:ins>
@@ -30862,26 +30589,16 @@
           <w:p>
             <w:pPr>
               <w:rPr>
-                <w:ins w:id="173" w:author="Alex" w:date="2015-05-18T16:57:00Z"/>
-                <w:rPrChange w:id="174" w:author="Alex" w:date="2015-05-18T16:59:00Z">
-                  <w:rPr>
-                    <w:ins w:id="175" w:author="Alex" w:date="2015-05-18T16:57:00Z"/>
-                  </w:rPr>
-                </w:rPrChange>
-              </w:rPr>
-              <w:pPrChange w:id="176" w:author="Alex" w:date="2015-05-18T16:59:00Z">
+                <w:ins w:id="91" w:author="Alex" w:date="2015-05-18T16:57:00Z"/>
+              </w:rPr>
+              <w:pPrChange w:id="92" w:author="Alex" w:date="2015-05-18T16:59:00Z">
                 <w:pPr>
                   <w:jc w:val="right"/>
                 </w:pPr>
               </w:pPrChange>
             </w:pPr>
-            <w:ins w:id="177" w:author="Alex" w:date="2015-05-18T16:57:00Z">
+            <w:ins w:id="93" w:author="Alex" w:date="2015-05-18T16:57:00Z">
               <w:r>
-                <w:rPr>
-                  <w:rPrChange w:id="178" w:author="Alex" w:date="2015-05-18T16:59:00Z">
-                    <w:rPr/>
-                  </w:rPrChange>
-                </w:rPr>
                 <w:t>44</w:t>
               </w:r>
             </w:ins>
@@ -30891,7 +30608,7 @@
       <w:tr>
         <w:trPr>
           <w:trHeight w:val="300"/>
-          <w:ins w:id="179" w:author="Alex" w:date="2015-05-18T16:57:00Z"/>
+          <w:ins w:id="94" w:author="Alex" w:date="2015-05-18T16:57:00Z"/>
         </w:trPr>
         <w:tc>
           <w:tcPr>
@@ -30910,26 +30627,16 @@
           <w:p>
             <w:pPr>
               <w:rPr>
-                <w:ins w:id="180" w:author="Alex" w:date="2015-05-18T16:57:00Z"/>
-                <w:rPrChange w:id="181" w:author="Alex" w:date="2015-05-18T16:59:00Z">
-                  <w:rPr>
-                    <w:ins w:id="182" w:author="Alex" w:date="2015-05-18T16:57:00Z"/>
-                  </w:rPr>
-                </w:rPrChange>
-              </w:rPr>
-              <w:pPrChange w:id="183" w:author="Alex" w:date="2015-05-18T16:59:00Z">
+                <w:ins w:id="95" w:author="Alex" w:date="2015-05-18T16:57:00Z"/>
+              </w:rPr>
+              <w:pPrChange w:id="96" w:author="Alex" w:date="2015-05-18T16:59:00Z">
                 <w:pPr>
                   <w:jc w:val="right"/>
                 </w:pPr>
               </w:pPrChange>
             </w:pPr>
-            <w:ins w:id="184" w:author="Alex" w:date="2015-05-18T16:59:00Z">
+            <w:ins w:id="97" w:author="Alex" w:date="2015-05-18T16:59:00Z">
               <w:r>
-                <w:rPr>
-                  <w:rPrChange w:id="185" w:author="Alex" w:date="2015-05-18T16:59:00Z">
-                    <w:rPr/>
-                  </w:rPrChange>
-                </w:rPr>
                 <w:t>-0.29</w:t>
               </w:r>
             </w:ins>
@@ -30952,24 +30659,11 @@
           <w:p>
             <w:pPr>
               <w:rPr>
-                <w:ins w:id="186" w:author="Alex" w:date="2015-05-18T16:57:00Z"/>
-                <w:rPrChange w:id="187" w:author="Alex" w:date="2015-05-18T16:59:00Z">
-                  <w:rPr>
-                    <w:ins w:id="188" w:author="Alex" w:date="2015-05-18T16:57:00Z"/>
-                  </w:rPr>
-                </w:rPrChange>
-              </w:rPr>
-              <w:pPrChange w:id="189" w:author="Alex" w:date="2015-05-18T16:59:00Z">
-                <w:pPr/>
-              </w:pPrChange>
-            </w:pPr>
-            <w:ins w:id="190" w:author="Alex" w:date="2015-05-18T16:57:00Z">
+                <w:ins w:id="98" w:author="Alex" w:date="2015-05-18T16:57:00Z"/>
+              </w:rPr>
+            </w:pPr>
+            <w:ins w:id="99" w:author="Alex" w:date="2015-05-18T16:57:00Z">
               <w:r>
-                <w:rPr>
-                  <w:rPrChange w:id="191" w:author="Alex" w:date="2015-05-18T16:59:00Z">
-                    <w:rPr/>
-                  </w:rPrChange>
-                </w:rPr>
                 <w:t>M221A</w:t>
               </w:r>
             </w:ins>
@@ -30992,26 +30686,16 @@
           <w:p>
             <w:pPr>
               <w:rPr>
-                <w:ins w:id="192" w:author="Alex" w:date="2015-05-18T16:57:00Z"/>
-                <w:rPrChange w:id="193" w:author="Alex" w:date="2015-05-18T16:59:00Z">
-                  <w:rPr>
-                    <w:ins w:id="194" w:author="Alex" w:date="2015-05-18T16:57:00Z"/>
-                  </w:rPr>
-                </w:rPrChange>
-              </w:rPr>
-              <w:pPrChange w:id="195" w:author="Alex" w:date="2015-05-18T16:59:00Z">
+                <w:ins w:id="100" w:author="Alex" w:date="2015-05-18T16:57:00Z"/>
+              </w:rPr>
+              <w:pPrChange w:id="101" w:author="Alex" w:date="2015-05-18T16:59:00Z">
                 <w:pPr>
                   <w:jc w:val="right"/>
                 </w:pPr>
               </w:pPrChange>
             </w:pPr>
-            <w:ins w:id="196" w:author="Alex" w:date="2015-05-18T16:57:00Z">
+            <w:ins w:id="102" w:author="Alex" w:date="2015-05-18T16:57:00Z">
               <w:r>
-                <w:rPr>
-                  <w:rPrChange w:id="197" w:author="Alex" w:date="2015-05-18T16:59:00Z">
-                    <w:rPr/>
-                  </w:rPrChange>
-                </w:rPr>
                 <w:t>3</w:t>
               </w:r>
             </w:ins>
@@ -31021,7 +30705,7 @@
       <w:tr>
         <w:trPr>
           <w:trHeight w:val="300"/>
-          <w:ins w:id="198" w:author="Alex" w:date="2015-05-18T16:57:00Z"/>
+          <w:ins w:id="103" w:author="Alex" w:date="2015-05-18T16:57:00Z"/>
         </w:trPr>
         <w:tc>
           <w:tcPr>
@@ -31040,26 +30724,16 @@
           <w:p>
             <w:pPr>
               <w:rPr>
-                <w:ins w:id="199" w:author="Alex" w:date="2015-05-18T16:57:00Z"/>
-                <w:rPrChange w:id="200" w:author="Alex" w:date="2015-05-18T16:59:00Z">
-                  <w:rPr>
-                    <w:ins w:id="201" w:author="Alex" w:date="2015-05-18T16:57:00Z"/>
-                  </w:rPr>
-                </w:rPrChange>
-              </w:rPr>
-              <w:pPrChange w:id="202" w:author="Alex" w:date="2015-05-18T16:59:00Z">
+                <w:ins w:id="104" w:author="Alex" w:date="2015-05-18T16:57:00Z"/>
+              </w:rPr>
+              <w:pPrChange w:id="105" w:author="Alex" w:date="2015-05-18T16:59:00Z">
                 <w:pPr>
                   <w:jc w:val="right"/>
                 </w:pPr>
               </w:pPrChange>
             </w:pPr>
-            <w:ins w:id="203" w:author="Alex" w:date="2015-05-18T16:59:00Z">
+            <w:ins w:id="106" w:author="Alex" w:date="2015-05-18T16:59:00Z">
               <w:r>
-                <w:rPr>
-                  <w:rPrChange w:id="204" w:author="Alex" w:date="2015-05-18T16:59:00Z">
-                    <w:rPr/>
-                  </w:rPrChange>
-                </w:rPr>
                 <w:t>-0.37</w:t>
               </w:r>
             </w:ins>
@@ -31082,24 +30756,11 @@
           <w:p>
             <w:pPr>
               <w:rPr>
-                <w:ins w:id="205" w:author="Alex" w:date="2015-05-18T16:57:00Z"/>
-                <w:rPrChange w:id="206" w:author="Alex" w:date="2015-05-18T16:59:00Z">
-                  <w:rPr>
-                    <w:ins w:id="207" w:author="Alex" w:date="2015-05-18T16:57:00Z"/>
-                  </w:rPr>
-                </w:rPrChange>
-              </w:rPr>
-              <w:pPrChange w:id="208" w:author="Alex" w:date="2015-05-18T16:59:00Z">
-                <w:pPr/>
-              </w:pPrChange>
-            </w:pPr>
-            <w:ins w:id="209" w:author="Alex" w:date="2015-05-18T16:57:00Z">
+                <w:ins w:id="107" w:author="Alex" w:date="2015-05-18T16:57:00Z"/>
+              </w:rPr>
+            </w:pPr>
+            <w:ins w:id="108" w:author="Alex" w:date="2015-05-18T16:57:00Z">
               <w:r>
-                <w:rPr>
-                  <w:rPrChange w:id="210" w:author="Alex" w:date="2015-05-18T16:59:00Z">
-                    <w:rPr/>
-                  </w:rPrChange>
-                </w:rPr>
                 <w:t>L171A</w:t>
               </w:r>
             </w:ins>
@@ -31122,26 +30783,16 @@
           <w:p>
             <w:pPr>
               <w:rPr>
-                <w:ins w:id="211" w:author="Alex" w:date="2015-05-18T16:57:00Z"/>
-                <w:rPrChange w:id="212" w:author="Alex" w:date="2015-05-18T16:59:00Z">
-                  <w:rPr>
-                    <w:ins w:id="213" w:author="Alex" w:date="2015-05-18T16:57:00Z"/>
-                  </w:rPr>
-                </w:rPrChange>
-              </w:rPr>
-              <w:pPrChange w:id="214" w:author="Alex" w:date="2015-05-18T16:59:00Z">
+                <w:ins w:id="109" w:author="Alex" w:date="2015-05-18T16:57:00Z"/>
+              </w:rPr>
+              <w:pPrChange w:id="110" w:author="Alex" w:date="2015-05-18T16:59:00Z">
                 <w:pPr>
                   <w:jc w:val="right"/>
                 </w:pPr>
               </w:pPrChange>
             </w:pPr>
-            <w:ins w:id="215" w:author="Alex" w:date="2015-05-18T16:57:00Z">
+            <w:ins w:id="111" w:author="Alex" w:date="2015-05-18T16:57:00Z">
               <w:r>
-                <w:rPr>
-                  <w:rPrChange w:id="216" w:author="Alex" w:date="2015-05-18T16:59:00Z">
-                    <w:rPr/>
-                  </w:rPrChange>
-                </w:rPr>
                 <w:t>11</w:t>
               </w:r>
             </w:ins>
@@ -31151,7 +30802,7 @@
       <w:tr>
         <w:trPr>
           <w:trHeight w:val="300"/>
-          <w:ins w:id="217" w:author="Alex" w:date="2015-05-18T16:57:00Z"/>
+          <w:ins w:id="112" w:author="Alex" w:date="2015-05-18T16:57:00Z"/>
         </w:trPr>
         <w:tc>
           <w:tcPr>
@@ -31170,26 +30821,16 @@
           <w:p>
             <w:pPr>
               <w:rPr>
-                <w:ins w:id="218" w:author="Alex" w:date="2015-05-18T16:57:00Z"/>
-                <w:rPrChange w:id="219" w:author="Alex" w:date="2015-05-18T16:59:00Z">
-                  <w:rPr>
-                    <w:ins w:id="220" w:author="Alex" w:date="2015-05-18T16:57:00Z"/>
-                  </w:rPr>
-                </w:rPrChange>
-              </w:rPr>
-              <w:pPrChange w:id="221" w:author="Alex" w:date="2015-05-18T16:59:00Z">
+                <w:ins w:id="113" w:author="Alex" w:date="2015-05-18T16:57:00Z"/>
+              </w:rPr>
+              <w:pPrChange w:id="114" w:author="Alex" w:date="2015-05-18T16:59:00Z">
                 <w:pPr>
                   <w:jc w:val="right"/>
                 </w:pPr>
               </w:pPrChange>
             </w:pPr>
-            <w:ins w:id="222" w:author="Alex" w:date="2015-05-18T16:59:00Z">
+            <w:ins w:id="115" w:author="Alex" w:date="2015-05-18T16:59:00Z">
               <w:r>
-                <w:rPr>
-                  <w:rPrChange w:id="223" w:author="Alex" w:date="2015-05-18T16:59:00Z">
-                    <w:rPr/>
-                  </w:rPrChange>
-                </w:rPr>
                 <w:t>-0.38</w:t>
               </w:r>
             </w:ins>
@@ -31212,24 +30853,11 @@
           <w:p>
             <w:pPr>
               <w:rPr>
-                <w:ins w:id="224" w:author="Alex" w:date="2015-05-18T16:57:00Z"/>
-                <w:rPrChange w:id="225" w:author="Alex" w:date="2015-05-18T16:59:00Z">
-                  <w:rPr>
-                    <w:ins w:id="226" w:author="Alex" w:date="2015-05-18T16:57:00Z"/>
-                  </w:rPr>
-                </w:rPrChange>
-              </w:rPr>
-              <w:pPrChange w:id="227" w:author="Alex" w:date="2015-05-18T16:59:00Z">
-                <w:pPr/>
-              </w:pPrChange>
-            </w:pPr>
-            <w:ins w:id="228" w:author="Alex" w:date="2015-05-18T16:57:00Z">
+                <w:ins w:id="116" w:author="Alex" w:date="2015-05-18T16:57:00Z"/>
+              </w:rPr>
+            </w:pPr>
+            <w:ins w:id="117" w:author="Alex" w:date="2015-05-18T16:57:00Z">
               <w:r>
-                <w:rPr>
-                  <w:rPrChange w:id="229" w:author="Alex" w:date="2015-05-18T16:59:00Z">
-                    <w:rPr/>
-                  </w:rPrChange>
-                </w:rPr>
                 <w:t>T218A</w:t>
               </w:r>
             </w:ins>
@@ -31252,26 +30880,16 @@
           <w:p>
             <w:pPr>
               <w:rPr>
-                <w:ins w:id="230" w:author="Alex" w:date="2015-05-18T16:57:00Z"/>
-                <w:rPrChange w:id="231" w:author="Alex" w:date="2015-05-18T16:59:00Z">
-                  <w:rPr>
-                    <w:ins w:id="232" w:author="Alex" w:date="2015-05-18T16:57:00Z"/>
-                  </w:rPr>
-                </w:rPrChange>
-              </w:rPr>
-              <w:pPrChange w:id="233" w:author="Alex" w:date="2015-05-18T16:59:00Z">
+                <w:ins w:id="118" w:author="Alex" w:date="2015-05-18T16:57:00Z"/>
+              </w:rPr>
+              <w:pPrChange w:id="119" w:author="Alex" w:date="2015-05-18T16:59:00Z">
                 <w:pPr>
                   <w:jc w:val="right"/>
                 </w:pPr>
               </w:pPrChange>
             </w:pPr>
-            <w:ins w:id="234" w:author="Alex" w:date="2015-05-18T16:57:00Z">
+            <w:ins w:id="120" w:author="Alex" w:date="2015-05-18T16:57:00Z">
               <w:r>
-                <w:rPr>
-                  <w:rPrChange w:id="235" w:author="Alex" w:date="2015-05-18T16:59:00Z">
-                    <w:rPr/>
-                  </w:rPrChange>
-                </w:rPr>
                 <w:t>17</w:t>
               </w:r>
             </w:ins>
@@ -31281,7 +30899,7 @@
       <w:tr>
         <w:trPr>
           <w:trHeight w:val="300"/>
-          <w:ins w:id="236" w:author="Alex" w:date="2015-05-18T16:57:00Z"/>
+          <w:ins w:id="121" w:author="Alex" w:date="2015-05-18T16:57:00Z"/>
         </w:trPr>
         <w:tc>
           <w:tcPr>
@@ -31300,26 +30918,16 @@
           <w:p>
             <w:pPr>
               <w:rPr>
-                <w:ins w:id="237" w:author="Alex" w:date="2015-05-18T16:57:00Z"/>
-                <w:rPrChange w:id="238" w:author="Alex" w:date="2015-05-18T16:59:00Z">
-                  <w:rPr>
-                    <w:ins w:id="239" w:author="Alex" w:date="2015-05-18T16:57:00Z"/>
-                  </w:rPr>
-                </w:rPrChange>
-              </w:rPr>
-              <w:pPrChange w:id="240" w:author="Alex" w:date="2015-05-18T16:59:00Z">
+                <w:ins w:id="122" w:author="Alex" w:date="2015-05-18T16:57:00Z"/>
+              </w:rPr>
+              <w:pPrChange w:id="123" w:author="Alex" w:date="2015-05-18T16:59:00Z">
                 <w:pPr>
                   <w:jc w:val="right"/>
                 </w:pPr>
               </w:pPrChange>
             </w:pPr>
-            <w:ins w:id="241" w:author="Alex" w:date="2015-05-18T16:59:00Z">
+            <w:ins w:id="124" w:author="Alex" w:date="2015-05-18T16:59:00Z">
               <w:r>
-                <w:rPr>
-                  <w:rPrChange w:id="242" w:author="Alex" w:date="2015-05-18T16:59:00Z">
-                    <w:rPr/>
-                  </w:rPrChange>
-                </w:rPr>
                 <w:t>-0.57</w:t>
               </w:r>
             </w:ins>
@@ -31342,24 +30950,11 @@
           <w:p>
             <w:pPr>
               <w:rPr>
-                <w:ins w:id="243" w:author="Alex" w:date="2015-05-18T16:57:00Z"/>
-                <w:rPrChange w:id="244" w:author="Alex" w:date="2015-05-18T16:59:00Z">
-                  <w:rPr>
-                    <w:ins w:id="245" w:author="Alex" w:date="2015-05-18T16:57:00Z"/>
-                  </w:rPr>
-                </w:rPrChange>
-              </w:rPr>
-              <w:pPrChange w:id="246" w:author="Alex" w:date="2015-05-18T16:59:00Z">
-                <w:pPr/>
-              </w:pPrChange>
-            </w:pPr>
-            <w:ins w:id="247" w:author="Alex" w:date="2015-05-18T16:57:00Z">
+                <w:ins w:id="125" w:author="Alex" w:date="2015-05-18T16:57:00Z"/>
+              </w:rPr>
+            </w:pPr>
+            <w:ins w:id="126" w:author="Alex" w:date="2015-05-18T16:57:00Z">
               <w:r>
-                <w:rPr>
-                  <w:rPrChange w:id="248" w:author="Alex" w:date="2015-05-18T16:59:00Z">
-                    <w:rPr/>
-                  </w:rPrChange>
-                </w:rPr>
                 <w:t>S17A</w:t>
               </w:r>
             </w:ins>
@@ -31382,26 +30977,16 @@
           <w:p>
             <w:pPr>
               <w:rPr>
-                <w:ins w:id="249" w:author="Alex" w:date="2015-05-18T16:57:00Z"/>
-                <w:rPrChange w:id="250" w:author="Alex" w:date="2015-05-18T16:59:00Z">
-                  <w:rPr>
-                    <w:ins w:id="251" w:author="Alex" w:date="2015-05-18T16:57:00Z"/>
-                  </w:rPr>
-                </w:rPrChange>
-              </w:rPr>
-              <w:pPrChange w:id="252" w:author="Alex" w:date="2015-05-18T16:59:00Z">
+                <w:ins w:id="127" w:author="Alex" w:date="2015-05-18T16:57:00Z"/>
+              </w:rPr>
+              <w:pPrChange w:id="128" w:author="Alex" w:date="2015-05-18T16:59:00Z">
                 <w:pPr>
                   <w:jc w:val="right"/>
                 </w:pPr>
               </w:pPrChange>
             </w:pPr>
-            <w:ins w:id="253" w:author="Alex" w:date="2015-05-18T16:57:00Z">
+            <w:ins w:id="129" w:author="Alex" w:date="2015-05-18T16:57:00Z">
               <w:r>
-                <w:rPr>
-                  <w:rPrChange w:id="254" w:author="Alex" w:date="2015-05-18T16:59:00Z">
-                    <w:rPr/>
-                  </w:rPrChange>
-                </w:rPr>
                 <w:t>52</w:t>
               </w:r>
             </w:ins>
@@ -31411,7 +30996,7 @@
       <w:tr>
         <w:trPr>
           <w:trHeight w:val="300"/>
-          <w:ins w:id="255" w:author="Alex" w:date="2015-05-18T16:57:00Z"/>
+          <w:ins w:id="130" w:author="Alex" w:date="2015-05-18T16:57:00Z"/>
         </w:trPr>
         <w:tc>
           <w:tcPr>
@@ -31430,26 +31015,16 @@
           <w:p>
             <w:pPr>
               <w:rPr>
-                <w:ins w:id="256" w:author="Alex" w:date="2015-05-18T16:57:00Z"/>
-                <w:rPrChange w:id="257" w:author="Alex" w:date="2015-05-18T16:59:00Z">
-                  <w:rPr>
-                    <w:ins w:id="258" w:author="Alex" w:date="2015-05-18T16:57:00Z"/>
-                  </w:rPr>
-                </w:rPrChange>
-              </w:rPr>
-              <w:pPrChange w:id="259" w:author="Alex" w:date="2015-05-18T16:59:00Z">
+                <w:ins w:id="131" w:author="Alex" w:date="2015-05-18T16:57:00Z"/>
+              </w:rPr>
+              <w:pPrChange w:id="132" w:author="Alex" w:date="2015-05-18T16:59:00Z">
                 <w:pPr>
                   <w:jc w:val="right"/>
                 </w:pPr>
               </w:pPrChange>
             </w:pPr>
-            <w:ins w:id="260" w:author="Alex" w:date="2015-05-18T16:59:00Z">
+            <w:ins w:id="133" w:author="Alex" w:date="2015-05-18T16:59:00Z">
               <w:r>
-                <w:rPr>
-                  <w:rPrChange w:id="261" w:author="Alex" w:date="2015-05-18T16:59:00Z">
-                    <w:rPr/>
-                  </w:rPrChange>
-                </w:rPr>
                 <w:t>-0.59</w:t>
               </w:r>
             </w:ins>
@@ -31472,24 +31047,11 @@
           <w:p>
             <w:pPr>
               <w:rPr>
-                <w:ins w:id="262" w:author="Alex" w:date="2015-05-18T16:57:00Z"/>
-                <w:rPrChange w:id="263" w:author="Alex" w:date="2015-05-18T16:59:00Z">
-                  <w:rPr>
-                    <w:ins w:id="264" w:author="Alex" w:date="2015-05-18T16:57:00Z"/>
-                  </w:rPr>
-                </w:rPrChange>
-              </w:rPr>
-              <w:pPrChange w:id="265" w:author="Alex" w:date="2015-05-18T16:59:00Z">
-                <w:pPr/>
-              </w:pPrChange>
-            </w:pPr>
-            <w:ins w:id="266" w:author="Alex" w:date="2015-05-18T16:57:00Z">
+                <w:ins w:id="134" w:author="Alex" w:date="2015-05-18T16:57:00Z"/>
+              </w:rPr>
+            </w:pPr>
+            <w:ins w:id="135" w:author="Alex" w:date="2015-05-18T16:57:00Z">
               <w:r>
-                <w:rPr>
-                  <w:rPrChange w:id="267" w:author="Alex" w:date="2015-05-18T16:59:00Z">
-                    <w:rPr/>
-                  </w:rPrChange>
-                </w:rPr>
                 <w:t>M323A</w:t>
               </w:r>
             </w:ins>
@@ -31512,26 +31074,16 @@
           <w:p>
             <w:pPr>
               <w:rPr>
-                <w:ins w:id="268" w:author="Alex" w:date="2015-05-18T16:57:00Z"/>
-                <w:rPrChange w:id="269" w:author="Alex" w:date="2015-05-18T16:59:00Z">
-                  <w:rPr>
-                    <w:ins w:id="270" w:author="Alex" w:date="2015-05-18T16:57:00Z"/>
-                  </w:rPr>
-                </w:rPrChange>
-              </w:rPr>
-              <w:pPrChange w:id="271" w:author="Alex" w:date="2015-05-18T16:59:00Z">
+                <w:ins w:id="136" w:author="Alex" w:date="2015-05-18T16:57:00Z"/>
+              </w:rPr>
+              <w:pPrChange w:id="137" w:author="Alex" w:date="2015-05-18T16:59:00Z">
                 <w:pPr>
                   <w:jc w:val="right"/>
                 </w:pPr>
               </w:pPrChange>
             </w:pPr>
-            <w:ins w:id="272" w:author="Alex" w:date="2015-05-18T16:57:00Z">
+            <w:ins w:id="138" w:author="Alex" w:date="2015-05-18T16:57:00Z">
               <w:r>
-                <w:rPr>
-                  <w:rPrChange w:id="273" w:author="Alex" w:date="2015-05-18T16:59:00Z">
-                    <w:rPr/>
-                  </w:rPrChange>
-                </w:rPr>
                 <w:t>10</w:t>
               </w:r>
             </w:ins>
@@ -31541,7 +31093,7 @@
       <w:tr>
         <w:trPr>
           <w:trHeight w:val="300"/>
-          <w:ins w:id="274" w:author="Alex" w:date="2015-05-18T16:57:00Z"/>
+          <w:ins w:id="139" w:author="Alex" w:date="2015-05-18T16:57:00Z"/>
         </w:trPr>
         <w:tc>
           <w:tcPr>
@@ -31560,26 +31112,16 @@
           <w:p>
             <w:pPr>
               <w:rPr>
-                <w:ins w:id="275" w:author="Alex" w:date="2015-05-18T16:57:00Z"/>
-                <w:rPrChange w:id="276" w:author="Alex" w:date="2015-05-18T16:59:00Z">
-                  <w:rPr>
-                    <w:ins w:id="277" w:author="Alex" w:date="2015-05-18T16:57:00Z"/>
-                  </w:rPr>
-                </w:rPrChange>
-              </w:rPr>
-              <w:pPrChange w:id="278" w:author="Alex" w:date="2015-05-18T16:59:00Z">
+                <w:ins w:id="140" w:author="Alex" w:date="2015-05-18T16:57:00Z"/>
+              </w:rPr>
+              <w:pPrChange w:id="141" w:author="Alex" w:date="2015-05-18T16:59:00Z">
                 <w:pPr>
                   <w:jc w:val="right"/>
                 </w:pPr>
               </w:pPrChange>
             </w:pPr>
-            <w:ins w:id="279" w:author="Alex" w:date="2015-05-18T16:59:00Z">
+            <w:ins w:id="142" w:author="Alex" w:date="2015-05-18T16:59:00Z">
               <w:r>
-                <w:rPr>
-                  <w:rPrChange w:id="280" w:author="Alex" w:date="2015-05-18T16:59:00Z">
-                    <w:rPr/>
-                  </w:rPrChange>
-                </w:rPr>
                 <w:t>-0.64</w:t>
               </w:r>
             </w:ins>
@@ -31602,24 +31144,11 @@
           <w:p>
             <w:pPr>
               <w:rPr>
-                <w:ins w:id="281" w:author="Alex" w:date="2015-05-18T16:57:00Z"/>
-                <w:rPrChange w:id="282" w:author="Alex" w:date="2015-05-18T16:59:00Z">
-                  <w:rPr>
-                    <w:ins w:id="283" w:author="Alex" w:date="2015-05-18T16:57:00Z"/>
-                  </w:rPr>
-                </w:rPrChange>
-              </w:rPr>
-              <w:pPrChange w:id="284" w:author="Alex" w:date="2015-05-18T16:59:00Z">
-                <w:pPr/>
-              </w:pPrChange>
-            </w:pPr>
-            <w:ins w:id="285" w:author="Alex" w:date="2015-05-18T16:57:00Z">
+                <w:ins w:id="143" w:author="Alex" w:date="2015-05-18T16:57:00Z"/>
+              </w:rPr>
+            </w:pPr>
+            <w:ins w:id="144" w:author="Alex" w:date="2015-05-18T16:57:00Z">
               <w:r>
-                <w:rPr>
-                  <w:rPrChange w:id="286" w:author="Alex" w:date="2015-05-18T16:59:00Z">
-                    <w:rPr/>
-                  </w:rPrChange>
-                </w:rPr>
                 <w:t>N220A</w:t>
               </w:r>
             </w:ins>
@@ -31642,26 +31171,16 @@
           <w:p>
             <w:pPr>
               <w:rPr>
-                <w:ins w:id="287" w:author="Alex" w:date="2015-05-18T16:57:00Z"/>
-                <w:rPrChange w:id="288" w:author="Alex" w:date="2015-05-18T16:59:00Z">
-                  <w:rPr>
-                    <w:ins w:id="289" w:author="Alex" w:date="2015-05-18T16:57:00Z"/>
-                  </w:rPr>
-                </w:rPrChange>
-              </w:rPr>
-              <w:pPrChange w:id="290" w:author="Alex" w:date="2015-05-18T16:59:00Z">
+                <w:ins w:id="145" w:author="Alex" w:date="2015-05-18T16:57:00Z"/>
+              </w:rPr>
+              <w:pPrChange w:id="146" w:author="Alex" w:date="2015-05-18T16:59:00Z">
                 <w:pPr>
                   <w:jc w:val="right"/>
                 </w:pPr>
               </w:pPrChange>
             </w:pPr>
-            <w:ins w:id="291" w:author="Alex" w:date="2015-05-18T16:57:00Z">
+            <w:ins w:id="147" w:author="Alex" w:date="2015-05-18T16:57:00Z">
               <w:r>
-                <w:rPr>
-                  <w:rPrChange w:id="292" w:author="Alex" w:date="2015-05-18T16:59:00Z">
-                    <w:rPr/>
-                  </w:rPrChange>
-                </w:rPr>
                 <w:t>19</w:t>
               </w:r>
             </w:ins>
@@ -31671,7 +31190,7 @@
       <w:tr>
         <w:trPr>
           <w:trHeight w:val="300"/>
-          <w:ins w:id="293" w:author="Alex" w:date="2015-05-18T16:57:00Z"/>
+          <w:ins w:id="148" w:author="Alex" w:date="2015-05-18T16:57:00Z"/>
         </w:trPr>
         <w:tc>
           <w:tcPr>
@@ -31690,26 +31209,16 @@
           <w:p>
             <w:pPr>
               <w:rPr>
-                <w:ins w:id="294" w:author="Alex" w:date="2015-05-18T16:57:00Z"/>
-                <w:rPrChange w:id="295" w:author="Alex" w:date="2015-05-18T16:59:00Z">
-                  <w:rPr>
-                    <w:ins w:id="296" w:author="Alex" w:date="2015-05-18T16:57:00Z"/>
-                  </w:rPr>
-                </w:rPrChange>
-              </w:rPr>
-              <w:pPrChange w:id="297" w:author="Alex" w:date="2015-05-18T16:59:00Z">
+                <w:ins w:id="149" w:author="Alex" w:date="2015-05-18T16:57:00Z"/>
+              </w:rPr>
+              <w:pPrChange w:id="150" w:author="Alex" w:date="2015-05-18T16:59:00Z">
                 <w:pPr>
                   <w:jc w:val="right"/>
                 </w:pPr>
               </w:pPrChange>
             </w:pPr>
-            <w:ins w:id="298" w:author="Alex" w:date="2015-05-18T16:59:00Z">
+            <w:ins w:id="151" w:author="Alex" w:date="2015-05-18T16:59:00Z">
               <w:r>
-                <w:rPr>
-                  <w:rPrChange w:id="299" w:author="Alex" w:date="2015-05-18T16:59:00Z">
-                    <w:rPr/>
-                  </w:rPrChange>
-                </w:rPr>
                 <w:t>-0.65</w:t>
               </w:r>
             </w:ins>
@@ -31732,24 +31241,11 @@
           <w:p>
             <w:pPr>
               <w:rPr>
-                <w:ins w:id="300" w:author="Alex" w:date="2015-05-18T16:57:00Z"/>
-                <w:rPrChange w:id="301" w:author="Alex" w:date="2015-05-18T16:59:00Z">
-                  <w:rPr>
-                    <w:ins w:id="302" w:author="Alex" w:date="2015-05-18T16:57:00Z"/>
-                  </w:rPr>
-                </w:rPrChange>
-              </w:rPr>
-              <w:pPrChange w:id="303" w:author="Alex" w:date="2015-05-18T16:59:00Z">
-                <w:pPr/>
-              </w:pPrChange>
-            </w:pPr>
-            <w:ins w:id="304" w:author="Alex" w:date="2015-05-18T16:57:00Z">
+                <w:ins w:id="152" w:author="Alex" w:date="2015-05-18T16:57:00Z"/>
+              </w:rPr>
+            </w:pPr>
+            <w:ins w:id="153" w:author="Alex" w:date="2015-05-18T16:57:00Z">
               <w:r>
-                <w:rPr>
-                  <w:rPrChange w:id="305" w:author="Alex" w:date="2015-05-18T16:59:00Z">
-                    <w:rPr/>
-                  </w:rPrChange>
-                </w:rPr>
                 <w:t>S14A</w:t>
               </w:r>
             </w:ins>
@@ -31772,26 +31268,16 @@
           <w:p>
             <w:pPr>
               <w:rPr>
-                <w:ins w:id="306" w:author="Alex" w:date="2015-05-18T16:57:00Z"/>
-                <w:rPrChange w:id="307" w:author="Alex" w:date="2015-05-18T16:59:00Z">
-                  <w:rPr>
-                    <w:ins w:id="308" w:author="Alex" w:date="2015-05-18T16:57:00Z"/>
-                  </w:rPr>
-                </w:rPrChange>
-              </w:rPr>
-              <w:pPrChange w:id="309" w:author="Alex" w:date="2015-05-18T16:59:00Z">
+                <w:ins w:id="154" w:author="Alex" w:date="2015-05-18T16:57:00Z"/>
+              </w:rPr>
+              <w:pPrChange w:id="155" w:author="Alex" w:date="2015-05-18T16:59:00Z">
                 <w:pPr>
                   <w:jc w:val="right"/>
                 </w:pPr>
               </w:pPrChange>
             </w:pPr>
-            <w:ins w:id="310" w:author="Alex" w:date="2015-05-18T16:57:00Z">
+            <w:ins w:id="156" w:author="Alex" w:date="2015-05-18T16:57:00Z">
               <w:r>
-                <w:rPr>
-                  <w:rPrChange w:id="311" w:author="Alex" w:date="2015-05-18T16:59:00Z">
-                    <w:rPr/>
-                  </w:rPrChange>
-                </w:rPr>
                 <w:t>61</w:t>
               </w:r>
             </w:ins>
@@ -31801,7 +31287,7 @@
       <w:tr>
         <w:trPr>
           <w:trHeight w:val="300"/>
-          <w:ins w:id="312" w:author="Alex" w:date="2015-05-18T16:57:00Z"/>
+          <w:ins w:id="157" w:author="Alex" w:date="2015-05-18T16:57:00Z"/>
         </w:trPr>
         <w:tc>
           <w:tcPr>
@@ -31820,26 +31306,16 @@
           <w:p>
             <w:pPr>
               <w:rPr>
-                <w:ins w:id="313" w:author="Alex" w:date="2015-05-18T16:57:00Z"/>
-                <w:rPrChange w:id="314" w:author="Alex" w:date="2015-05-18T16:59:00Z">
-                  <w:rPr>
-                    <w:ins w:id="315" w:author="Alex" w:date="2015-05-18T16:57:00Z"/>
-                  </w:rPr>
-                </w:rPrChange>
-              </w:rPr>
-              <w:pPrChange w:id="316" w:author="Alex" w:date="2015-05-18T16:59:00Z">
+                <w:ins w:id="158" w:author="Alex" w:date="2015-05-18T16:57:00Z"/>
+              </w:rPr>
+              <w:pPrChange w:id="159" w:author="Alex" w:date="2015-05-18T16:59:00Z">
                 <w:pPr>
                   <w:jc w:val="right"/>
                 </w:pPr>
               </w:pPrChange>
             </w:pPr>
-            <w:ins w:id="317" w:author="Alex" w:date="2015-05-18T16:59:00Z">
+            <w:ins w:id="160" w:author="Alex" w:date="2015-05-18T16:59:00Z">
               <w:r>
-                <w:rPr>
-                  <w:rPrChange w:id="318" w:author="Alex" w:date="2015-05-18T16:59:00Z">
-                    <w:rPr/>
-                  </w:rPrChange>
-                </w:rPr>
                 <w:t>-0.71</w:t>
               </w:r>
             </w:ins>
@@ -31862,24 +31338,11 @@
           <w:p>
             <w:pPr>
               <w:rPr>
-                <w:ins w:id="319" w:author="Alex" w:date="2015-05-18T16:57:00Z"/>
-                <w:rPrChange w:id="320" w:author="Alex" w:date="2015-05-18T16:59:00Z">
-                  <w:rPr>
-                    <w:ins w:id="321" w:author="Alex" w:date="2015-05-18T16:57:00Z"/>
-                  </w:rPr>
-                </w:rPrChange>
-              </w:rPr>
-              <w:pPrChange w:id="322" w:author="Alex" w:date="2015-05-18T16:59:00Z">
-                <w:pPr/>
-              </w:pPrChange>
-            </w:pPr>
-            <w:ins w:id="323" w:author="Alex" w:date="2015-05-18T16:57:00Z">
+                <w:ins w:id="161" w:author="Alex" w:date="2015-05-18T16:57:00Z"/>
+              </w:rPr>
+            </w:pPr>
+            <w:ins w:id="162" w:author="Alex" w:date="2015-05-18T16:57:00Z">
               <w:r>
-                <w:rPr>
-                  <w:rPrChange w:id="324" w:author="Alex" w:date="2015-05-18T16:59:00Z">
-                    <w:rPr/>
-                  </w:rPrChange>
-                </w:rPr>
                 <w:t>Y294A</w:t>
               </w:r>
             </w:ins>
@@ -31902,26 +31365,16 @@
           <w:p>
             <w:pPr>
               <w:rPr>
-                <w:ins w:id="325" w:author="Alex" w:date="2015-05-18T16:57:00Z"/>
-                <w:rPrChange w:id="326" w:author="Alex" w:date="2015-05-18T16:59:00Z">
-                  <w:rPr>
-                    <w:ins w:id="327" w:author="Alex" w:date="2015-05-18T16:57:00Z"/>
-                  </w:rPr>
-                </w:rPrChange>
-              </w:rPr>
-              <w:pPrChange w:id="328" w:author="Alex" w:date="2015-05-18T16:59:00Z">
+                <w:ins w:id="163" w:author="Alex" w:date="2015-05-18T16:57:00Z"/>
+              </w:rPr>
+              <w:pPrChange w:id="164" w:author="Alex" w:date="2015-05-18T16:59:00Z">
                 <w:pPr>
                   <w:jc w:val="right"/>
                 </w:pPr>
               </w:pPrChange>
             </w:pPr>
-            <w:ins w:id="329" w:author="Alex" w:date="2015-05-18T16:57:00Z">
+            <w:ins w:id="165" w:author="Alex" w:date="2015-05-18T16:57:00Z">
               <w:r>
-                <w:rPr>
-                  <w:rPrChange w:id="330" w:author="Alex" w:date="2015-05-18T16:59:00Z">
-                    <w:rPr/>
-                  </w:rPrChange>
-                </w:rPr>
                 <w:t>49</w:t>
               </w:r>
             </w:ins>
@@ -31931,7 +31384,7 @@
       <w:tr>
         <w:trPr>
           <w:trHeight w:val="300"/>
-          <w:ins w:id="331" w:author="Alex" w:date="2015-05-18T16:57:00Z"/>
+          <w:ins w:id="166" w:author="Alex" w:date="2015-05-18T16:57:00Z"/>
         </w:trPr>
         <w:tc>
           <w:tcPr>
@@ -31950,26 +31403,16 @@
           <w:p>
             <w:pPr>
               <w:rPr>
-                <w:ins w:id="332" w:author="Alex" w:date="2015-05-18T16:57:00Z"/>
-                <w:rPrChange w:id="333" w:author="Alex" w:date="2015-05-18T16:59:00Z">
-                  <w:rPr>
-                    <w:ins w:id="334" w:author="Alex" w:date="2015-05-18T16:57:00Z"/>
-                  </w:rPr>
-                </w:rPrChange>
-              </w:rPr>
-              <w:pPrChange w:id="335" w:author="Alex" w:date="2015-05-18T16:59:00Z">
+                <w:ins w:id="167" w:author="Alex" w:date="2015-05-18T16:57:00Z"/>
+              </w:rPr>
+              <w:pPrChange w:id="168" w:author="Alex" w:date="2015-05-18T16:59:00Z">
                 <w:pPr>
                   <w:jc w:val="right"/>
                 </w:pPr>
               </w:pPrChange>
             </w:pPr>
-            <w:ins w:id="336" w:author="Alex" w:date="2015-05-18T16:59:00Z">
+            <w:ins w:id="169" w:author="Alex" w:date="2015-05-18T16:59:00Z">
               <w:r>
-                <w:rPr>
-                  <w:rPrChange w:id="337" w:author="Alex" w:date="2015-05-18T16:59:00Z">
-                    <w:rPr/>
-                  </w:rPrChange>
-                </w:rPr>
                 <w:t>-0.72</w:t>
               </w:r>
             </w:ins>
@@ -31992,24 +31435,11 @@
           <w:p>
             <w:pPr>
               <w:rPr>
-                <w:ins w:id="338" w:author="Alex" w:date="2015-05-18T16:57:00Z"/>
-                <w:rPrChange w:id="339" w:author="Alex" w:date="2015-05-18T16:59:00Z">
-                  <w:rPr>
-                    <w:ins w:id="340" w:author="Alex" w:date="2015-05-18T16:57:00Z"/>
-                  </w:rPr>
-                </w:rPrChange>
-              </w:rPr>
-              <w:pPrChange w:id="341" w:author="Alex" w:date="2015-05-18T16:59:00Z">
-                <w:pPr/>
-              </w:pPrChange>
-            </w:pPr>
-            <w:ins w:id="342" w:author="Alex" w:date="2015-05-18T16:57:00Z">
+                <w:ins w:id="170" w:author="Alex" w:date="2015-05-18T16:57:00Z"/>
+              </w:rPr>
+            </w:pPr>
+            <w:ins w:id="171" w:author="Alex" w:date="2015-05-18T16:57:00Z">
               <w:r>
-                <w:rPr>
-                  <w:rPrChange w:id="343" w:author="Alex" w:date="2015-05-18T16:59:00Z">
-                    <w:rPr/>
-                  </w:rPrChange>
-                </w:rPr>
                 <w:t>C167A</w:t>
               </w:r>
             </w:ins>
@@ -32032,26 +31462,16 @@
           <w:p>
             <w:pPr>
               <w:rPr>
-                <w:ins w:id="344" w:author="Alex" w:date="2015-05-18T16:57:00Z"/>
-                <w:rPrChange w:id="345" w:author="Alex" w:date="2015-05-18T16:59:00Z">
-                  <w:rPr>
-                    <w:ins w:id="346" w:author="Alex" w:date="2015-05-18T16:57:00Z"/>
-                  </w:rPr>
-                </w:rPrChange>
-              </w:rPr>
-              <w:pPrChange w:id="347" w:author="Alex" w:date="2015-05-18T16:59:00Z">
+                <w:ins w:id="172" w:author="Alex" w:date="2015-05-18T16:57:00Z"/>
+              </w:rPr>
+              <w:pPrChange w:id="173" w:author="Alex" w:date="2015-05-18T16:59:00Z">
                 <w:pPr>
                   <w:jc w:val="right"/>
                 </w:pPr>
               </w:pPrChange>
             </w:pPr>
-            <w:ins w:id="348" w:author="Alex" w:date="2015-05-18T16:57:00Z">
+            <w:ins w:id="174" w:author="Alex" w:date="2015-05-18T16:57:00Z">
               <w:r>
-                <w:rPr>
-                  <w:rPrChange w:id="349" w:author="Alex" w:date="2015-05-18T16:59:00Z">
-                    <w:rPr/>
-                  </w:rPrChange>
-                </w:rPr>
                 <w:t>11</w:t>
               </w:r>
             </w:ins>
@@ -32061,7 +31481,7 @@
       <w:tr>
         <w:trPr>
           <w:trHeight w:val="300"/>
-          <w:ins w:id="350" w:author="Alex" w:date="2015-05-18T16:57:00Z"/>
+          <w:ins w:id="175" w:author="Alex" w:date="2015-05-18T16:57:00Z"/>
         </w:trPr>
         <w:tc>
           <w:tcPr>
@@ -32080,26 +31500,16 @@
           <w:p>
             <w:pPr>
               <w:rPr>
-                <w:ins w:id="351" w:author="Alex" w:date="2015-05-18T16:57:00Z"/>
-                <w:rPrChange w:id="352" w:author="Alex" w:date="2015-05-18T16:59:00Z">
-                  <w:rPr>
-                    <w:ins w:id="353" w:author="Alex" w:date="2015-05-18T16:57:00Z"/>
-                  </w:rPr>
-                </w:rPrChange>
-              </w:rPr>
-              <w:pPrChange w:id="354" w:author="Alex" w:date="2015-05-18T16:59:00Z">
+                <w:ins w:id="176" w:author="Alex" w:date="2015-05-18T16:57:00Z"/>
+              </w:rPr>
+              <w:pPrChange w:id="177" w:author="Alex" w:date="2015-05-18T16:59:00Z">
                 <w:pPr>
                   <w:jc w:val="right"/>
                 </w:pPr>
               </w:pPrChange>
             </w:pPr>
-            <w:ins w:id="355" w:author="Alex" w:date="2015-05-18T16:59:00Z">
+            <w:ins w:id="178" w:author="Alex" w:date="2015-05-18T16:59:00Z">
               <w:r>
-                <w:rPr>
-                  <w:rPrChange w:id="356" w:author="Alex" w:date="2015-05-18T16:59:00Z">
-                    <w:rPr/>
-                  </w:rPrChange>
-                </w:rPr>
                 <w:t>-0.83</w:t>
               </w:r>
             </w:ins>
@@ -32122,24 +31532,11 @@
           <w:p>
             <w:pPr>
               <w:rPr>
-                <w:ins w:id="357" w:author="Alex" w:date="2015-05-18T16:57:00Z"/>
-                <w:rPrChange w:id="358" w:author="Alex" w:date="2015-05-18T16:59:00Z">
-                  <w:rPr>
-                    <w:ins w:id="359" w:author="Alex" w:date="2015-05-18T16:57:00Z"/>
-                  </w:rPr>
-                </w:rPrChange>
-              </w:rPr>
-              <w:pPrChange w:id="360" w:author="Alex" w:date="2015-05-18T16:59:00Z">
-                <w:pPr/>
-              </w:pPrChange>
-            </w:pPr>
-            <w:ins w:id="361" w:author="Alex" w:date="2015-05-18T16:57:00Z">
+                <w:ins w:id="179" w:author="Alex" w:date="2015-05-18T16:57:00Z"/>
+              </w:rPr>
+            </w:pPr>
+            <w:ins w:id="180" w:author="Alex" w:date="2015-05-18T16:57:00Z">
               <w:r>
-                <w:rPr>
-                  <w:rPrChange w:id="362" w:author="Alex" w:date="2015-05-18T16:59:00Z">
-                    <w:rPr/>
-                  </w:rPrChange>
-                </w:rPr>
                 <w:t>L219A</w:t>
               </w:r>
             </w:ins>
@@ -32162,26 +31559,16 @@
           <w:p>
             <w:pPr>
               <w:rPr>
-                <w:ins w:id="363" w:author="Alex" w:date="2015-05-18T16:57:00Z"/>
-                <w:rPrChange w:id="364" w:author="Alex" w:date="2015-05-18T16:59:00Z">
-                  <w:rPr>
-                    <w:ins w:id="365" w:author="Alex" w:date="2015-05-18T16:57:00Z"/>
-                  </w:rPr>
-                </w:rPrChange>
-              </w:rPr>
-              <w:pPrChange w:id="366" w:author="Alex" w:date="2015-05-18T16:59:00Z">
+                <w:ins w:id="181" w:author="Alex" w:date="2015-05-18T16:57:00Z"/>
+              </w:rPr>
+              <w:pPrChange w:id="182" w:author="Alex" w:date="2015-05-18T16:59:00Z">
                 <w:pPr>
                   <w:jc w:val="right"/>
                 </w:pPr>
               </w:pPrChange>
             </w:pPr>
-            <w:ins w:id="367" w:author="Alex" w:date="2015-05-18T16:57:00Z">
+            <w:ins w:id="183" w:author="Alex" w:date="2015-05-18T16:57:00Z">
               <w:r>
-                <w:rPr>
-                  <w:rPrChange w:id="368" w:author="Alex" w:date="2015-05-18T16:59:00Z">
-                    <w:rPr/>
-                  </w:rPrChange>
-                </w:rPr>
                 <w:t>22</w:t>
               </w:r>
             </w:ins>
@@ -32191,7 +31578,7 @@
       <w:tr>
         <w:trPr>
           <w:trHeight w:val="300"/>
-          <w:ins w:id="369" w:author="Alex" w:date="2015-05-18T16:57:00Z"/>
+          <w:ins w:id="184" w:author="Alex" w:date="2015-05-18T16:57:00Z"/>
         </w:trPr>
         <w:tc>
           <w:tcPr>
@@ -32210,26 +31597,16 @@
           <w:p>
             <w:pPr>
               <w:rPr>
-                <w:ins w:id="370" w:author="Alex" w:date="2015-05-18T16:57:00Z"/>
-                <w:rPrChange w:id="371" w:author="Alex" w:date="2015-05-18T16:59:00Z">
-                  <w:rPr>
-                    <w:ins w:id="372" w:author="Alex" w:date="2015-05-18T16:57:00Z"/>
-                  </w:rPr>
-                </w:rPrChange>
-              </w:rPr>
-              <w:pPrChange w:id="373" w:author="Alex" w:date="2015-05-18T16:59:00Z">
+                <w:ins w:id="185" w:author="Alex" w:date="2015-05-18T16:57:00Z"/>
+              </w:rPr>
+              <w:pPrChange w:id="186" w:author="Alex" w:date="2015-05-18T16:59:00Z">
                 <w:pPr>
                   <w:jc w:val="right"/>
                 </w:pPr>
               </w:pPrChange>
             </w:pPr>
-            <w:ins w:id="374" w:author="Alex" w:date="2015-05-18T16:59:00Z">
+            <w:ins w:id="187" w:author="Alex" w:date="2015-05-18T16:59:00Z">
               <w:r>
-                <w:rPr>
-                  <w:rPrChange w:id="375" w:author="Alex" w:date="2015-05-18T16:59:00Z">
-                    <w:rPr/>
-                  </w:rPrChange>
-                </w:rPr>
                 <w:t>-0.97</w:t>
               </w:r>
             </w:ins>
@@ -32252,24 +31629,11 @@
           <w:p>
             <w:pPr>
               <w:rPr>
-                <w:ins w:id="376" w:author="Alex" w:date="2015-05-18T16:57:00Z"/>
-                <w:rPrChange w:id="377" w:author="Alex" w:date="2015-05-18T16:59:00Z">
-                  <w:rPr>
-                    <w:ins w:id="378" w:author="Alex" w:date="2015-05-18T16:57:00Z"/>
-                  </w:rPr>
-                </w:rPrChange>
-              </w:rPr>
-              <w:pPrChange w:id="379" w:author="Alex" w:date="2015-05-18T16:59:00Z">
-                <w:pPr/>
-              </w:pPrChange>
-            </w:pPr>
-            <w:ins w:id="380" w:author="Alex" w:date="2015-05-18T16:57:00Z">
+                <w:ins w:id="188" w:author="Alex" w:date="2015-05-18T16:57:00Z"/>
+              </w:rPr>
+            </w:pPr>
+            <w:ins w:id="189" w:author="Alex" w:date="2015-05-18T16:57:00Z">
               <w:r>
-                <w:rPr>
-                  <w:rPrChange w:id="381" w:author="Alex" w:date="2015-05-18T16:59:00Z">
-                    <w:rPr/>
-                  </w:rPrChange>
-                </w:rPr>
                 <w:t>W325A</w:t>
               </w:r>
             </w:ins>
@@ -32292,26 +31656,16 @@
           <w:p>
             <w:pPr>
               <w:rPr>
-                <w:ins w:id="382" w:author="Alex" w:date="2015-05-18T16:57:00Z"/>
-                <w:rPrChange w:id="383" w:author="Alex" w:date="2015-05-18T16:59:00Z">
-                  <w:rPr>
-                    <w:ins w:id="384" w:author="Alex" w:date="2015-05-18T16:57:00Z"/>
-                  </w:rPr>
-                </w:rPrChange>
-              </w:rPr>
-              <w:pPrChange w:id="385" w:author="Alex" w:date="2015-05-18T16:59:00Z">
+                <w:ins w:id="190" w:author="Alex" w:date="2015-05-18T16:57:00Z"/>
+              </w:rPr>
+              <w:pPrChange w:id="191" w:author="Alex" w:date="2015-05-18T16:59:00Z">
                 <w:pPr>
                   <w:jc w:val="right"/>
                 </w:pPr>
               </w:pPrChange>
             </w:pPr>
-            <w:ins w:id="386" w:author="Alex" w:date="2015-05-18T16:57:00Z">
+            <w:ins w:id="192" w:author="Alex" w:date="2015-05-18T16:57:00Z">
               <w:r>
-                <w:rPr>
-                  <w:rPrChange w:id="387" w:author="Alex" w:date="2015-05-18T16:59:00Z">
-                    <w:rPr/>
-                  </w:rPrChange>
-                </w:rPr>
                 <w:t>70</w:t>
               </w:r>
             </w:ins>
@@ -32321,7 +31675,7 @@
       <w:tr>
         <w:trPr>
           <w:trHeight w:val="300"/>
-          <w:ins w:id="388" w:author="Alex" w:date="2015-05-18T16:57:00Z"/>
+          <w:ins w:id="193" w:author="Alex" w:date="2015-05-18T16:57:00Z"/>
         </w:trPr>
         <w:tc>
           <w:tcPr>
@@ -32340,26 +31694,16 @@
           <w:p>
             <w:pPr>
               <w:rPr>
-                <w:ins w:id="389" w:author="Alex" w:date="2015-05-18T16:57:00Z"/>
-                <w:rPrChange w:id="390" w:author="Alex" w:date="2015-05-18T16:59:00Z">
-                  <w:rPr>
-                    <w:ins w:id="391" w:author="Alex" w:date="2015-05-18T16:57:00Z"/>
-                  </w:rPr>
-                </w:rPrChange>
-              </w:rPr>
-              <w:pPrChange w:id="392" w:author="Alex" w:date="2015-05-18T16:59:00Z">
+                <w:ins w:id="194" w:author="Alex" w:date="2015-05-18T16:57:00Z"/>
+              </w:rPr>
+              <w:pPrChange w:id="195" w:author="Alex" w:date="2015-05-18T16:59:00Z">
                 <w:pPr>
                   <w:jc w:val="right"/>
                 </w:pPr>
               </w:pPrChange>
             </w:pPr>
-            <w:ins w:id="393" w:author="Alex" w:date="2015-05-18T16:59:00Z">
+            <w:ins w:id="196" w:author="Alex" w:date="2015-05-18T16:59:00Z">
               <w:r>
-                <w:rPr>
-                  <w:rPrChange w:id="394" w:author="Alex" w:date="2015-05-18T16:59:00Z">
-                    <w:rPr/>
-                  </w:rPrChange>
-                </w:rPr>
                 <w:t>-1.07</w:t>
               </w:r>
             </w:ins>
@@ -32382,24 +31726,11 @@
           <w:p>
             <w:pPr>
               <w:rPr>
-                <w:ins w:id="395" w:author="Alex" w:date="2015-05-18T16:57:00Z"/>
-                <w:rPrChange w:id="396" w:author="Alex" w:date="2015-05-18T16:59:00Z">
-                  <w:rPr>
-                    <w:ins w:id="397" w:author="Alex" w:date="2015-05-18T16:57:00Z"/>
-                  </w:rPr>
-                </w:rPrChange>
-              </w:rPr>
-              <w:pPrChange w:id="398" w:author="Alex" w:date="2015-05-18T16:59:00Z">
-                <w:pPr/>
-              </w:pPrChange>
-            </w:pPr>
-            <w:ins w:id="399" w:author="Alex" w:date="2015-05-18T16:57:00Z">
+                <w:ins w:id="197" w:author="Alex" w:date="2015-05-18T16:57:00Z"/>
+              </w:rPr>
+            </w:pPr>
+            <w:ins w:id="198" w:author="Alex" w:date="2015-05-18T16:57:00Z">
               <w:r>
-                <w:rPr>
-                  <w:rPrChange w:id="400" w:author="Alex" w:date="2015-05-18T16:59:00Z">
-                    <w:rPr/>
-                  </w:rPrChange>
-                </w:rPr>
                 <w:t>H178A</w:t>
               </w:r>
             </w:ins>
@@ -32422,26 +31753,16 @@
           <w:p>
             <w:pPr>
               <w:rPr>
-                <w:ins w:id="401" w:author="Alex" w:date="2015-05-18T16:57:00Z"/>
-                <w:rPrChange w:id="402" w:author="Alex" w:date="2015-05-18T16:59:00Z">
-                  <w:rPr>
-                    <w:ins w:id="403" w:author="Alex" w:date="2015-05-18T16:57:00Z"/>
-                  </w:rPr>
-                </w:rPrChange>
-              </w:rPr>
-              <w:pPrChange w:id="404" w:author="Alex" w:date="2015-05-18T16:59:00Z">
+                <w:ins w:id="199" w:author="Alex" w:date="2015-05-18T16:57:00Z"/>
+              </w:rPr>
+              <w:pPrChange w:id="200" w:author="Alex" w:date="2015-05-18T16:59:00Z">
                 <w:pPr>
                   <w:jc w:val="right"/>
                 </w:pPr>
               </w:pPrChange>
             </w:pPr>
-            <w:ins w:id="405" w:author="Alex" w:date="2015-05-18T16:57:00Z">
+            <w:ins w:id="201" w:author="Alex" w:date="2015-05-18T16:57:00Z">
               <w:r>
-                <w:rPr>
-                  <w:rPrChange w:id="406" w:author="Alex" w:date="2015-05-18T16:59:00Z">
-                    <w:rPr/>
-                  </w:rPrChange>
-                </w:rPr>
                 <w:t>7</w:t>
               </w:r>
             </w:ins>
@@ -32451,7 +31772,7 @@
       <w:tr>
         <w:trPr>
           <w:trHeight w:val="300"/>
-          <w:ins w:id="407" w:author="Alex" w:date="2015-05-18T16:57:00Z"/>
+          <w:ins w:id="202" w:author="Alex" w:date="2015-05-18T16:57:00Z"/>
         </w:trPr>
         <w:tc>
           <w:tcPr>
@@ -32470,26 +31791,16 @@
           <w:p>
             <w:pPr>
               <w:rPr>
-                <w:ins w:id="408" w:author="Alex" w:date="2015-05-18T16:57:00Z"/>
-                <w:rPrChange w:id="409" w:author="Alex" w:date="2015-05-18T16:59:00Z">
-                  <w:rPr>
-                    <w:ins w:id="410" w:author="Alex" w:date="2015-05-18T16:57:00Z"/>
-                  </w:rPr>
-                </w:rPrChange>
-              </w:rPr>
-              <w:pPrChange w:id="411" w:author="Alex" w:date="2015-05-18T16:59:00Z">
+                <w:ins w:id="203" w:author="Alex" w:date="2015-05-18T16:57:00Z"/>
+              </w:rPr>
+              <w:pPrChange w:id="204" w:author="Alex" w:date="2015-05-18T16:59:00Z">
                 <w:pPr>
                   <w:jc w:val="right"/>
                 </w:pPr>
               </w:pPrChange>
             </w:pPr>
-            <w:ins w:id="412" w:author="Alex" w:date="2015-05-18T16:59:00Z">
+            <w:ins w:id="205" w:author="Alex" w:date="2015-05-18T16:59:00Z">
               <w:r>
-                <w:rPr>
-                  <w:rPrChange w:id="413" w:author="Alex" w:date="2015-05-18T16:59:00Z">
-                    <w:rPr/>
-                  </w:rPrChange>
-                </w:rPr>
                 <w:t>-1.19</w:t>
               </w:r>
             </w:ins>
@@ -32512,24 +31823,11 @@
           <w:p>
             <w:pPr>
               <w:rPr>
-                <w:ins w:id="414" w:author="Alex" w:date="2015-05-18T16:57:00Z"/>
-                <w:rPrChange w:id="415" w:author="Alex" w:date="2015-05-18T16:59:00Z">
-                  <w:rPr>
-                    <w:ins w:id="416" w:author="Alex" w:date="2015-05-18T16:57:00Z"/>
-                  </w:rPr>
-                </w:rPrChange>
-              </w:rPr>
-              <w:pPrChange w:id="417" w:author="Alex" w:date="2015-05-18T16:59:00Z">
-                <w:pPr/>
-              </w:pPrChange>
-            </w:pPr>
-            <w:ins w:id="418" w:author="Alex" w:date="2015-05-18T16:57:00Z">
+                <w:ins w:id="206" w:author="Alex" w:date="2015-05-18T16:57:00Z"/>
+              </w:rPr>
+            </w:pPr>
+            <w:ins w:id="207" w:author="Alex" w:date="2015-05-18T16:57:00Z">
               <w:r>
-                <w:rPr>
-                  <w:rPrChange w:id="419" w:author="Alex" w:date="2015-05-18T16:59:00Z">
-                    <w:rPr/>
-                  </w:rPrChange>
-                </w:rPr>
                 <w:t>S16A</w:t>
               </w:r>
             </w:ins>
@@ -32552,26 +31850,16 @@
           <w:p>
             <w:pPr>
               <w:rPr>
-                <w:ins w:id="420" w:author="Alex" w:date="2015-05-18T16:57:00Z"/>
-                <w:rPrChange w:id="421" w:author="Alex" w:date="2015-05-18T16:59:00Z">
-                  <w:rPr>
-                    <w:ins w:id="422" w:author="Alex" w:date="2015-05-18T16:57:00Z"/>
-                  </w:rPr>
-                </w:rPrChange>
-              </w:rPr>
-              <w:pPrChange w:id="423" w:author="Alex" w:date="2015-05-18T16:59:00Z">
+                <w:ins w:id="208" w:author="Alex" w:date="2015-05-18T16:57:00Z"/>
+              </w:rPr>
+              <w:pPrChange w:id="209" w:author="Alex" w:date="2015-05-18T16:59:00Z">
                 <w:pPr>
                   <w:jc w:val="right"/>
                 </w:pPr>
               </w:pPrChange>
             </w:pPr>
-            <w:ins w:id="424" w:author="Alex" w:date="2015-05-18T16:57:00Z">
+            <w:ins w:id="210" w:author="Alex" w:date="2015-05-18T16:57:00Z">
               <w:r>
-                <w:rPr>
-                  <w:rPrChange w:id="425" w:author="Alex" w:date="2015-05-18T16:59:00Z">
-                    <w:rPr/>
-                  </w:rPrChange>
-                </w:rPr>
                 <w:t>48</w:t>
               </w:r>
             </w:ins>
@@ -32581,7 +31869,7 @@
       <w:tr>
         <w:trPr>
           <w:trHeight w:val="300"/>
-          <w:ins w:id="426" w:author="Alex" w:date="2015-05-18T16:57:00Z"/>
+          <w:ins w:id="211" w:author="Alex" w:date="2015-05-18T16:57:00Z"/>
         </w:trPr>
         <w:tc>
           <w:tcPr>
@@ -32600,26 +31888,16 @@
           <w:p>
             <w:pPr>
               <w:rPr>
-                <w:ins w:id="427" w:author="Alex" w:date="2015-05-18T16:57:00Z"/>
-                <w:rPrChange w:id="428" w:author="Alex" w:date="2015-05-18T16:59:00Z">
-                  <w:rPr>
-                    <w:ins w:id="429" w:author="Alex" w:date="2015-05-18T16:57:00Z"/>
-                  </w:rPr>
-                </w:rPrChange>
-              </w:rPr>
-              <w:pPrChange w:id="430" w:author="Alex" w:date="2015-05-18T16:59:00Z">
+                <w:ins w:id="212" w:author="Alex" w:date="2015-05-18T16:57:00Z"/>
+              </w:rPr>
+              <w:pPrChange w:id="213" w:author="Alex" w:date="2015-05-18T16:59:00Z">
                 <w:pPr>
                   <w:jc w:val="right"/>
                 </w:pPr>
               </w:pPrChange>
             </w:pPr>
-            <w:ins w:id="431" w:author="Alex" w:date="2015-05-18T16:59:00Z">
+            <w:ins w:id="214" w:author="Alex" w:date="2015-05-18T16:59:00Z">
               <w:r>
-                <w:rPr>
-                  <w:rPrChange w:id="432" w:author="Alex" w:date="2015-05-18T16:59:00Z">
-                    <w:rPr/>
-                  </w:rPrChange>
-                </w:rPr>
                 <w:t>-1.24</w:t>
               </w:r>
             </w:ins>
@@ -32642,24 +31920,11 @@
           <w:p>
             <w:pPr>
               <w:rPr>
-                <w:ins w:id="433" w:author="Alex" w:date="2015-05-18T16:57:00Z"/>
-                <w:rPrChange w:id="434" w:author="Alex" w:date="2015-05-18T16:59:00Z">
-                  <w:rPr>
-                    <w:ins w:id="435" w:author="Alex" w:date="2015-05-18T16:57:00Z"/>
-                  </w:rPr>
-                </w:rPrChange>
-              </w:rPr>
-              <w:pPrChange w:id="436" w:author="Alex" w:date="2015-05-18T16:59:00Z">
-                <w:pPr/>
-              </w:pPrChange>
-            </w:pPr>
-            <w:ins w:id="437" w:author="Alex" w:date="2015-05-18T16:57:00Z">
+                <w:ins w:id="215" w:author="Alex" w:date="2015-05-18T16:57:00Z"/>
+              </w:rPr>
+            </w:pPr>
+            <w:ins w:id="216" w:author="Alex" w:date="2015-05-18T16:57:00Z">
               <w:r>
-                <w:rPr>
-                  <w:rPrChange w:id="438" w:author="Alex" w:date="2015-05-18T16:59:00Z">
-                    <w:rPr/>
-                  </w:rPrChange>
-                </w:rPr>
                 <w:t>T296A</w:t>
               </w:r>
             </w:ins>
@@ -32682,26 +31947,16 @@
           <w:p>
             <w:pPr>
               <w:rPr>
-                <w:ins w:id="439" w:author="Alex" w:date="2015-05-18T16:57:00Z"/>
-                <w:rPrChange w:id="440" w:author="Alex" w:date="2015-05-18T16:59:00Z">
-                  <w:rPr>
-                    <w:ins w:id="441" w:author="Alex" w:date="2015-05-18T16:57:00Z"/>
-                  </w:rPr>
-                </w:rPrChange>
-              </w:rPr>
-              <w:pPrChange w:id="442" w:author="Alex" w:date="2015-05-18T16:59:00Z">
+                <w:ins w:id="217" w:author="Alex" w:date="2015-05-18T16:57:00Z"/>
+              </w:rPr>
+              <w:pPrChange w:id="218" w:author="Alex" w:date="2015-05-18T16:59:00Z">
                 <w:pPr>
                   <w:jc w:val="right"/>
                 </w:pPr>
               </w:pPrChange>
             </w:pPr>
-            <w:ins w:id="443" w:author="Alex" w:date="2015-05-18T16:57:00Z">
+            <w:ins w:id="219" w:author="Alex" w:date="2015-05-18T16:57:00Z">
               <w:r>
-                <w:rPr>
-                  <w:rPrChange w:id="444" w:author="Alex" w:date="2015-05-18T16:59:00Z">
-                    <w:rPr/>
-                  </w:rPrChange>
-                </w:rPr>
                 <w:t>14</w:t>
               </w:r>
             </w:ins>
@@ -32711,7 +31966,7 @@
       <w:tr>
         <w:trPr>
           <w:trHeight w:val="300"/>
-          <w:ins w:id="445" w:author="Alex" w:date="2015-05-18T16:57:00Z"/>
+          <w:ins w:id="220" w:author="Alex" w:date="2015-05-18T16:57:00Z"/>
         </w:trPr>
         <w:tc>
           <w:tcPr>
@@ -32730,26 +31985,16 @@
           <w:p>
             <w:pPr>
               <w:rPr>
-                <w:ins w:id="446" w:author="Alex" w:date="2015-05-18T16:57:00Z"/>
-                <w:rPrChange w:id="447" w:author="Alex" w:date="2015-05-18T16:59:00Z">
-                  <w:rPr>
-                    <w:ins w:id="448" w:author="Alex" w:date="2015-05-18T16:57:00Z"/>
-                  </w:rPr>
-                </w:rPrChange>
-              </w:rPr>
-              <w:pPrChange w:id="449" w:author="Alex" w:date="2015-05-18T16:59:00Z">
+                <w:ins w:id="221" w:author="Alex" w:date="2015-05-18T16:57:00Z"/>
+              </w:rPr>
+              <w:pPrChange w:id="222" w:author="Alex" w:date="2015-05-18T16:59:00Z">
                 <w:pPr>
                   <w:jc w:val="right"/>
                 </w:pPr>
               </w:pPrChange>
             </w:pPr>
-            <w:ins w:id="450" w:author="Alex" w:date="2015-05-18T16:59:00Z">
+            <w:ins w:id="223" w:author="Alex" w:date="2015-05-18T16:59:00Z">
               <w:r>
-                <w:rPr>
-                  <w:rPrChange w:id="451" w:author="Alex" w:date="2015-05-18T16:59:00Z">
-                    <w:rPr/>
-                  </w:rPrChange>
-                </w:rPr>
                 <w:t>-1.26</w:t>
               </w:r>
             </w:ins>
@@ -32772,24 +32017,11 @@
           <w:p>
             <w:pPr>
               <w:rPr>
-                <w:ins w:id="452" w:author="Alex" w:date="2015-05-18T16:57:00Z"/>
-                <w:rPrChange w:id="453" w:author="Alex" w:date="2015-05-18T16:59:00Z">
-                  <w:rPr>
-                    <w:ins w:id="454" w:author="Alex" w:date="2015-05-18T16:57:00Z"/>
-                  </w:rPr>
-                </w:rPrChange>
-              </w:rPr>
-              <w:pPrChange w:id="455" w:author="Alex" w:date="2015-05-18T16:59:00Z">
-                <w:pPr/>
-              </w:pPrChange>
-            </w:pPr>
-            <w:ins w:id="456" w:author="Alex" w:date="2015-05-18T16:57:00Z">
+                <w:ins w:id="224" w:author="Alex" w:date="2015-05-18T16:57:00Z"/>
+              </w:rPr>
+            </w:pPr>
+            <w:ins w:id="225" w:author="Alex" w:date="2015-05-18T16:57:00Z">
               <w:r>
-                <w:rPr>
-                  <w:rPrChange w:id="457" w:author="Alex" w:date="2015-05-18T16:59:00Z">
-                    <w:rPr/>
-                  </w:rPrChange>
-                </w:rPr>
                 <w:t>H119A</w:t>
               </w:r>
             </w:ins>
@@ -32812,26 +32044,16 @@
           <w:p>
             <w:pPr>
               <w:rPr>
-                <w:ins w:id="458" w:author="Alex" w:date="2015-05-18T16:57:00Z"/>
-                <w:rPrChange w:id="459" w:author="Alex" w:date="2015-05-18T16:59:00Z">
-                  <w:rPr>
-                    <w:ins w:id="460" w:author="Alex" w:date="2015-05-18T16:57:00Z"/>
-                  </w:rPr>
-                </w:rPrChange>
-              </w:rPr>
-              <w:pPrChange w:id="461" w:author="Alex" w:date="2015-05-18T16:59:00Z">
+                <w:ins w:id="226" w:author="Alex" w:date="2015-05-18T16:57:00Z"/>
+              </w:rPr>
+              <w:pPrChange w:id="227" w:author="Alex" w:date="2015-05-18T16:59:00Z">
                 <w:pPr>
                   <w:jc w:val="right"/>
                 </w:pPr>
               </w:pPrChange>
             </w:pPr>
-            <w:ins w:id="462" w:author="Alex" w:date="2015-05-18T16:57:00Z">
+            <w:ins w:id="228" w:author="Alex" w:date="2015-05-18T16:57:00Z">
               <w:r>
-                <w:rPr>
-                  <w:rPrChange w:id="463" w:author="Alex" w:date="2015-05-18T16:59:00Z">
-                    <w:rPr/>
-                  </w:rPrChange>
-                </w:rPr>
                 <w:t>96</w:t>
               </w:r>
             </w:ins>
@@ -32841,7 +32063,7 @@
       <w:tr>
         <w:trPr>
           <w:trHeight w:val="300"/>
-          <w:ins w:id="464" w:author="Alex" w:date="2015-05-18T16:57:00Z"/>
+          <w:ins w:id="229" w:author="Alex" w:date="2015-05-18T16:57:00Z"/>
         </w:trPr>
         <w:tc>
           <w:tcPr>
@@ -32860,26 +32082,16 @@
           <w:p>
             <w:pPr>
               <w:rPr>
-                <w:ins w:id="465" w:author="Alex" w:date="2015-05-18T16:57:00Z"/>
-                <w:rPrChange w:id="466" w:author="Alex" w:date="2015-05-18T16:59:00Z">
-                  <w:rPr>
-                    <w:ins w:id="467" w:author="Alex" w:date="2015-05-18T16:57:00Z"/>
-                  </w:rPr>
-                </w:rPrChange>
-              </w:rPr>
-              <w:pPrChange w:id="468" w:author="Alex" w:date="2015-05-18T16:59:00Z">
+                <w:ins w:id="230" w:author="Alex" w:date="2015-05-18T16:57:00Z"/>
+              </w:rPr>
+              <w:pPrChange w:id="231" w:author="Alex" w:date="2015-05-18T16:59:00Z">
                 <w:pPr>
                   <w:jc w:val="right"/>
                 </w:pPr>
               </w:pPrChange>
             </w:pPr>
-            <w:ins w:id="469" w:author="Alex" w:date="2015-05-18T16:59:00Z">
+            <w:ins w:id="232" w:author="Alex" w:date="2015-05-18T16:59:00Z">
               <w:r>
-                <w:rPr>
-                  <w:rPrChange w:id="470" w:author="Alex" w:date="2015-05-18T16:59:00Z">
-                    <w:rPr/>
-                  </w:rPrChange>
-                </w:rPr>
                 <w:t>-1.44</w:t>
               </w:r>
             </w:ins>
@@ -32902,24 +32114,11 @@
           <w:p>
             <w:pPr>
               <w:rPr>
-                <w:ins w:id="471" w:author="Alex" w:date="2015-05-18T16:57:00Z"/>
-                <w:rPrChange w:id="472" w:author="Alex" w:date="2015-05-18T16:59:00Z">
-                  <w:rPr>
-                    <w:ins w:id="473" w:author="Alex" w:date="2015-05-18T16:57:00Z"/>
-                  </w:rPr>
-                </w:rPrChange>
-              </w:rPr>
-              <w:pPrChange w:id="474" w:author="Alex" w:date="2015-05-18T16:59:00Z">
-                <w:pPr/>
-              </w:pPrChange>
-            </w:pPr>
-            <w:ins w:id="475" w:author="Alex" w:date="2015-05-18T16:57:00Z">
+                <w:ins w:id="233" w:author="Alex" w:date="2015-05-18T16:57:00Z"/>
+              </w:rPr>
+            </w:pPr>
+            <w:ins w:id="234" w:author="Alex" w:date="2015-05-18T16:57:00Z">
               <w:r>
-                <w:rPr>
-                  <w:rPrChange w:id="476" w:author="Alex" w:date="2015-05-18T16:59:00Z">
-                    <w:rPr/>
-                  </w:rPrChange>
-                </w:rPr>
                 <w:t>Y18A</w:t>
               </w:r>
             </w:ins>
@@ -32942,26 +32141,16 @@
           <w:p>
             <w:pPr>
               <w:rPr>
-                <w:ins w:id="477" w:author="Alex" w:date="2015-05-18T16:57:00Z"/>
-                <w:rPrChange w:id="478" w:author="Alex" w:date="2015-05-18T16:59:00Z">
-                  <w:rPr>
-                    <w:ins w:id="479" w:author="Alex" w:date="2015-05-18T16:57:00Z"/>
-                  </w:rPr>
-                </w:rPrChange>
-              </w:rPr>
-              <w:pPrChange w:id="480" w:author="Alex" w:date="2015-05-18T16:59:00Z">
+                <w:ins w:id="235" w:author="Alex" w:date="2015-05-18T16:57:00Z"/>
+              </w:rPr>
+              <w:pPrChange w:id="236" w:author="Alex" w:date="2015-05-18T16:59:00Z">
                 <w:pPr>
                   <w:jc w:val="right"/>
                 </w:pPr>
               </w:pPrChange>
             </w:pPr>
-            <w:ins w:id="481" w:author="Alex" w:date="2015-05-18T16:57:00Z">
+            <w:ins w:id="237" w:author="Alex" w:date="2015-05-18T16:57:00Z">
               <w:r>
-                <w:rPr>
-                  <w:rPrChange w:id="482" w:author="Alex" w:date="2015-05-18T16:59:00Z">
-                    <w:rPr/>
-                  </w:rPrChange>
-                </w:rPr>
                 <w:t>25</w:t>
               </w:r>
             </w:ins>
@@ -32971,7 +32160,7 @@
       <w:tr>
         <w:trPr>
           <w:trHeight w:val="300"/>
-          <w:ins w:id="483" w:author="Alex" w:date="2015-05-18T16:57:00Z"/>
+          <w:ins w:id="238" w:author="Alex" w:date="2015-05-18T16:57:00Z"/>
         </w:trPr>
         <w:tc>
           <w:tcPr>
@@ -32990,26 +32179,16 @@
           <w:p>
             <w:pPr>
               <w:rPr>
-                <w:ins w:id="484" w:author="Alex" w:date="2015-05-18T16:57:00Z"/>
-                <w:rPrChange w:id="485" w:author="Alex" w:date="2015-05-18T16:59:00Z">
-                  <w:rPr>
-                    <w:ins w:id="486" w:author="Alex" w:date="2015-05-18T16:57:00Z"/>
-                  </w:rPr>
-                </w:rPrChange>
-              </w:rPr>
-              <w:pPrChange w:id="487" w:author="Alex" w:date="2015-05-18T16:59:00Z">
+                <w:ins w:id="239" w:author="Alex" w:date="2015-05-18T16:57:00Z"/>
+              </w:rPr>
+              <w:pPrChange w:id="240" w:author="Alex" w:date="2015-05-18T16:59:00Z">
                 <w:pPr>
                   <w:jc w:val="right"/>
                 </w:pPr>
               </w:pPrChange>
             </w:pPr>
-            <w:ins w:id="488" w:author="Alex" w:date="2015-05-18T16:59:00Z">
+            <w:ins w:id="241" w:author="Alex" w:date="2015-05-18T16:59:00Z">
               <w:r>
-                <w:rPr>
-                  <w:rPrChange w:id="489" w:author="Alex" w:date="2015-05-18T16:59:00Z">
-                    <w:rPr/>
-                  </w:rPrChange>
-                </w:rPr>
                 <w:t>-1.62</w:t>
               </w:r>
             </w:ins>
@@ -33032,24 +32211,11 @@
           <w:p>
             <w:pPr>
               <w:rPr>
-                <w:ins w:id="490" w:author="Alex" w:date="2015-05-18T16:57:00Z"/>
-                <w:rPrChange w:id="491" w:author="Alex" w:date="2015-05-18T16:59:00Z">
-                  <w:rPr>
-                    <w:ins w:id="492" w:author="Alex" w:date="2015-05-18T16:57:00Z"/>
-                  </w:rPr>
-                </w:rPrChange>
-              </w:rPr>
-              <w:pPrChange w:id="493" w:author="Alex" w:date="2015-05-18T16:59:00Z">
-                <w:pPr/>
-              </w:pPrChange>
-            </w:pPr>
-            <w:ins w:id="494" w:author="Alex" w:date="2015-05-18T16:57:00Z">
+                <w:ins w:id="242" w:author="Alex" w:date="2015-05-18T16:57:00Z"/>
+              </w:rPr>
+            </w:pPr>
+            <w:ins w:id="243" w:author="Alex" w:date="2015-05-18T16:57:00Z">
               <w:r>
-                <w:rPr>
-                  <w:rPrChange w:id="495" w:author="Alex" w:date="2015-05-18T16:59:00Z">
-                    <w:rPr/>
-                  </w:rPrChange>
-                </w:rPr>
                 <w:t>T352A</w:t>
               </w:r>
             </w:ins>
@@ -33072,26 +32238,16 @@
           <w:p>
             <w:pPr>
               <w:rPr>
-                <w:ins w:id="496" w:author="Alex" w:date="2015-05-18T16:57:00Z"/>
-                <w:rPrChange w:id="497" w:author="Alex" w:date="2015-05-18T16:59:00Z">
-                  <w:rPr>
-                    <w:ins w:id="498" w:author="Alex" w:date="2015-05-18T16:57:00Z"/>
-                  </w:rPr>
-                </w:rPrChange>
-              </w:rPr>
-              <w:pPrChange w:id="499" w:author="Alex" w:date="2015-05-18T16:59:00Z">
+                <w:ins w:id="244" w:author="Alex" w:date="2015-05-18T16:57:00Z"/>
+              </w:rPr>
+              <w:pPrChange w:id="245" w:author="Alex" w:date="2015-05-18T16:59:00Z">
                 <w:pPr>
                   <w:jc w:val="right"/>
                 </w:pPr>
               </w:pPrChange>
             </w:pPr>
-            <w:ins w:id="500" w:author="Alex" w:date="2015-05-18T16:57:00Z">
+            <w:ins w:id="246" w:author="Alex" w:date="2015-05-18T16:57:00Z">
               <w:r>
-                <w:rPr>
-                  <w:rPrChange w:id="501" w:author="Alex" w:date="2015-05-18T16:59:00Z">
-                    <w:rPr/>
-                  </w:rPrChange>
-                </w:rPr>
                 <w:t>40</w:t>
               </w:r>
             </w:ins>
@@ -33101,7 +32257,7 @@
       <w:tr>
         <w:trPr>
           <w:trHeight w:val="300"/>
-          <w:ins w:id="502" w:author="Alex" w:date="2015-05-18T16:57:00Z"/>
+          <w:ins w:id="247" w:author="Alex" w:date="2015-05-18T16:57:00Z"/>
         </w:trPr>
         <w:tc>
           <w:tcPr>
@@ -33120,26 +32276,16 @@
           <w:p>
             <w:pPr>
               <w:rPr>
-                <w:ins w:id="503" w:author="Alex" w:date="2015-05-18T16:57:00Z"/>
-                <w:rPrChange w:id="504" w:author="Alex" w:date="2015-05-18T16:59:00Z">
-                  <w:rPr>
-                    <w:ins w:id="505" w:author="Alex" w:date="2015-05-18T16:57:00Z"/>
-                  </w:rPr>
-                </w:rPrChange>
-              </w:rPr>
-              <w:pPrChange w:id="506" w:author="Alex" w:date="2015-05-18T16:59:00Z">
+                <w:ins w:id="248" w:author="Alex" w:date="2015-05-18T16:57:00Z"/>
+              </w:rPr>
+              <w:pPrChange w:id="249" w:author="Alex" w:date="2015-05-18T16:59:00Z">
                 <w:pPr>
                   <w:jc w:val="right"/>
                 </w:pPr>
               </w:pPrChange>
             </w:pPr>
-            <w:ins w:id="507" w:author="Alex" w:date="2015-05-18T16:59:00Z">
+            <w:ins w:id="250" w:author="Alex" w:date="2015-05-18T16:59:00Z">
               <w:r>
-                <w:rPr>
-                  <w:rPrChange w:id="508" w:author="Alex" w:date="2015-05-18T16:59:00Z">
-                    <w:rPr/>
-                  </w:rPrChange>
-                </w:rPr>
                 <w:t>-2.06</w:t>
               </w:r>
             </w:ins>
@@ -33162,24 +32308,11 @@
           <w:p>
             <w:pPr>
               <w:rPr>
-                <w:ins w:id="509" w:author="Alex" w:date="2015-05-18T16:57:00Z"/>
-                <w:rPrChange w:id="510" w:author="Alex" w:date="2015-05-18T16:59:00Z">
-                  <w:rPr>
-                    <w:ins w:id="511" w:author="Alex" w:date="2015-05-18T16:57:00Z"/>
-                  </w:rPr>
-                </w:rPrChange>
-              </w:rPr>
-              <w:pPrChange w:id="512" w:author="Alex" w:date="2015-05-18T16:59:00Z">
-                <w:pPr/>
-              </w:pPrChange>
-            </w:pPr>
-            <w:ins w:id="513" w:author="Alex" w:date="2015-05-18T16:57:00Z">
+                <w:ins w:id="251" w:author="Alex" w:date="2015-05-18T16:57:00Z"/>
+              </w:rPr>
+            </w:pPr>
+            <w:ins w:id="252" w:author="Alex" w:date="2015-05-18T16:57:00Z">
               <w:r>
-                <w:rPr>
-                  <w:rPrChange w:id="514" w:author="Alex" w:date="2015-05-18T16:59:00Z">
-                    <w:rPr/>
-                  </w:rPrChange>
-                </w:rPr>
                 <w:t>W407A</w:t>
               </w:r>
             </w:ins>
@@ -33202,26 +32335,16 @@
           <w:p>
             <w:pPr>
               <w:rPr>
-                <w:ins w:id="515" w:author="Alex" w:date="2015-05-18T16:57:00Z"/>
-                <w:rPrChange w:id="516" w:author="Alex" w:date="2015-05-18T16:59:00Z">
-                  <w:rPr>
-                    <w:ins w:id="517" w:author="Alex" w:date="2015-05-18T16:57:00Z"/>
-                  </w:rPr>
-                </w:rPrChange>
-              </w:rPr>
-              <w:pPrChange w:id="518" w:author="Alex" w:date="2015-05-18T16:59:00Z">
+                <w:ins w:id="253" w:author="Alex" w:date="2015-05-18T16:57:00Z"/>
+              </w:rPr>
+              <w:pPrChange w:id="254" w:author="Alex" w:date="2015-05-18T16:59:00Z">
                 <w:pPr>
                   <w:jc w:val="right"/>
                 </w:pPr>
               </w:pPrChange>
             </w:pPr>
-            <w:ins w:id="519" w:author="Alex" w:date="2015-05-18T16:57:00Z">
+            <w:ins w:id="255" w:author="Alex" w:date="2015-05-18T16:57:00Z">
               <w:r>
-                <w:rPr>
-                  <w:rPrChange w:id="520" w:author="Alex" w:date="2015-05-18T16:59:00Z">
-                    <w:rPr/>
-                  </w:rPrChange>
-                </w:rPr>
                 <w:t>44</w:t>
               </w:r>
             </w:ins>
@@ -33231,7 +32354,7 @@
       <w:tr>
         <w:trPr>
           <w:trHeight w:val="300"/>
-          <w:ins w:id="521" w:author="Alex" w:date="2015-05-18T16:57:00Z"/>
+          <w:ins w:id="256" w:author="Alex" w:date="2015-05-18T16:57:00Z"/>
         </w:trPr>
         <w:tc>
           <w:tcPr>
@@ -33250,26 +32373,16 @@
           <w:p>
             <w:pPr>
               <w:rPr>
-                <w:ins w:id="522" w:author="Alex" w:date="2015-05-18T16:57:00Z"/>
-                <w:rPrChange w:id="523" w:author="Alex" w:date="2015-05-18T16:59:00Z">
-                  <w:rPr>
-                    <w:ins w:id="524" w:author="Alex" w:date="2015-05-18T16:57:00Z"/>
-                  </w:rPr>
-                </w:rPrChange>
-              </w:rPr>
-              <w:pPrChange w:id="525" w:author="Alex" w:date="2015-05-18T16:59:00Z">
+                <w:ins w:id="257" w:author="Alex" w:date="2015-05-18T16:57:00Z"/>
+              </w:rPr>
+              <w:pPrChange w:id="258" w:author="Alex" w:date="2015-05-18T16:59:00Z">
                 <w:pPr>
                   <w:jc w:val="right"/>
                 </w:pPr>
               </w:pPrChange>
             </w:pPr>
-            <w:ins w:id="526" w:author="Alex" w:date="2015-05-18T16:59:00Z">
+            <w:ins w:id="259" w:author="Alex" w:date="2015-05-18T16:59:00Z">
               <w:r>
-                <w:rPr>
-                  <w:rPrChange w:id="527" w:author="Alex" w:date="2015-05-18T16:59:00Z">
-                    <w:rPr/>
-                  </w:rPrChange>
-                </w:rPr>
                 <w:t>-2.12</w:t>
               </w:r>
             </w:ins>
@@ -33292,24 +32405,11 @@
           <w:p>
             <w:pPr>
               <w:rPr>
-                <w:ins w:id="528" w:author="Alex" w:date="2015-05-18T16:57:00Z"/>
-                <w:rPrChange w:id="529" w:author="Alex" w:date="2015-05-18T16:59:00Z">
-                  <w:rPr>
-                    <w:ins w:id="530" w:author="Alex" w:date="2015-05-18T16:57:00Z"/>
-                  </w:rPr>
-                </w:rPrChange>
-              </w:rPr>
-              <w:pPrChange w:id="531" w:author="Alex" w:date="2015-05-18T16:59:00Z">
-                <w:pPr/>
-              </w:pPrChange>
-            </w:pPr>
-            <w:ins w:id="532" w:author="Alex" w:date="2015-05-18T16:57:00Z">
+                <w:ins w:id="260" w:author="Alex" w:date="2015-05-18T16:57:00Z"/>
+              </w:rPr>
+            </w:pPr>
+            <w:ins w:id="261" w:author="Alex" w:date="2015-05-18T16:57:00Z">
               <w:r>
-                <w:rPr>
-                  <w:rPrChange w:id="533" w:author="Alex" w:date="2015-05-18T16:59:00Z">
-                    <w:rPr/>
-                  </w:rPrChange>
-                </w:rPr>
                 <w:t>N293A</w:t>
               </w:r>
             </w:ins>
@@ -33332,26 +32432,16 @@
           <w:p>
             <w:pPr>
               <w:rPr>
-                <w:ins w:id="534" w:author="Alex" w:date="2015-05-18T16:57:00Z"/>
-                <w:rPrChange w:id="535" w:author="Alex" w:date="2015-05-18T16:59:00Z">
-                  <w:rPr>
-                    <w:ins w:id="536" w:author="Alex" w:date="2015-05-18T16:57:00Z"/>
-                  </w:rPr>
-                </w:rPrChange>
-              </w:rPr>
-              <w:pPrChange w:id="537" w:author="Alex" w:date="2015-05-18T16:59:00Z">
+                <w:ins w:id="262" w:author="Alex" w:date="2015-05-18T16:57:00Z"/>
+              </w:rPr>
+              <w:pPrChange w:id="263" w:author="Alex" w:date="2015-05-18T16:59:00Z">
                 <w:pPr>
                   <w:jc w:val="right"/>
                 </w:pPr>
               </w:pPrChange>
             </w:pPr>
-            <w:ins w:id="538" w:author="Alex" w:date="2015-05-18T16:57:00Z">
+            <w:ins w:id="264" w:author="Alex" w:date="2015-05-18T16:57:00Z">
               <w:r>
-                <w:rPr>
-                  <w:rPrChange w:id="539" w:author="Alex" w:date="2015-05-18T16:59:00Z">
-                    <w:rPr/>
-                  </w:rPrChange>
-                </w:rPr>
                 <w:t>50</w:t>
               </w:r>
             </w:ins>
@@ -33361,7 +32451,7 @@
       <w:tr>
         <w:trPr>
           <w:trHeight w:val="300"/>
-          <w:ins w:id="540" w:author="Alex" w:date="2015-05-18T16:57:00Z"/>
+          <w:ins w:id="265" w:author="Alex" w:date="2015-05-18T16:57:00Z"/>
         </w:trPr>
         <w:tc>
           <w:tcPr>
@@ -33380,26 +32470,16 @@
           <w:p>
             <w:pPr>
               <w:rPr>
-                <w:ins w:id="541" w:author="Alex" w:date="2015-05-18T16:57:00Z"/>
-                <w:rPrChange w:id="542" w:author="Alex" w:date="2015-05-18T16:59:00Z">
-                  <w:rPr>
-                    <w:ins w:id="543" w:author="Alex" w:date="2015-05-18T16:57:00Z"/>
-                  </w:rPr>
-                </w:rPrChange>
-              </w:rPr>
-              <w:pPrChange w:id="544" w:author="Alex" w:date="2015-05-18T16:59:00Z">
+                <w:ins w:id="266" w:author="Alex" w:date="2015-05-18T16:57:00Z"/>
+              </w:rPr>
+              <w:pPrChange w:id="267" w:author="Alex" w:date="2015-05-18T16:59:00Z">
                 <w:pPr>
                   <w:jc w:val="right"/>
                 </w:pPr>
               </w:pPrChange>
             </w:pPr>
-            <w:ins w:id="545" w:author="Alex" w:date="2015-05-18T16:59:00Z">
+            <w:ins w:id="268" w:author="Alex" w:date="2015-05-18T16:59:00Z">
               <w:r>
-                <w:rPr>
-                  <w:rPrChange w:id="546" w:author="Alex" w:date="2015-05-18T16:59:00Z">
-                    <w:rPr/>
-                  </w:rPrChange>
-                </w:rPr>
                 <w:t>-2.48</w:t>
               </w:r>
             </w:ins>
@@ -33422,24 +32502,11 @@
           <w:p>
             <w:pPr>
               <w:rPr>
-                <w:ins w:id="547" w:author="Alex" w:date="2015-05-18T16:57:00Z"/>
-                <w:rPrChange w:id="548" w:author="Alex" w:date="2015-05-18T16:59:00Z">
-                  <w:rPr>
-                    <w:ins w:id="549" w:author="Alex" w:date="2015-05-18T16:57:00Z"/>
-                  </w:rPr>
-                </w:rPrChange>
-              </w:rPr>
-              <w:pPrChange w:id="550" w:author="Alex" w:date="2015-05-18T16:59:00Z">
-                <w:pPr/>
-              </w:pPrChange>
-            </w:pPr>
-            <w:ins w:id="551" w:author="Alex" w:date="2015-05-18T16:57:00Z">
+                <w:ins w:id="269" w:author="Alex" w:date="2015-05-18T16:57:00Z"/>
+              </w:rPr>
+            </w:pPr>
+            <w:ins w:id="270" w:author="Alex" w:date="2015-05-18T16:57:00Z">
               <w:r>
-                <w:rPr>
-                  <w:rPrChange w:id="552" w:author="Alex" w:date="2015-05-18T16:59:00Z">
-                    <w:rPr/>
-                  </w:rPrChange>
-                </w:rPr>
                 <w:t>N163A</w:t>
               </w:r>
             </w:ins>
@@ -33462,26 +32529,16 @@
           <w:p>
             <w:pPr>
               <w:rPr>
-                <w:ins w:id="553" w:author="Alex" w:date="2015-05-18T16:57:00Z"/>
-                <w:rPrChange w:id="554" w:author="Alex" w:date="2015-05-18T16:59:00Z">
-                  <w:rPr>
-                    <w:ins w:id="555" w:author="Alex" w:date="2015-05-18T16:57:00Z"/>
-                  </w:rPr>
-                </w:rPrChange>
-              </w:rPr>
-              <w:pPrChange w:id="556" w:author="Alex" w:date="2015-05-18T16:59:00Z">
+                <w:ins w:id="271" w:author="Alex" w:date="2015-05-18T16:57:00Z"/>
+              </w:rPr>
+              <w:pPrChange w:id="272" w:author="Alex" w:date="2015-05-18T16:59:00Z">
                 <w:pPr>
                   <w:jc w:val="right"/>
                 </w:pPr>
               </w:pPrChange>
             </w:pPr>
-            <w:ins w:id="557" w:author="Alex" w:date="2015-05-18T16:57:00Z">
+            <w:ins w:id="273" w:author="Alex" w:date="2015-05-18T16:57:00Z">
               <w:r>
-                <w:rPr>
-                  <w:rPrChange w:id="558" w:author="Alex" w:date="2015-05-18T16:59:00Z">
-                    <w:rPr/>
-                  </w:rPrChange>
-                </w:rPr>
                 <w:t>96</w:t>
               </w:r>
             </w:ins>
@@ -33491,7 +32548,7 @@
       <w:tr>
         <w:trPr>
           <w:trHeight w:val="300"/>
-          <w:ins w:id="559" w:author="Alex" w:date="2015-05-18T16:57:00Z"/>
+          <w:ins w:id="274" w:author="Alex" w:date="2015-05-18T16:57:00Z"/>
         </w:trPr>
         <w:tc>
           <w:tcPr>
@@ -33510,26 +32567,16 @@
           <w:p>
             <w:pPr>
               <w:rPr>
-                <w:ins w:id="560" w:author="Alex" w:date="2015-05-18T16:57:00Z"/>
-                <w:rPrChange w:id="561" w:author="Alex" w:date="2015-05-18T16:59:00Z">
-                  <w:rPr>
-                    <w:ins w:id="562" w:author="Alex" w:date="2015-05-18T16:57:00Z"/>
-                  </w:rPr>
-                </w:rPrChange>
-              </w:rPr>
-              <w:pPrChange w:id="563" w:author="Alex" w:date="2015-05-18T16:59:00Z">
+                <w:ins w:id="275" w:author="Alex" w:date="2015-05-18T16:57:00Z"/>
+              </w:rPr>
+              <w:pPrChange w:id="276" w:author="Alex" w:date="2015-05-18T16:59:00Z">
                 <w:pPr>
                   <w:jc w:val="right"/>
                 </w:pPr>
               </w:pPrChange>
             </w:pPr>
-            <w:ins w:id="564" w:author="Alex" w:date="2015-05-18T16:59:00Z">
+            <w:ins w:id="277" w:author="Alex" w:date="2015-05-18T16:59:00Z">
               <w:r>
-                <w:rPr>
-                  <w:rPrChange w:id="565" w:author="Alex" w:date="2015-05-18T16:59:00Z">
-                    <w:rPr/>
-                  </w:rPrChange>
-                </w:rPr>
                 <w:t>-2.49</w:t>
               </w:r>
             </w:ins>
@@ -33552,24 +32599,11 @@
           <w:p>
             <w:pPr>
               <w:rPr>
-                <w:ins w:id="566" w:author="Alex" w:date="2015-05-18T16:57:00Z"/>
-                <w:rPrChange w:id="567" w:author="Alex" w:date="2015-05-18T16:59:00Z">
-                  <w:rPr>
-                    <w:ins w:id="568" w:author="Alex" w:date="2015-05-18T16:57:00Z"/>
-                  </w:rPr>
-                </w:rPrChange>
-              </w:rPr>
-              <w:pPrChange w:id="569" w:author="Alex" w:date="2015-05-18T16:59:00Z">
-                <w:pPr/>
-              </w:pPrChange>
-            </w:pPr>
-            <w:ins w:id="570" w:author="Alex" w:date="2015-05-18T16:57:00Z">
+                <w:ins w:id="278" w:author="Alex" w:date="2015-05-18T16:57:00Z"/>
+              </w:rPr>
+            </w:pPr>
+            <w:ins w:id="279" w:author="Alex" w:date="2015-05-18T16:57:00Z">
               <w:r>
-                <w:rPr>
-                  <w:rPrChange w:id="571" w:author="Alex" w:date="2015-05-18T16:59:00Z">
-                    <w:rPr/>
-                  </w:rPrChange>
-                </w:rPr>
                 <w:t>N354A</w:t>
               </w:r>
             </w:ins>
@@ -33592,26 +32626,16 @@
           <w:p>
             <w:pPr>
               <w:rPr>
-                <w:ins w:id="572" w:author="Alex" w:date="2015-05-18T16:57:00Z"/>
-                <w:rPrChange w:id="573" w:author="Alex" w:date="2015-05-18T16:59:00Z">
-                  <w:rPr>
-                    <w:ins w:id="574" w:author="Alex" w:date="2015-05-18T16:57:00Z"/>
-                  </w:rPr>
-                </w:rPrChange>
-              </w:rPr>
-              <w:pPrChange w:id="575" w:author="Alex" w:date="2015-05-18T16:59:00Z">
+                <w:ins w:id="280" w:author="Alex" w:date="2015-05-18T16:57:00Z"/>
+              </w:rPr>
+              <w:pPrChange w:id="281" w:author="Alex" w:date="2015-05-18T16:59:00Z">
                 <w:pPr>
                   <w:jc w:val="right"/>
                 </w:pPr>
               </w:pPrChange>
             </w:pPr>
-            <w:ins w:id="576" w:author="Alex" w:date="2015-05-18T16:57:00Z">
+            <w:ins w:id="282" w:author="Alex" w:date="2015-05-18T16:57:00Z">
               <w:r>
-                <w:rPr>
-                  <w:rPrChange w:id="577" w:author="Alex" w:date="2015-05-18T16:59:00Z">
-                    <w:rPr/>
-                  </w:rPrChange>
-                </w:rPr>
                 <w:t>86</w:t>
               </w:r>
             </w:ins>
@@ -33621,7 +32645,7 @@
       <w:tr>
         <w:trPr>
           <w:trHeight w:val="300"/>
-          <w:ins w:id="578" w:author="Alex" w:date="2015-05-18T16:57:00Z"/>
+          <w:ins w:id="283" w:author="Alex" w:date="2015-05-18T16:57:00Z"/>
         </w:trPr>
         <w:tc>
           <w:tcPr>
@@ -33640,26 +32664,16 @@
           <w:p>
             <w:pPr>
               <w:rPr>
-                <w:ins w:id="579" w:author="Alex" w:date="2015-05-18T16:57:00Z"/>
-                <w:rPrChange w:id="580" w:author="Alex" w:date="2015-05-18T16:59:00Z">
-                  <w:rPr>
-                    <w:ins w:id="581" w:author="Alex" w:date="2015-05-18T16:57:00Z"/>
-                  </w:rPr>
-                </w:rPrChange>
-              </w:rPr>
-              <w:pPrChange w:id="582" w:author="Alex" w:date="2015-05-18T16:59:00Z">
+                <w:ins w:id="284" w:author="Alex" w:date="2015-05-18T16:57:00Z"/>
+              </w:rPr>
+              <w:pPrChange w:id="285" w:author="Alex" w:date="2015-05-18T16:59:00Z">
                 <w:pPr>
                   <w:jc w:val="right"/>
                 </w:pPr>
               </w:pPrChange>
             </w:pPr>
-            <w:ins w:id="583" w:author="Alex" w:date="2015-05-18T16:59:00Z">
+            <w:ins w:id="286" w:author="Alex" w:date="2015-05-18T16:59:00Z">
               <w:r>
-                <w:rPr>
-                  <w:rPrChange w:id="584" w:author="Alex" w:date="2015-05-18T16:59:00Z">
-                    <w:rPr/>
-                  </w:rPrChange>
-                </w:rPr>
                 <w:t>-2.64</w:t>
               </w:r>
             </w:ins>
@@ -33682,24 +32696,11 @@
           <w:p>
             <w:pPr>
               <w:rPr>
-                <w:ins w:id="585" w:author="Alex" w:date="2015-05-18T16:57:00Z"/>
-                <w:rPrChange w:id="586" w:author="Alex" w:date="2015-05-18T16:59:00Z">
-                  <w:rPr>
-                    <w:ins w:id="587" w:author="Alex" w:date="2015-05-18T16:57:00Z"/>
-                  </w:rPr>
-                </w:rPrChange>
-              </w:rPr>
-              <w:pPrChange w:id="588" w:author="Alex" w:date="2015-05-18T16:59:00Z">
-                <w:pPr/>
-              </w:pPrChange>
-            </w:pPr>
-            <w:ins w:id="589" w:author="Alex" w:date="2015-05-18T16:57:00Z">
+                <w:ins w:id="287" w:author="Alex" w:date="2015-05-18T16:57:00Z"/>
+              </w:rPr>
+            </w:pPr>
+            <w:ins w:id="288" w:author="Alex" w:date="2015-05-18T16:57:00Z">
               <w:r>
-                <w:rPr>
-                  <w:rPrChange w:id="590" w:author="Alex" w:date="2015-05-18T16:59:00Z">
-                    <w:rPr/>
-                  </w:rPrChange>
-                </w:rPr>
                 <w:t>N404A</w:t>
               </w:r>
             </w:ins>
@@ -33722,26 +32723,16 @@
           <w:p>
             <w:pPr>
               <w:rPr>
-                <w:ins w:id="591" w:author="Alex" w:date="2015-05-18T16:57:00Z"/>
-                <w:rPrChange w:id="592" w:author="Alex" w:date="2015-05-18T16:59:00Z">
-                  <w:rPr>
-                    <w:ins w:id="593" w:author="Alex" w:date="2015-05-18T16:57:00Z"/>
-                  </w:rPr>
-                </w:rPrChange>
-              </w:rPr>
-              <w:pPrChange w:id="594" w:author="Alex" w:date="2015-05-18T16:59:00Z">
+                <w:ins w:id="289" w:author="Alex" w:date="2015-05-18T16:57:00Z"/>
+              </w:rPr>
+              <w:pPrChange w:id="290" w:author="Alex" w:date="2015-05-18T16:59:00Z">
                 <w:pPr>
                   <w:jc w:val="right"/>
                 </w:pPr>
               </w:pPrChange>
             </w:pPr>
-            <w:ins w:id="595" w:author="Alex" w:date="2015-05-18T16:57:00Z">
+            <w:ins w:id="291" w:author="Alex" w:date="2015-05-18T16:57:00Z">
               <w:r>
-                <w:rPr>
-                  <w:rPrChange w:id="596" w:author="Alex" w:date="2015-05-18T16:59:00Z">
-                    <w:rPr/>
-                  </w:rPrChange>
-                </w:rPr>
                 <w:t>34</w:t>
               </w:r>
             </w:ins>
@@ -33751,7 +32742,7 @@
       <w:tr>
         <w:trPr>
           <w:trHeight w:val="300"/>
-          <w:ins w:id="597" w:author="Alex" w:date="2015-05-18T16:57:00Z"/>
+          <w:ins w:id="292" w:author="Alex" w:date="2015-05-18T16:57:00Z"/>
         </w:trPr>
         <w:tc>
           <w:tcPr>
@@ -33770,26 +32761,16 @@
           <w:p>
             <w:pPr>
               <w:rPr>
-                <w:ins w:id="598" w:author="Alex" w:date="2015-05-18T16:57:00Z"/>
-                <w:rPrChange w:id="599" w:author="Alex" w:date="2015-05-18T16:59:00Z">
-                  <w:rPr>
-                    <w:ins w:id="600" w:author="Alex" w:date="2015-05-18T16:57:00Z"/>
-                  </w:rPr>
-                </w:rPrChange>
-              </w:rPr>
-              <w:pPrChange w:id="601" w:author="Alex" w:date="2015-05-18T16:59:00Z">
+                <w:ins w:id="293" w:author="Alex" w:date="2015-05-18T16:57:00Z"/>
+              </w:rPr>
+              <w:pPrChange w:id="294" w:author="Alex" w:date="2015-05-18T16:59:00Z">
                 <w:pPr>
                   <w:jc w:val="right"/>
                 </w:pPr>
               </w:pPrChange>
             </w:pPr>
-            <w:ins w:id="602" w:author="Alex" w:date="2015-05-18T16:59:00Z">
+            <w:ins w:id="295" w:author="Alex" w:date="2015-05-18T16:59:00Z">
               <w:r>
-                <w:rPr>
-                  <w:rPrChange w:id="603" w:author="Alex" w:date="2015-05-18T16:59:00Z">
-                    <w:rPr/>
-                  </w:rPrChange>
-                </w:rPr>
                 <w:t>-2.94</w:t>
               </w:r>
             </w:ins>
@@ -33812,24 +32793,11 @@
           <w:p>
             <w:pPr>
               <w:rPr>
-                <w:ins w:id="604" w:author="Alex" w:date="2015-05-18T16:57:00Z"/>
-                <w:rPrChange w:id="605" w:author="Alex" w:date="2015-05-18T16:59:00Z">
-                  <w:rPr>
-                    <w:ins w:id="606" w:author="Alex" w:date="2015-05-18T16:57:00Z"/>
-                  </w:rPr>
-                </w:rPrChange>
-              </w:rPr>
-              <w:pPrChange w:id="607" w:author="Alex" w:date="2015-05-18T16:59:00Z">
-                <w:pPr/>
-              </w:pPrChange>
-            </w:pPr>
-            <w:ins w:id="608" w:author="Alex" w:date="2015-05-18T16:57:00Z">
+                <w:ins w:id="296" w:author="Alex" w:date="2015-05-18T16:57:00Z"/>
+              </w:rPr>
+            </w:pPr>
+            <w:ins w:id="297" w:author="Alex" w:date="2015-05-18T16:57:00Z">
               <w:r>
-                <w:rPr>
-                  <w:rPrChange w:id="609" w:author="Alex" w:date="2015-05-18T16:59:00Z">
-                    <w:rPr/>
-                  </w:rPrChange>
-                </w:rPr>
                 <w:t>E164A</w:t>
               </w:r>
             </w:ins>
@@ -33852,26 +32820,16 @@
           <w:p>
             <w:pPr>
               <w:rPr>
-                <w:ins w:id="610" w:author="Alex" w:date="2015-05-18T16:57:00Z"/>
-                <w:rPrChange w:id="611" w:author="Alex" w:date="2015-05-18T16:59:00Z">
-                  <w:rPr>
-                    <w:ins w:id="612" w:author="Alex" w:date="2015-05-18T16:57:00Z"/>
-                  </w:rPr>
-                </w:rPrChange>
-              </w:rPr>
-              <w:pPrChange w:id="613" w:author="Alex" w:date="2015-05-18T16:59:00Z">
+                <w:ins w:id="298" w:author="Alex" w:date="2015-05-18T16:57:00Z"/>
+              </w:rPr>
+              <w:pPrChange w:id="299" w:author="Alex" w:date="2015-05-18T16:59:00Z">
                 <w:pPr>
                   <w:jc w:val="right"/>
                 </w:pPr>
               </w:pPrChange>
             </w:pPr>
-            <w:ins w:id="614" w:author="Alex" w:date="2015-05-18T16:57:00Z">
+            <w:ins w:id="300" w:author="Alex" w:date="2015-05-18T16:57:00Z">
               <w:r>
-                <w:rPr>
-                  <w:rPrChange w:id="615" w:author="Alex" w:date="2015-05-18T16:59:00Z">
-                    <w:rPr/>
-                  </w:rPrChange>
-                </w:rPr>
                 <w:t>100</w:t>
               </w:r>
             </w:ins>
@@ -33881,7 +32839,7 @@
       <w:tr>
         <w:trPr>
           <w:trHeight w:val="300"/>
-          <w:ins w:id="616" w:author="Alex" w:date="2015-05-18T16:57:00Z"/>
+          <w:ins w:id="301" w:author="Alex" w:date="2015-05-18T16:57:00Z"/>
         </w:trPr>
         <w:tc>
           <w:tcPr>
@@ -33900,26 +32858,16 @@
           <w:p>
             <w:pPr>
               <w:rPr>
-                <w:ins w:id="617" w:author="Alex" w:date="2015-05-18T16:57:00Z"/>
-                <w:rPrChange w:id="618" w:author="Alex" w:date="2015-05-18T16:59:00Z">
-                  <w:rPr>
-                    <w:ins w:id="619" w:author="Alex" w:date="2015-05-18T16:57:00Z"/>
-                  </w:rPr>
-                </w:rPrChange>
-              </w:rPr>
-              <w:pPrChange w:id="620" w:author="Alex" w:date="2015-05-18T16:59:00Z">
+                <w:ins w:id="302" w:author="Alex" w:date="2015-05-18T16:57:00Z"/>
+              </w:rPr>
+              <w:pPrChange w:id="303" w:author="Alex" w:date="2015-05-18T16:59:00Z">
                 <w:pPr>
                   <w:jc w:val="right"/>
                 </w:pPr>
               </w:pPrChange>
             </w:pPr>
-            <w:ins w:id="621" w:author="Alex" w:date="2015-05-18T16:59:00Z">
+            <w:ins w:id="304" w:author="Alex" w:date="2015-05-18T16:59:00Z">
               <w:r>
-                <w:rPr>
-                  <w:rPrChange w:id="622" w:author="Alex" w:date="2015-05-18T16:59:00Z">
-                    <w:rPr/>
-                  </w:rPrChange>
-                </w:rPr>
                 <w:t>-2.95</w:t>
               </w:r>
             </w:ins>
@@ -33942,24 +32890,11 @@
           <w:p>
             <w:pPr>
               <w:rPr>
-                <w:ins w:id="623" w:author="Alex" w:date="2015-05-18T16:57:00Z"/>
-                <w:rPrChange w:id="624" w:author="Alex" w:date="2015-05-18T16:59:00Z">
-                  <w:rPr>
-                    <w:ins w:id="625" w:author="Alex" w:date="2015-05-18T16:57:00Z"/>
-                  </w:rPr>
-                </w:rPrChange>
-              </w:rPr>
-              <w:pPrChange w:id="626" w:author="Alex" w:date="2015-05-18T16:59:00Z">
-                <w:pPr/>
-              </w:pPrChange>
-            </w:pPr>
-            <w:ins w:id="627" w:author="Alex" w:date="2015-05-18T16:57:00Z">
+                <w:ins w:id="305" w:author="Alex" w:date="2015-05-18T16:57:00Z"/>
+              </w:rPr>
+            </w:pPr>
+            <w:ins w:id="306" w:author="Alex" w:date="2015-05-18T16:57:00Z">
               <w:r>
-                <w:rPr>
-                  <w:rPrChange w:id="628" w:author="Alex" w:date="2015-05-18T16:59:00Z">
-                    <w:rPr/>
-                  </w:rPrChange>
-                </w:rPr>
                 <w:t>R76A</w:t>
               </w:r>
             </w:ins>
@@ -33982,26 +32917,16 @@
           <w:p>
             <w:pPr>
               <w:rPr>
-                <w:ins w:id="629" w:author="Alex" w:date="2015-05-18T16:57:00Z"/>
-                <w:rPrChange w:id="630" w:author="Alex" w:date="2015-05-18T16:59:00Z">
-                  <w:rPr>
-                    <w:ins w:id="631" w:author="Alex" w:date="2015-05-18T16:57:00Z"/>
-                  </w:rPr>
-                </w:rPrChange>
-              </w:rPr>
-              <w:pPrChange w:id="632" w:author="Alex" w:date="2015-05-18T16:59:00Z">
+                <w:ins w:id="307" w:author="Alex" w:date="2015-05-18T16:57:00Z"/>
+              </w:rPr>
+              <w:pPrChange w:id="308" w:author="Alex" w:date="2015-05-18T16:59:00Z">
                 <w:pPr>
                   <w:jc w:val="right"/>
                 </w:pPr>
               </w:pPrChange>
             </w:pPr>
-            <w:ins w:id="633" w:author="Alex" w:date="2015-05-18T16:57:00Z">
+            <w:ins w:id="309" w:author="Alex" w:date="2015-05-18T16:57:00Z">
               <w:r>
-                <w:rPr>
-                  <w:rPrChange w:id="634" w:author="Alex" w:date="2015-05-18T16:59:00Z">
-                    <w:rPr/>
-                  </w:rPrChange>
-                </w:rPr>
                 <w:t>96</w:t>
               </w:r>
             </w:ins>
@@ -34011,7 +32936,7 @@
       <w:tr>
         <w:trPr>
           <w:trHeight w:val="300"/>
-          <w:ins w:id="635" w:author="Alex" w:date="2015-05-18T16:57:00Z"/>
+          <w:ins w:id="310" w:author="Alex" w:date="2015-05-18T16:57:00Z"/>
         </w:trPr>
         <w:tc>
           <w:tcPr>
@@ -34030,26 +32955,16 @@
           <w:p>
             <w:pPr>
               <w:rPr>
-                <w:ins w:id="636" w:author="Alex" w:date="2015-05-18T16:57:00Z"/>
-                <w:rPrChange w:id="637" w:author="Alex" w:date="2015-05-18T16:59:00Z">
-                  <w:rPr>
-                    <w:ins w:id="638" w:author="Alex" w:date="2015-05-18T16:57:00Z"/>
-                  </w:rPr>
-                </w:rPrChange>
-              </w:rPr>
-              <w:pPrChange w:id="639" w:author="Alex" w:date="2015-05-18T16:59:00Z">
+                <w:ins w:id="311" w:author="Alex" w:date="2015-05-18T16:57:00Z"/>
+              </w:rPr>
+              <w:pPrChange w:id="312" w:author="Alex" w:date="2015-05-18T16:59:00Z">
                 <w:pPr>
                   <w:jc w:val="right"/>
                 </w:pPr>
               </w:pPrChange>
             </w:pPr>
-            <w:ins w:id="640" w:author="Alex" w:date="2015-05-18T16:59:00Z">
+            <w:ins w:id="313" w:author="Alex" w:date="2015-05-18T16:59:00Z">
               <w:r>
-                <w:rPr>
-                  <w:rPrChange w:id="641" w:author="Alex" w:date="2015-05-18T16:59:00Z">
-                    <w:rPr/>
-                  </w:rPrChange>
-                </w:rPr>
                 <w:t>-3.01</w:t>
               </w:r>
             </w:ins>
@@ -34072,24 +32987,11 @@
           <w:p>
             <w:pPr>
               <w:rPr>
-                <w:ins w:id="642" w:author="Alex" w:date="2015-05-18T16:57:00Z"/>
-                <w:rPrChange w:id="643" w:author="Alex" w:date="2015-05-18T16:59:00Z">
-                  <w:rPr>
-                    <w:ins w:id="644" w:author="Alex" w:date="2015-05-18T16:57:00Z"/>
-                  </w:rPr>
-                </w:rPrChange>
-              </w:rPr>
-              <w:pPrChange w:id="645" w:author="Alex" w:date="2015-05-18T16:59:00Z">
-                <w:pPr/>
-              </w:pPrChange>
-            </w:pPr>
-            <w:ins w:id="646" w:author="Alex" w:date="2015-05-18T16:57:00Z">
+                <w:ins w:id="314" w:author="Alex" w:date="2015-05-18T16:57:00Z"/>
+              </w:rPr>
+            </w:pPr>
+            <w:ins w:id="315" w:author="Alex" w:date="2015-05-18T16:57:00Z">
               <w:r>
-                <w:rPr>
-                  <w:rPrChange w:id="647" w:author="Alex" w:date="2015-05-18T16:59:00Z">
-                    <w:rPr/>
-                  </w:rPrChange>
-                </w:rPr>
                 <w:t>G355A</w:t>
               </w:r>
             </w:ins>
@@ -34112,26 +33014,16 @@
           <w:p>
             <w:pPr>
               <w:rPr>
-                <w:ins w:id="648" w:author="Alex" w:date="2015-05-18T16:57:00Z"/>
-                <w:rPrChange w:id="649" w:author="Alex" w:date="2015-05-18T16:59:00Z">
-                  <w:rPr>
-                    <w:ins w:id="650" w:author="Alex" w:date="2015-05-18T16:57:00Z"/>
-                  </w:rPr>
-                </w:rPrChange>
-              </w:rPr>
-              <w:pPrChange w:id="651" w:author="Alex" w:date="2015-05-18T16:59:00Z">
+                <w:ins w:id="316" w:author="Alex" w:date="2015-05-18T16:57:00Z"/>
+              </w:rPr>
+              <w:pPrChange w:id="317" w:author="Alex" w:date="2015-05-18T16:59:00Z">
                 <w:pPr>
                   <w:jc w:val="right"/>
                 </w:pPr>
               </w:pPrChange>
             </w:pPr>
-            <w:ins w:id="652" w:author="Alex" w:date="2015-05-18T16:57:00Z">
+            <w:ins w:id="318" w:author="Alex" w:date="2015-05-18T16:57:00Z">
               <w:r>
-                <w:rPr>
-                  <w:rPrChange w:id="653" w:author="Alex" w:date="2015-05-18T16:59:00Z">
-                    <w:rPr/>
-                  </w:rPrChange>
-                </w:rPr>
                 <w:t>96</w:t>
               </w:r>
             </w:ins>
@@ -34141,7 +33033,7 @@
       <w:tr>
         <w:trPr>
           <w:trHeight w:val="300"/>
-          <w:ins w:id="654" w:author="Alex" w:date="2015-05-18T16:57:00Z"/>
+          <w:ins w:id="319" w:author="Alex" w:date="2015-05-18T16:57:00Z"/>
         </w:trPr>
         <w:tc>
           <w:tcPr>
@@ -34160,26 +33052,16 @@
           <w:p>
             <w:pPr>
               <w:rPr>
-                <w:ins w:id="655" w:author="Alex" w:date="2015-05-18T16:57:00Z"/>
-                <w:rPrChange w:id="656" w:author="Alex" w:date="2015-05-18T16:59:00Z">
-                  <w:rPr>
-                    <w:ins w:id="657" w:author="Alex" w:date="2015-05-18T16:57:00Z"/>
-                  </w:rPr>
-                </w:rPrChange>
-              </w:rPr>
-              <w:pPrChange w:id="658" w:author="Alex" w:date="2015-05-18T16:59:00Z">
+                <w:ins w:id="320" w:author="Alex" w:date="2015-05-18T16:57:00Z"/>
+              </w:rPr>
+              <w:pPrChange w:id="321" w:author="Alex" w:date="2015-05-18T16:59:00Z">
                 <w:pPr>
                   <w:jc w:val="right"/>
                 </w:pPr>
               </w:pPrChange>
             </w:pPr>
-            <w:ins w:id="659" w:author="Alex" w:date="2015-05-18T16:59:00Z">
+            <w:ins w:id="322" w:author="Alex" w:date="2015-05-18T16:59:00Z">
               <w:r>
-                <w:rPr>
-                  <w:rPrChange w:id="660" w:author="Alex" w:date="2015-05-18T16:59:00Z">
-                    <w:rPr/>
-                  </w:rPrChange>
-                </w:rPr>
                 <w:t>-3.34</w:t>
               </w:r>
             </w:ins>
@@ -34202,24 +33084,11 @@
           <w:p>
             <w:pPr>
               <w:rPr>
-                <w:ins w:id="661" w:author="Alex" w:date="2015-05-18T16:57:00Z"/>
-                <w:rPrChange w:id="662" w:author="Alex" w:date="2015-05-18T16:59:00Z">
-                  <w:rPr>
-                    <w:ins w:id="663" w:author="Alex" w:date="2015-05-18T16:57:00Z"/>
-                  </w:rPr>
-                </w:rPrChange>
-              </w:rPr>
-              <w:pPrChange w:id="664" w:author="Alex" w:date="2015-05-18T16:59:00Z">
-                <w:pPr/>
-              </w:pPrChange>
-            </w:pPr>
-            <w:ins w:id="665" w:author="Alex" w:date="2015-05-18T16:57:00Z">
+                <w:ins w:id="323" w:author="Alex" w:date="2015-05-18T16:57:00Z"/>
+              </w:rPr>
+            </w:pPr>
+            <w:ins w:id="324" w:author="Alex" w:date="2015-05-18T16:57:00Z">
               <w:r>
-                <w:rPr>
-                  <w:rPrChange w:id="666" w:author="Alex" w:date="2015-05-18T16:59:00Z">
-                    <w:rPr/>
-                  </w:rPrChange>
-                </w:rPr>
                 <w:t>F415A</w:t>
               </w:r>
             </w:ins>
@@ -34242,26 +33111,16 @@
           <w:p>
             <w:pPr>
               <w:rPr>
-                <w:ins w:id="667" w:author="Alex" w:date="2015-05-18T16:57:00Z"/>
-                <w:rPrChange w:id="668" w:author="Alex" w:date="2015-05-18T16:59:00Z">
-                  <w:rPr>
-                    <w:ins w:id="669" w:author="Alex" w:date="2015-05-18T16:57:00Z"/>
-                  </w:rPr>
-                </w:rPrChange>
-              </w:rPr>
-              <w:pPrChange w:id="670" w:author="Alex" w:date="2015-05-18T16:59:00Z">
+                <w:ins w:id="325" w:author="Alex" w:date="2015-05-18T16:57:00Z"/>
+              </w:rPr>
+              <w:pPrChange w:id="326" w:author="Alex" w:date="2015-05-18T16:59:00Z">
                 <w:pPr>
                   <w:jc w:val="right"/>
                 </w:pPr>
               </w:pPrChange>
             </w:pPr>
-            <w:ins w:id="671" w:author="Alex" w:date="2015-05-18T16:57:00Z">
+            <w:ins w:id="327" w:author="Alex" w:date="2015-05-18T16:57:00Z">
               <w:r>
-                <w:rPr>
-                  <w:rPrChange w:id="672" w:author="Alex" w:date="2015-05-18T16:59:00Z">
-                    <w:rPr/>
-                  </w:rPrChange>
-                </w:rPr>
                 <w:t>47</w:t>
               </w:r>
             </w:ins>
@@ -34271,7 +33130,7 @@
       <w:tr>
         <w:trPr>
           <w:trHeight w:val="300"/>
-          <w:ins w:id="673" w:author="Alex" w:date="2015-05-18T16:57:00Z"/>
+          <w:ins w:id="328" w:author="Alex" w:date="2015-05-18T16:57:00Z"/>
         </w:trPr>
         <w:tc>
           <w:tcPr>
@@ -34290,26 +33149,16 @@
           <w:p>
             <w:pPr>
               <w:rPr>
-                <w:ins w:id="674" w:author="Alex" w:date="2015-05-18T16:57:00Z"/>
-                <w:rPrChange w:id="675" w:author="Alex" w:date="2015-05-18T16:59:00Z">
-                  <w:rPr>
-                    <w:ins w:id="676" w:author="Alex" w:date="2015-05-18T16:57:00Z"/>
-                  </w:rPr>
-                </w:rPrChange>
-              </w:rPr>
-              <w:pPrChange w:id="677" w:author="Alex" w:date="2015-05-18T16:59:00Z">
+                <w:ins w:id="329" w:author="Alex" w:date="2015-05-18T16:57:00Z"/>
+              </w:rPr>
+              <w:pPrChange w:id="330" w:author="Alex" w:date="2015-05-18T16:59:00Z">
                 <w:pPr>
                   <w:jc w:val="right"/>
                 </w:pPr>
               </w:pPrChange>
             </w:pPr>
-            <w:ins w:id="678" w:author="Alex" w:date="2015-05-18T16:59:00Z">
+            <w:ins w:id="331" w:author="Alex" w:date="2015-05-18T16:59:00Z">
               <w:r>
-                <w:rPr>
-                  <w:rPrChange w:id="679" w:author="Alex" w:date="2015-05-18T16:59:00Z">
-                    <w:rPr/>
-                  </w:rPrChange>
-                </w:rPr>
                 <w:t>-4.16</w:t>
               </w:r>
             </w:ins>
@@ -34332,24 +33181,11 @@
           <w:p>
             <w:pPr>
               <w:rPr>
-                <w:ins w:id="680" w:author="Alex" w:date="2015-05-18T16:57:00Z"/>
-                <w:rPrChange w:id="681" w:author="Alex" w:date="2015-05-18T16:59:00Z">
-                  <w:rPr>
-                    <w:ins w:id="682" w:author="Alex" w:date="2015-05-18T16:57:00Z"/>
-                  </w:rPr>
-                </w:rPrChange>
-              </w:rPr>
-              <w:pPrChange w:id="683" w:author="Alex" w:date="2015-05-18T16:59:00Z">
-                <w:pPr/>
-              </w:pPrChange>
-            </w:pPr>
-            <w:ins w:id="684" w:author="Alex" w:date="2015-05-18T16:57:00Z">
+                <w:ins w:id="332" w:author="Alex" w:date="2015-05-18T16:57:00Z"/>
+              </w:rPr>
+            </w:pPr>
+            <w:ins w:id="333" w:author="Alex" w:date="2015-05-18T16:57:00Z">
               <w:r>
-                <w:rPr>
-                  <w:rPrChange w:id="685" w:author="Alex" w:date="2015-05-18T16:59:00Z">
-                    <w:rPr/>
-                  </w:rPrChange>
-                </w:rPr>
                 <w:t>W399A</w:t>
               </w:r>
             </w:ins>
@@ -34372,26 +33208,16 @@
           <w:p>
             <w:pPr>
               <w:rPr>
-                <w:ins w:id="686" w:author="Alex" w:date="2015-05-18T16:57:00Z"/>
-                <w:rPrChange w:id="687" w:author="Alex" w:date="2015-05-18T16:59:00Z">
-                  <w:rPr>
-                    <w:ins w:id="688" w:author="Alex" w:date="2015-05-18T16:57:00Z"/>
-                  </w:rPr>
-                </w:rPrChange>
-              </w:rPr>
-              <w:pPrChange w:id="689" w:author="Alex" w:date="2015-05-18T16:59:00Z">
+                <w:ins w:id="334" w:author="Alex" w:date="2015-05-18T16:57:00Z"/>
+              </w:rPr>
+              <w:pPrChange w:id="335" w:author="Alex" w:date="2015-05-18T16:59:00Z">
                 <w:pPr>
                   <w:jc w:val="right"/>
                 </w:pPr>
               </w:pPrChange>
             </w:pPr>
-            <w:ins w:id="690" w:author="Alex" w:date="2015-05-18T16:57:00Z">
+            <w:ins w:id="336" w:author="Alex" w:date="2015-05-18T16:57:00Z">
               <w:r>
-                <w:rPr>
-                  <w:rPrChange w:id="691" w:author="Alex" w:date="2015-05-18T16:59:00Z">
-                    <w:rPr/>
-                  </w:rPrChange>
-                </w:rPr>
                 <w:t>96</w:t>
               </w:r>
             </w:ins>
@@ -34401,7 +33227,7 @@
       <w:tr>
         <w:trPr>
           <w:trHeight w:val="300"/>
-          <w:ins w:id="692" w:author="Alex" w:date="2015-05-18T16:57:00Z"/>
+          <w:ins w:id="337" w:author="Alex" w:date="2015-05-18T16:57:00Z"/>
         </w:trPr>
         <w:tc>
           <w:tcPr>
@@ -34420,26 +33246,16 @@
           <w:p>
             <w:pPr>
               <w:rPr>
-                <w:ins w:id="693" w:author="Alex" w:date="2015-05-18T16:57:00Z"/>
-                <w:rPrChange w:id="694" w:author="Alex" w:date="2015-05-18T16:59:00Z">
-                  <w:rPr>
-                    <w:ins w:id="695" w:author="Alex" w:date="2015-05-18T16:57:00Z"/>
-                  </w:rPr>
-                </w:rPrChange>
-              </w:rPr>
-              <w:pPrChange w:id="696" w:author="Alex" w:date="2015-05-18T16:59:00Z">
+                <w:ins w:id="338" w:author="Alex" w:date="2015-05-18T16:57:00Z"/>
+              </w:rPr>
+              <w:pPrChange w:id="339" w:author="Alex" w:date="2015-05-18T16:59:00Z">
                 <w:pPr>
                   <w:jc w:val="right"/>
                 </w:pPr>
               </w:pPrChange>
             </w:pPr>
-            <w:ins w:id="697" w:author="Alex" w:date="2015-05-18T16:59:00Z">
+            <w:ins w:id="340" w:author="Alex" w:date="2015-05-18T16:59:00Z">
               <w:r>
-                <w:rPr>
-                  <w:rPrChange w:id="698" w:author="Alex" w:date="2015-05-18T16:59:00Z">
-                    <w:rPr/>
-                  </w:rPrChange>
-                </w:rPr>
                 <w:t>-4.54</w:t>
               </w:r>
             </w:ins>
@@ -34462,24 +33278,11 @@
           <w:p>
             <w:pPr>
               <w:rPr>
-                <w:ins w:id="699" w:author="Alex" w:date="2015-05-18T16:57:00Z"/>
-                <w:rPrChange w:id="700" w:author="Alex" w:date="2015-05-18T16:59:00Z">
-                  <w:rPr>
-                    <w:ins w:id="701" w:author="Alex" w:date="2015-05-18T16:57:00Z"/>
-                  </w:rPr>
-                </w:rPrChange>
-              </w:rPr>
-              <w:pPrChange w:id="702" w:author="Alex" w:date="2015-05-18T16:59:00Z">
-                <w:pPr/>
-              </w:pPrChange>
-            </w:pPr>
-            <w:ins w:id="703" w:author="Alex" w:date="2015-05-18T16:57:00Z">
+                <w:ins w:id="341" w:author="Alex" w:date="2015-05-18T16:57:00Z"/>
+              </w:rPr>
+            </w:pPr>
+            <w:ins w:id="342" w:author="Alex" w:date="2015-05-18T16:57:00Z">
               <w:r>
-                <w:rPr>
-                  <w:rPrChange w:id="704" w:author="Alex" w:date="2015-05-18T16:59:00Z">
-                    <w:rPr/>
-                  </w:rPrChange>
-                </w:rPr>
                 <w:t>E406A</w:t>
               </w:r>
             </w:ins>
@@ -34502,26 +33305,16 @@
           <w:p>
             <w:pPr>
               <w:rPr>
-                <w:ins w:id="705" w:author="Alex" w:date="2015-05-18T16:57:00Z"/>
-                <w:rPrChange w:id="706" w:author="Alex" w:date="2015-05-18T16:59:00Z">
-                  <w:rPr>
-                    <w:ins w:id="707" w:author="Alex" w:date="2015-05-18T16:57:00Z"/>
-                  </w:rPr>
-                </w:rPrChange>
-              </w:rPr>
-              <w:pPrChange w:id="708" w:author="Alex" w:date="2015-05-18T16:59:00Z">
+                <w:ins w:id="343" w:author="Alex" w:date="2015-05-18T16:57:00Z"/>
+              </w:rPr>
+              <w:pPrChange w:id="344" w:author="Alex" w:date="2015-05-18T16:59:00Z">
                 <w:pPr>
                   <w:jc w:val="right"/>
                 </w:pPr>
               </w:pPrChange>
             </w:pPr>
-            <w:ins w:id="709" w:author="Alex" w:date="2015-05-18T16:57:00Z">
+            <w:ins w:id="345" w:author="Alex" w:date="2015-05-18T16:57:00Z">
               <w:r>
-                <w:rPr>
-                  <w:rPrChange w:id="710" w:author="Alex" w:date="2015-05-18T16:59:00Z">
-                    <w:rPr/>
-                  </w:rPrChange>
-                </w:rPr>
                 <w:t>47</w:t>
               </w:r>
             </w:ins>
@@ -34531,7 +33324,7 @@
       <w:tr>
         <w:trPr>
           <w:trHeight w:val="300"/>
-          <w:ins w:id="711" w:author="Alex" w:date="2015-05-18T16:57:00Z"/>
+          <w:ins w:id="346" w:author="Alex" w:date="2015-05-18T16:57:00Z"/>
         </w:trPr>
         <w:tc>
           <w:tcPr>
@@ -34550,26 +33343,16 @@
           <w:p>
             <w:pPr>
               <w:rPr>
-                <w:ins w:id="712" w:author="Alex" w:date="2015-05-18T16:57:00Z"/>
-                <w:rPrChange w:id="713" w:author="Alex" w:date="2015-05-18T16:59:00Z">
-                  <w:rPr>
-                    <w:ins w:id="714" w:author="Alex" w:date="2015-05-18T16:57:00Z"/>
-                  </w:rPr>
-                </w:rPrChange>
-              </w:rPr>
-              <w:pPrChange w:id="715" w:author="Alex" w:date="2015-05-18T16:59:00Z">
+                <w:ins w:id="347" w:author="Alex" w:date="2015-05-18T16:57:00Z"/>
+              </w:rPr>
+              <w:pPrChange w:id="348" w:author="Alex" w:date="2015-05-18T16:59:00Z">
                 <w:pPr>
                   <w:jc w:val="right"/>
                 </w:pPr>
               </w:pPrChange>
             </w:pPr>
-            <w:ins w:id="716" w:author="Alex" w:date="2015-05-18T16:59:00Z">
+            <w:ins w:id="349" w:author="Alex" w:date="2015-05-18T16:59:00Z">
               <w:r>
-                <w:rPr>
-                  <w:rPrChange w:id="717" w:author="Alex" w:date="2015-05-18T16:59:00Z">
-                    <w:rPr/>
-                  </w:rPrChange>
-                </w:rPr>
                 <w:t>-4.76</w:t>
               </w:r>
             </w:ins>
@@ -34592,24 +33375,11 @@
           <w:p>
             <w:pPr>
               <w:rPr>
-                <w:ins w:id="718" w:author="Alex" w:date="2015-05-18T16:57:00Z"/>
-                <w:rPrChange w:id="719" w:author="Alex" w:date="2015-05-18T16:59:00Z">
-                  <w:rPr>
-                    <w:ins w:id="720" w:author="Alex" w:date="2015-05-18T16:57:00Z"/>
-                  </w:rPr>
-                </w:rPrChange>
-              </w:rPr>
-              <w:pPrChange w:id="721" w:author="Alex" w:date="2015-05-18T16:59:00Z">
-                <w:pPr/>
-              </w:pPrChange>
-            </w:pPr>
-            <w:ins w:id="722" w:author="Alex" w:date="2015-05-18T16:57:00Z">
+                <w:ins w:id="350" w:author="Alex" w:date="2015-05-18T16:57:00Z"/>
+              </w:rPr>
+            </w:pPr>
+            <w:ins w:id="351" w:author="Alex" w:date="2015-05-18T16:57:00Z">
               <w:r>
-                <w:rPr>
-                  <w:rPrChange w:id="723" w:author="Alex" w:date="2015-05-18T16:59:00Z">
-                    <w:rPr/>
-                  </w:rPrChange>
-                </w:rPr>
                 <w:t>Q19A</w:t>
               </w:r>
             </w:ins>
@@ -34632,26 +33402,16 @@
           <w:p>
             <w:pPr>
               <w:rPr>
-                <w:ins w:id="724" w:author="Alex" w:date="2015-05-18T16:57:00Z"/>
-                <w:rPrChange w:id="725" w:author="Alex" w:date="2015-05-18T16:59:00Z">
-                  <w:rPr>
-                    <w:ins w:id="726" w:author="Alex" w:date="2015-05-18T16:57:00Z"/>
-                  </w:rPr>
-                </w:rPrChange>
-              </w:rPr>
-              <w:pPrChange w:id="727" w:author="Alex" w:date="2015-05-18T16:59:00Z">
+                <w:ins w:id="352" w:author="Alex" w:date="2015-05-18T16:57:00Z"/>
+              </w:rPr>
+              <w:pPrChange w:id="353" w:author="Alex" w:date="2015-05-18T16:59:00Z">
                 <w:pPr>
                   <w:jc w:val="right"/>
                 </w:pPr>
               </w:pPrChange>
             </w:pPr>
-            <w:ins w:id="728" w:author="Alex" w:date="2015-05-18T16:57:00Z">
+            <w:ins w:id="354" w:author="Alex" w:date="2015-05-18T16:57:00Z">
               <w:r>
-                <w:rPr>
-                  <w:rPrChange w:id="729" w:author="Alex" w:date="2015-05-18T16:59:00Z">
-                    <w:rPr/>
-                  </w:rPrChange>
-                </w:rPr>
                 <w:t>95</w:t>
               </w:r>
             </w:ins>
@@ -34661,7 +33421,7 @@
       <w:tr>
         <w:trPr>
           <w:trHeight w:val="300"/>
-          <w:ins w:id="730" w:author="Alex" w:date="2015-05-18T16:57:00Z"/>
+          <w:ins w:id="355" w:author="Alex" w:date="2015-05-18T16:57:00Z"/>
         </w:trPr>
         <w:tc>
           <w:tcPr>
@@ -34680,26 +33440,16 @@
           <w:p>
             <w:pPr>
               <w:rPr>
-                <w:ins w:id="731" w:author="Alex" w:date="2015-05-18T16:57:00Z"/>
-                <w:rPrChange w:id="732" w:author="Alex" w:date="2015-05-18T16:59:00Z">
-                  <w:rPr>
-                    <w:ins w:id="733" w:author="Alex" w:date="2015-05-18T16:57:00Z"/>
-                  </w:rPr>
-                </w:rPrChange>
-              </w:rPr>
-              <w:pPrChange w:id="734" w:author="Alex" w:date="2015-05-18T16:59:00Z">
+                <w:ins w:id="356" w:author="Alex" w:date="2015-05-18T16:57:00Z"/>
+              </w:rPr>
+              <w:pPrChange w:id="357" w:author="Alex" w:date="2015-05-18T16:59:00Z">
                 <w:pPr>
                   <w:jc w:val="right"/>
                 </w:pPr>
               </w:pPrChange>
             </w:pPr>
-            <w:ins w:id="735" w:author="Alex" w:date="2015-05-18T16:59:00Z">
+            <w:ins w:id="358" w:author="Alex" w:date="2015-05-18T16:59:00Z">
               <w:r>
-                <w:rPr>
-                  <w:rPrChange w:id="736" w:author="Alex" w:date="2015-05-18T16:59:00Z">
-                    <w:rPr/>
-                  </w:rPrChange>
-                </w:rPr>
                 <w:t>-4.93</w:t>
               </w:r>
             </w:ins>
@@ -34722,24 +33472,11 @@
           <w:p>
             <w:pPr>
               <w:rPr>
-                <w:ins w:id="737" w:author="Alex" w:date="2015-05-18T16:57:00Z"/>
-                <w:rPrChange w:id="738" w:author="Alex" w:date="2015-05-18T16:59:00Z">
-                  <w:rPr>
-                    <w:ins w:id="739" w:author="Alex" w:date="2015-05-18T16:57:00Z"/>
-                  </w:rPr>
-                </w:rPrChange>
-              </w:rPr>
-              <w:pPrChange w:id="740" w:author="Alex" w:date="2015-05-18T16:59:00Z">
-                <w:pPr/>
-              </w:pPrChange>
-            </w:pPr>
-            <w:ins w:id="741" w:author="Alex" w:date="2015-05-18T16:57:00Z">
+                <w:ins w:id="359" w:author="Alex" w:date="2015-05-18T16:57:00Z"/>
+              </w:rPr>
+            </w:pPr>
+            <w:ins w:id="360" w:author="Alex" w:date="2015-05-18T16:57:00Z">
               <w:r>
-                <w:rPr>
-                  <w:rPrChange w:id="742" w:author="Alex" w:date="2015-05-18T16:59:00Z">
-                    <w:rPr/>
-                  </w:rPrChange>
-                </w:rPr>
                 <w:t>E353A</w:t>
               </w:r>
             </w:ins>
@@ -34762,26 +33499,16 @@
           <w:p>
             <w:pPr>
               <w:rPr>
-                <w:ins w:id="743" w:author="Alex" w:date="2015-05-18T16:57:00Z"/>
-                <w:rPrChange w:id="744" w:author="Alex" w:date="2015-05-18T16:59:00Z">
-                  <w:rPr>
-                    <w:ins w:id="745" w:author="Alex" w:date="2015-05-18T16:57:00Z"/>
-                  </w:rPr>
-                </w:rPrChange>
-              </w:rPr>
-              <w:pPrChange w:id="746" w:author="Alex" w:date="2015-05-18T16:59:00Z">
+                <w:ins w:id="361" w:author="Alex" w:date="2015-05-18T16:57:00Z"/>
+              </w:rPr>
+              <w:pPrChange w:id="362" w:author="Alex" w:date="2015-05-18T16:59:00Z">
                 <w:pPr>
                   <w:jc w:val="right"/>
                 </w:pPr>
               </w:pPrChange>
             </w:pPr>
-            <w:ins w:id="747" w:author="Alex" w:date="2015-05-18T16:57:00Z">
+            <w:ins w:id="363" w:author="Alex" w:date="2015-05-18T16:57:00Z">
               <w:r>
-                <w:rPr>
-                  <w:rPrChange w:id="748" w:author="Alex" w:date="2015-05-18T16:59:00Z">
-                    <w:rPr/>
-                  </w:rPrChange>
-                </w:rPr>
                 <w:t>100</w:t>
               </w:r>
             </w:ins>
@@ -34791,7 +33518,7 @@
       <w:tr>
         <w:trPr>
           <w:trHeight w:val="300"/>
-          <w:ins w:id="749" w:author="Alex" w:date="2015-05-18T16:57:00Z"/>
+          <w:ins w:id="364" w:author="Alex" w:date="2015-05-18T16:57:00Z"/>
         </w:trPr>
         <w:tc>
           <w:tcPr>
@@ -34810,18 +33537,10 @@
           <w:p>
             <w:pPr>
               <w:rPr>
-                <w:ins w:id="750" w:author="Alex" w:date="2015-05-18T16:57:00Z"/>
-                <w:rPrChange w:id="751" w:author="Alex" w:date="2015-05-18T16:59:00Z">
-                  <w:rPr>
-                    <w:ins w:id="752" w:author="Alex" w:date="2015-05-18T16:57:00Z"/>
-                  </w:rPr>
-                </w:rPrChange>
-              </w:rPr>
-              <w:pPrChange w:id="753" w:author="Alex" w:date="2015-05-18T16:59:00Z">
-                <w:pPr/>
-              </w:pPrChange>
-            </w:pPr>
-            <w:ins w:id="754" w:author="Alex" w:date="2015-05-18T16:59:00Z">
+                <w:ins w:id="365" w:author="Alex" w:date="2015-05-18T16:57:00Z"/>
+              </w:rPr>
+            </w:pPr>
+            <w:ins w:id="366" w:author="Alex" w:date="2015-05-18T16:59:00Z">
               <w:r>
                 <w:t>ND</w:t>
               </w:r>
@@ -34845,24 +33564,11 @@
           <w:p>
             <w:pPr>
               <w:rPr>
-                <w:ins w:id="755" w:author="Alex" w:date="2015-05-18T16:57:00Z"/>
-                <w:rPrChange w:id="756" w:author="Alex" w:date="2015-05-18T16:59:00Z">
-                  <w:rPr>
-                    <w:ins w:id="757" w:author="Alex" w:date="2015-05-18T16:57:00Z"/>
-                  </w:rPr>
-                </w:rPrChange>
-              </w:rPr>
-              <w:pPrChange w:id="758" w:author="Alex" w:date="2015-05-18T16:59:00Z">
-                <w:pPr/>
-              </w:pPrChange>
-            </w:pPr>
-            <w:ins w:id="759" w:author="Alex" w:date="2015-05-18T16:57:00Z">
+                <w:ins w:id="367" w:author="Alex" w:date="2015-05-18T16:57:00Z"/>
+              </w:rPr>
+            </w:pPr>
+            <w:ins w:id="368" w:author="Alex" w:date="2015-05-18T16:57:00Z">
               <w:r>
-                <w:rPr>
-                  <w:rPrChange w:id="760" w:author="Alex" w:date="2015-05-18T16:59:00Z">
-                    <w:rPr/>
-                  </w:rPrChange>
-                </w:rPr>
                 <w:t>Y295A</w:t>
               </w:r>
             </w:ins>
@@ -34885,26 +33591,16 @@
           <w:p>
             <w:pPr>
               <w:rPr>
-                <w:ins w:id="761" w:author="Alex" w:date="2015-05-18T16:57:00Z"/>
-                <w:rPrChange w:id="762" w:author="Alex" w:date="2015-05-18T16:59:00Z">
-                  <w:rPr>
-                    <w:ins w:id="763" w:author="Alex" w:date="2015-05-18T16:57:00Z"/>
-                  </w:rPr>
-                </w:rPrChange>
-              </w:rPr>
-              <w:pPrChange w:id="764" w:author="Alex" w:date="2015-05-18T16:59:00Z">
+                <w:ins w:id="369" w:author="Alex" w:date="2015-05-18T16:57:00Z"/>
+              </w:rPr>
+              <w:pPrChange w:id="370" w:author="Alex" w:date="2015-05-18T16:59:00Z">
                 <w:pPr>
                   <w:jc w:val="right"/>
                 </w:pPr>
               </w:pPrChange>
             </w:pPr>
-            <w:ins w:id="765" w:author="Alex" w:date="2015-05-18T16:57:00Z">
+            <w:ins w:id="371" w:author="Alex" w:date="2015-05-18T16:57:00Z">
               <w:r>
-                <w:rPr>
-                  <w:rPrChange w:id="766" w:author="Alex" w:date="2015-05-18T16:59:00Z">
-                    <w:rPr/>
-                  </w:rPrChange>
-                </w:rPr>
                 <w:t>100</w:t>
               </w:r>
             </w:ins>
@@ -34914,7 +33610,7 @@
       <w:tr>
         <w:trPr>
           <w:trHeight w:val="300"/>
-          <w:ins w:id="767" w:author="Alex" w:date="2015-05-18T16:57:00Z"/>
+          <w:ins w:id="372" w:author="Alex" w:date="2015-05-18T16:57:00Z"/>
         </w:trPr>
         <w:tc>
           <w:tcPr>
@@ -34933,18 +33629,10 @@
           <w:p>
             <w:pPr>
               <w:rPr>
-                <w:ins w:id="768" w:author="Alex" w:date="2015-05-18T16:57:00Z"/>
-                <w:rPrChange w:id="769" w:author="Alex" w:date="2015-05-18T16:59:00Z">
-                  <w:rPr>
-                    <w:ins w:id="770" w:author="Alex" w:date="2015-05-18T16:57:00Z"/>
-                  </w:rPr>
-                </w:rPrChange>
-              </w:rPr>
-              <w:pPrChange w:id="771" w:author="Alex" w:date="2015-05-18T16:59:00Z">
-                <w:pPr/>
-              </w:pPrChange>
-            </w:pPr>
-            <w:ins w:id="772" w:author="Alex" w:date="2015-05-18T16:59:00Z">
+                <w:ins w:id="373" w:author="Alex" w:date="2015-05-18T16:57:00Z"/>
+              </w:rPr>
+            </w:pPr>
+            <w:ins w:id="374" w:author="Alex" w:date="2015-05-18T16:59:00Z">
               <w:r>
                 <w:t>ND</w:t>
               </w:r>
@@ -34968,24 +33656,11 @@
           <w:p>
             <w:pPr>
               <w:rPr>
-                <w:ins w:id="773" w:author="Alex" w:date="2015-05-18T16:57:00Z"/>
-                <w:rPrChange w:id="774" w:author="Alex" w:date="2015-05-18T16:59:00Z">
-                  <w:rPr>
-                    <w:ins w:id="775" w:author="Alex" w:date="2015-05-18T16:57:00Z"/>
-                  </w:rPr>
-                </w:rPrChange>
-              </w:rPr>
-              <w:pPrChange w:id="776" w:author="Alex" w:date="2015-05-18T16:59:00Z">
-                <w:pPr/>
-              </w:pPrChange>
-            </w:pPr>
-            <w:ins w:id="777" w:author="Alex" w:date="2015-05-18T16:57:00Z">
+                <w:ins w:id="375" w:author="Alex" w:date="2015-05-18T16:57:00Z"/>
+              </w:rPr>
+            </w:pPr>
+            <w:ins w:id="376" w:author="Alex" w:date="2015-05-18T16:57:00Z">
               <w:r>
-                <w:rPr>
-                  <w:rPrChange w:id="778" w:author="Alex" w:date="2015-05-18T16:59:00Z">
-                    <w:rPr/>
-                  </w:rPrChange>
-                </w:rPr>
                 <w:t>D403A</w:t>
               </w:r>
             </w:ins>
@@ -35008,26 +33683,16 @@
           <w:p>
             <w:pPr>
               <w:rPr>
-                <w:ins w:id="779" w:author="Alex" w:date="2015-05-18T16:57:00Z"/>
-                <w:rPrChange w:id="780" w:author="Alex" w:date="2015-05-18T16:59:00Z">
-                  <w:rPr>
-                    <w:ins w:id="781" w:author="Alex" w:date="2015-05-18T16:57:00Z"/>
-                  </w:rPr>
-                </w:rPrChange>
-              </w:rPr>
-              <w:pPrChange w:id="782" w:author="Alex" w:date="2015-05-18T16:59:00Z">
+                <w:ins w:id="377" w:author="Alex" w:date="2015-05-18T16:57:00Z"/>
+              </w:rPr>
+              <w:pPrChange w:id="378" w:author="Alex" w:date="2015-05-18T16:59:00Z">
                 <w:pPr>
                   <w:jc w:val="right"/>
                 </w:pPr>
               </w:pPrChange>
             </w:pPr>
-            <w:ins w:id="783" w:author="Alex" w:date="2015-05-18T16:57:00Z">
+            <w:ins w:id="379" w:author="Alex" w:date="2015-05-18T16:57:00Z">
               <w:r>
-                <w:rPr>
-                  <w:rPrChange w:id="784" w:author="Alex" w:date="2015-05-18T16:59:00Z">
-                    <w:rPr/>
-                  </w:rPrChange>
-                </w:rPr>
                 <w:t>98</w:t>
               </w:r>
             </w:ins>
@@ -35037,7 +33702,7 @@
       <w:tr>
         <w:trPr>
           <w:trHeight w:val="300"/>
-          <w:ins w:id="785" w:author="Alex" w:date="2015-05-18T16:57:00Z"/>
+          <w:ins w:id="380" w:author="Alex" w:date="2015-05-18T16:57:00Z"/>
         </w:trPr>
         <w:tc>
           <w:tcPr>
@@ -35056,18 +33721,10 @@
           <w:p>
             <w:pPr>
               <w:rPr>
-                <w:ins w:id="786" w:author="Alex" w:date="2015-05-18T16:57:00Z"/>
-                <w:rPrChange w:id="787" w:author="Alex" w:date="2015-05-18T16:59:00Z">
-                  <w:rPr>
-                    <w:ins w:id="788" w:author="Alex" w:date="2015-05-18T16:57:00Z"/>
-                  </w:rPr>
-                </w:rPrChange>
-              </w:rPr>
-              <w:pPrChange w:id="789" w:author="Alex" w:date="2015-05-18T16:59:00Z">
-                <w:pPr/>
-              </w:pPrChange>
-            </w:pPr>
-            <w:ins w:id="790" w:author="Alex" w:date="2015-05-18T16:59:00Z">
+                <w:ins w:id="381" w:author="Alex" w:date="2015-05-18T16:57:00Z"/>
+              </w:rPr>
+            </w:pPr>
+            <w:ins w:id="382" w:author="Alex" w:date="2015-05-18T16:59:00Z">
               <w:r>
                 <w:t>ND</w:t>
               </w:r>
@@ -35091,24 +33748,11 @@
           <w:p>
             <w:pPr>
               <w:rPr>
-                <w:ins w:id="791" w:author="Alex" w:date="2015-05-18T16:57:00Z"/>
-                <w:rPrChange w:id="792" w:author="Alex" w:date="2015-05-18T16:59:00Z">
-                  <w:rPr>
-                    <w:ins w:id="793" w:author="Alex" w:date="2015-05-18T16:57:00Z"/>
-                  </w:rPr>
-                </w:rPrChange>
-              </w:rPr>
-              <w:pPrChange w:id="794" w:author="Alex" w:date="2015-05-18T16:59:00Z">
-                <w:pPr/>
-              </w:pPrChange>
-            </w:pPr>
-            <w:ins w:id="795" w:author="Alex" w:date="2015-05-18T16:57:00Z">
+                <w:ins w:id="383" w:author="Alex" w:date="2015-05-18T16:57:00Z"/>
+              </w:rPr>
+            </w:pPr>
+            <w:ins w:id="384" w:author="Alex" w:date="2015-05-18T16:57:00Z">
               <w:r>
-                <w:rPr>
-                  <w:rPrChange w:id="796" w:author="Alex" w:date="2015-05-18T16:59:00Z">
-                    <w:rPr/>
-                  </w:rPrChange>
-                </w:rPr>
                 <w:t>W34A</w:t>
               </w:r>
             </w:ins>
@@ -35131,26 +33775,16 @@
           <w:p>
             <w:pPr>
               <w:rPr>
-                <w:ins w:id="797" w:author="Alex" w:date="2015-05-18T16:57:00Z"/>
-                <w:rPrChange w:id="798" w:author="Alex" w:date="2015-05-18T16:59:00Z">
-                  <w:rPr>
-                    <w:ins w:id="799" w:author="Alex" w:date="2015-05-18T16:57:00Z"/>
-                  </w:rPr>
-                </w:rPrChange>
-              </w:rPr>
-              <w:pPrChange w:id="800" w:author="Alex" w:date="2015-05-18T16:59:00Z">
+                <w:ins w:id="385" w:author="Alex" w:date="2015-05-18T16:57:00Z"/>
+              </w:rPr>
+              <w:pPrChange w:id="386" w:author="Alex" w:date="2015-05-18T16:59:00Z">
                 <w:pPr>
                   <w:jc w:val="right"/>
                 </w:pPr>
               </w:pPrChange>
             </w:pPr>
-            <w:ins w:id="801" w:author="Alex" w:date="2015-05-18T16:57:00Z">
+            <w:ins w:id="387" w:author="Alex" w:date="2015-05-18T16:57:00Z">
               <w:r>
-                <w:rPr>
-                  <w:rPrChange w:id="802" w:author="Alex" w:date="2015-05-18T16:59:00Z">
-                    <w:rPr/>
-                  </w:rPrChange>
-                </w:rPr>
                 <w:t>40</w:t>
               </w:r>
             </w:ins>
@@ -35160,7 +33794,7 @@
       <w:tr>
         <w:trPr>
           <w:trHeight w:val="300"/>
-          <w:ins w:id="803" w:author="Alex" w:date="2015-05-18T16:57:00Z"/>
+          <w:ins w:id="388" w:author="Alex" w:date="2015-05-18T16:57:00Z"/>
         </w:trPr>
         <w:tc>
           <w:tcPr>
@@ -35179,18 +33813,10 @@
           <w:p>
             <w:pPr>
               <w:rPr>
-                <w:ins w:id="804" w:author="Alex" w:date="2015-05-18T16:57:00Z"/>
-                <w:rPrChange w:id="805" w:author="Alex" w:date="2015-05-18T16:59:00Z">
-                  <w:rPr>
-                    <w:ins w:id="806" w:author="Alex" w:date="2015-05-18T16:57:00Z"/>
-                  </w:rPr>
-                </w:rPrChange>
-              </w:rPr>
-              <w:pPrChange w:id="807" w:author="Alex" w:date="2015-05-18T16:59:00Z">
-                <w:pPr/>
-              </w:pPrChange>
-            </w:pPr>
-            <w:ins w:id="808" w:author="Alex" w:date="2015-05-18T16:59:00Z">
+                <w:ins w:id="389" w:author="Alex" w:date="2015-05-18T16:57:00Z"/>
+              </w:rPr>
+            </w:pPr>
+            <w:ins w:id="390" w:author="Alex" w:date="2015-05-18T16:59:00Z">
               <w:r>
                 <w:t>ND</w:t>
               </w:r>
@@ -35214,24 +33840,11 @@
           <w:p>
             <w:pPr>
               <w:rPr>
-                <w:ins w:id="809" w:author="Alex" w:date="2015-05-18T16:57:00Z"/>
-                <w:rPrChange w:id="810" w:author="Alex" w:date="2015-05-18T16:59:00Z">
-                  <w:rPr>
-                    <w:ins w:id="811" w:author="Alex" w:date="2015-05-18T16:57:00Z"/>
-                  </w:rPr>
-                </w:rPrChange>
-              </w:rPr>
-              <w:pPrChange w:id="812" w:author="Alex" w:date="2015-05-18T16:59:00Z">
-                <w:pPr/>
-              </w:pPrChange>
-            </w:pPr>
-            <w:ins w:id="813" w:author="Alex" w:date="2015-05-18T16:57:00Z">
+                <w:ins w:id="391" w:author="Alex" w:date="2015-05-18T16:57:00Z"/>
+              </w:rPr>
+            </w:pPr>
+            <w:ins w:id="392" w:author="Alex" w:date="2015-05-18T16:57:00Z">
               <w:r>
-                <w:rPr>
-                  <w:rPrChange w:id="814" w:author="Alex" w:date="2015-05-18T16:59:00Z">
-                    <w:rPr/>
-                  </w:rPrChange>
-                </w:rPr>
                 <w:t>W120A</w:t>
               </w:r>
             </w:ins>
@@ -35254,26 +33867,16 @@
           <w:p>
             <w:pPr>
               <w:rPr>
-                <w:ins w:id="815" w:author="Alex" w:date="2015-05-18T16:57:00Z"/>
-                <w:rPrChange w:id="816" w:author="Alex" w:date="2015-05-18T16:59:00Z">
-                  <w:rPr>
-                    <w:ins w:id="817" w:author="Alex" w:date="2015-05-18T16:57:00Z"/>
-                  </w:rPr>
-                </w:rPrChange>
-              </w:rPr>
-              <w:pPrChange w:id="818" w:author="Alex" w:date="2015-05-18T16:59:00Z">
+                <w:ins w:id="393" w:author="Alex" w:date="2015-05-18T16:57:00Z"/>
+              </w:rPr>
+              <w:pPrChange w:id="394" w:author="Alex" w:date="2015-05-18T16:59:00Z">
                 <w:pPr>
                   <w:jc w:val="right"/>
                 </w:pPr>
               </w:pPrChange>
             </w:pPr>
-            <w:ins w:id="819" w:author="Alex" w:date="2015-05-18T16:57:00Z">
+            <w:ins w:id="395" w:author="Alex" w:date="2015-05-18T16:57:00Z">
               <w:r>
-                <w:rPr>
-                  <w:rPrChange w:id="820" w:author="Alex" w:date="2015-05-18T16:59:00Z">
-                    <w:rPr/>
-                  </w:rPrChange>
-                </w:rPr>
                 <w:t>34</w:t>
               </w:r>
             </w:ins>
@@ -35283,7 +33886,7 @@
       <w:tr>
         <w:trPr>
           <w:trHeight w:val="300"/>
-          <w:ins w:id="821" w:author="Alex" w:date="2015-05-18T16:57:00Z"/>
+          <w:ins w:id="396" w:author="Alex" w:date="2015-05-18T16:57:00Z"/>
         </w:trPr>
         <w:tc>
           <w:tcPr>
@@ -35302,18 +33905,10 @@
           <w:p>
             <w:pPr>
               <w:rPr>
-                <w:ins w:id="822" w:author="Alex" w:date="2015-05-18T16:57:00Z"/>
-                <w:rPrChange w:id="823" w:author="Alex" w:date="2015-05-18T16:59:00Z">
-                  <w:rPr>
-                    <w:ins w:id="824" w:author="Alex" w:date="2015-05-18T16:57:00Z"/>
-                  </w:rPr>
-                </w:rPrChange>
-              </w:rPr>
-              <w:pPrChange w:id="825" w:author="Alex" w:date="2015-05-18T16:59:00Z">
-                <w:pPr/>
-              </w:pPrChange>
-            </w:pPr>
-            <w:ins w:id="826" w:author="Alex" w:date="2015-05-18T16:59:00Z">
+                <w:ins w:id="397" w:author="Alex" w:date="2015-05-18T16:57:00Z"/>
+              </w:rPr>
+            </w:pPr>
+            <w:ins w:id="398" w:author="Alex" w:date="2015-05-18T16:59:00Z">
               <w:r>
                 <w:t>ND</w:t>
               </w:r>
@@ -35337,24 +33932,11 @@
           <w:p>
             <w:pPr>
               <w:rPr>
-                <w:ins w:id="827" w:author="Alex" w:date="2015-05-18T16:57:00Z"/>
-                <w:rPrChange w:id="828" w:author="Alex" w:date="2015-05-18T16:59:00Z">
-                  <w:rPr>
-                    <w:ins w:id="829" w:author="Alex" w:date="2015-05-18T16:57:00Z"/>
-                  </w:rPr>
-                </w:rPrChange>
-              </w:rPr>
-              <w:pPrChange w:id="830" w:author="Alex" w:date="2015-05-18T16:59:00Z">
-                <w:pPr/>
-              </w:pPrChange>
-            </w:pPr>
-            <w:ins w:id="831" w:author="Alex" w:date="2015-05-18T16:57:00Z">
+                <w:ins w:id="399" w:author="Alex" w:date="2015-05-18T16:57:00Z"/>
+              </w:rPr>
+            </w:pPr>
+            <w:ins w:id="400" w:author="Alex" w:date="2015-05-18T16:57:00Z">
               <w:r>
-                <w:rPr>
-                  <w:rPrChange w:id="832" w:author="Alex" w:date="2015-05-18T16:59:00Z">
-                    <w:rPr/>
-                  </w:rPrChange>
-                </w:rPr>
                 <w:t>F405A</w:t>
               </w:r>
             </w:ins>
@@ -35377,26 +33959,16 @@
           <w:p>
             <w:pPr>
               <w:rPr>
-                <w:ins w:id="833" w:author="Alex" w:date="2015-05-18T16:57:00Z"/>
-                <w:rPrChange w:id="834" w:author="Alex" w:date="2015-05-18T16:59:00Z">
-                  <w:rPr>
-                    <w:ins w:id="835" w:author="Alex" w:date="2015-05-18T16:57:00Z"/>
-                  </w:rPr>
-                </w:rPrChange>
-              </w:rPr>
-              <w:pPrChange w:id="836" w:author="Alex" w:date="2015-05-18T16:59:00Z">
+                <w:ins w:id="401" w:author="Alex" w:date="2015-05-18T16:57:00Z"/>
+              </w:rPr>
+              <w:pPrChange w:id="402" w:author="Alex" w:date="2015-05-18T16:59:00Z">
                 <w:pPr>
                   <w:jc w:val="right"/>
                 </w:pPr>
               </w:pPrChange>
             </w:pPr>
-            <w:ins w:id="837" w:author="Alex" w:date="2015-05-18T16:57:00Z">
+            <w:ins w:id="403" w:author="Alex" w:date="2015-05-18T16:57:00Z">
               <w:r>
-                <w:rPr>
-                  <w:rPrChange w:id="838" w:author="Alex" w:date="2015-05-18T16:59:00Z">
-                    <w:rPr/>
-                  </w:rPrChange>
-                </w:rPr>
                 <w:t>26</w:t>
               </w:r>
             </w:ins>
@@ -35406,7 +33978,7 @@
       <w:tr>
         <w:trPr>
           <w:trHeight w:val="300"/>
-          <w:ins w:id="839" w:author="Alex" w:date="2015-05-18T16:57:00Z"/>
+          <w:ins w:id="404" w:author="Alex" w:date="2015-05-18T16:57:00Z"/>
         </w:trPr>
         <w:tc>
           <w:tcPr>
@@ -35425,18 +33997,10 @@
           <w:p>
             <w:pPr>
               <w:rPr>
-                <w:ins w:id="840" w:author="Alex" w:date="2015-05-18T16:57:00Z"/>
-                <w:rPrChange w:id="841" w:author="Alex" w:date="2015-05-18T16:59:00Z">
-                  <w:rPr>
-                    <w:ins w:id="842" w:author="Alex" w:date="2015-05-18T16:57:00Z"/>
-                  </w:rPr>
-                </w:rPrChange>
-              </w:rPr>
-              <w:pPrChange w:id="843" w:author="Alex" w:date="2015-05-18T16:59:00Z">
-                <w:pPr/>
-              </w:pPrChange>
-            </w:pPr>
-            <w:ins w:id="844" w:author="Alex" w:date="2015-05-18T16:59:00Z">
+                <w:ins w:id="405" w:author="Alex" w:date="2015-05-18T16:57:00Z"/>
+              </w:rPr>
+            </w:pPr>
+            <w:ins w:id="406" w:author="Alex" w:date="2015-05-18T16:59:00Z">
               <w:r>
                 <w:t>ND</w:t>
               </w:r>
@@ -35460,24 +34024,11 @@
           <w:p>
             <w:pPr>
               <w:rPr>
-                <w:ins w:id="845" w:author="Alex" w:date="2015-05-18T16:57:00Z"/>
-                <w:rPrChange w:id="846" w:author="Alex" w:date="2015-05-18T16:59:00Z">
-                  <w:rPr>
-                    <w:ins w:id="847" w:author="Alex" w:date="2015-05-18T16:57:00Z"/>
-                  </w:rPr>
-                </w:rPrChange>
-              </w:rPr>
-              <w:pPrChange w:id="848" w:author="Alex" w:date="2015-05-18T16:59:00Z">
-                <w:pPr/>
-              </w:pPrChange>
-            </w:pPr>
-            <w:ins w:id="849" w:author="Alex" w:date="2015-05-18T16:57:00Z">
+                <w:ins w:id="407" w:author="Alex" w:date="2015-05-18T16:57:00Z"/>
+              </w:rPr>
+            </w:pPr>
+            <w:ins w:id="408" w:author="Alex" w:date="2015-05-18T16:57:00Z">
               <w:r>
-                <w:rPr>
-                  <w:rPrChange w:id="850" w:author="Alex" w:date="2015-05-18T16:59:00Z">
-                    <w:rPr/>
-                  </w:rPrChange>
-                </w:rPr>
                 <w:t>W409A</w:t>
               </w:r>
             </w:ins>
@@ -35500,28 +34051,20 @@
           <w:p>
             <w:pPr>
               <w:rPr>
-                <w:ins w:id="851" w:author="Alex" w:date="2015-05-18T16:57:00Z"/>
-                <w:rPrChange w:id="852" w:author="Alex" w:date="2015-05-18T16:59:00Z">
-                  <w:rPr>
-                    <w:ins w:id="853" w:author="Alex" w:date="2015-05-18T16:57:00Z"/>
-                  </w:rPr>
-                </w:rPrChange>
-              </w:rPr>
-              <w:pPrChange w:id="854" w:author="Alex" w:date="2015-05-18T16:59:00Z">
+                <w:ins w:id="409" w:author="Alex" w:date="2015-05-18T16:57:00Z"/>
+              </w:rPr>
+              <w:pPrChange w:id="410" w:author="Alex" w:date="2015-05-18T16:59:00Z">
                 <w:pPr>
                   <w:jc w:val="right"/>
                 </w:pPr>
               </w:pPrChange>
             </w:pPr>
-            <w:ins w:id="855" w:author="Alex" w:date="2015-05-18T16:57:00Z">
+            <w:ins w:id="411" w:author="Alex" w:date="2015-05-18T16:57:00Z">
               <w:r>
-                <w:rPr>
-                  <w:rPrChange w:id="856" w:author="Alex" w:date="2015-05-18T16:59:00Z">
-                    <w:rPr/>
-                  </w:rPrChange>
-                </w:rPr>
                 <w:t>10</w:t>
               </w:r>
+              <w:bookmarkStart w:id="412" w:name="_GoBack"/>
+              <w:bookmarkEnd w:id="412"/>
             </w:ins>
           </w:p>
         </w:tc>
@@ -35529,7 +34072,7 @@
       <w:tr>
         <w:trPr>
           <w:trHeight w:val="300"/>
-          <w:ins w:id="857" w:author="Alex" w:date="2015-05-18T16:57:00Z"/>
+          <w:ins w:id="413" w:author="Alex" w:date="2015-05-18T16:57:00Z"/>
         </w:trPr>
         <w:tc>
           <w:tcPr>
@@ -35548,26 +34091,16 @@
           <w:p>
             <w:pPr>
               <w:rPr>
-                <w:ins w:id="858" w:author="Alex" w:date="2015-05-18T16:57:00Z"/>
-                <w:rPrChange w:id="859" w:author="Alex" w:date="2015-05-18T16:59:00Z">
-                  <w:rPr>
-                    <w:ins w:id="860" w:author="Alex" w:date="2015-05-18T16:57:00Z"/>
-                  </w:rPr>
-                </w:rPrChange>
-              </w:rPr>
-              <w:pPrChange w:id="861" w:author="Alex" w:date="2015-05-18T16:59:00Z">
+                <w:ins w:id="414" w:author="Alex" w:date="2015-05-18T16:57:00Z"/>
+              </w:rPr>
+              <w:pPrChange w:id="415" w:author="Alex" w:date="2015-05-18T16:59:00Z">
                 <w:pPr>
                   <w:jc w:val="right"/>
                 </w:pPr>
               </w:pPrChange>
             </w:pPr>
-            <w:ins w:id="862" w:author="Alex" w:date="2015-05-18T16:59:00Z">
+            <w:ins w:id="416" w:author="Alex" w:date="2015-05-18T16:59:00Z">
               <w:r>
-                <w:rPr>
-                  <w:rPrChange w:id="863" w:author="Alex" w:date="2015-05-18T16:59:00Z">
-                    <w:rPr/>
-                  </w:rPrChange>
-                </w:rPr>
                 <w:t>0.00</w:t>
               </w:r>
             </w:ins>
@@ -35590,24 +34123,11 @@
           <w:p>
             <w:pPr>
               <w:rPr>
-                <w:ins w:id="864" w:author="Alex" w:date="2015-05-18T16:57:00Z"/>
-                <w:rPrChange w:id="865" w:author="Alex" w:date="2015-05-18T16:59:00Z">
-                  <w:rPr>
-                    <w:ins w:id="866" w:author="Alex" w:date="2015-05-18T16:57:00Z"/>
-                  </w:rPr>
-                </w:rPrChange>
-              </w:rPr>
-              <w:pPrChange w:id="867" w:author="Alex" w:date="2015-05-18T16:59:00Z">
-                <w:pPr/>
-              </w:pPrChange>
-            </w:pPr>
-            <w:ins w:id="868" w:author="Alex" w:date="2015-05-18T16:57:00Z">
+                <w:ins w:id="417" w:author="Alex" w:date="2015-05-18T16:57:00Z"/>
+              </w:rPr>
+            </w:pPr>
+            <w:ins w:id="418" w:author="Alex" w:date="2015-05-18T16:57:00Z">
               <w:r>
-                <w:rPr>
-                  <w:rPrChange w:id="869" w:author="Alex" w:date="2015-05-18T16:59:00Z">
-                    <w:rPr/>
-                  </w:rPrChange>
-                </w:rPr>
                 <w:t>BglB</w:t>
               </w:r>
             </w:ins>
@@ -35630,24 +34150,11 @@
           <w:p>
             <w:pPr>
               <w:rPr>
-                <w:ins w:id="870" w:author="Alex" w:date="2015-05-18T16:57:00Z"/>
-                <w:rPrChange w:id="871" w:author="Alex" w:date="2015-05-18T16:59:00Z">
-                  <w:rPr>
-                    <w:ins w:id="872" w:author="Alex" w:date="2015-05-18T16:57:00Z"/>
-                  </w:rPr>
-                </w:rPrChange>
-              </w:rPr>
-              <w:pPrChange w:id="873" w:author="Alex" w:date="2015-05-18T16:59:00Z">
-                <w:pPr/>
-              </w:pPrChange>
-            </w:pPr>
-            <w:ins w:id="874" w:author="Alex" w:date="2015-05-18T16:57:00Z">
+                <w:ins w:id="419" w:author="Alex" w:date="2015-05-18T16:57:00Z"/>
+              </w:rPr>
+            </w:pPr>
+            <w:ins w:id="420" w:author="Alex" w:date="2015-05-18T16:57:00Z">
               <w:r>
-                <w:rPr>
-                  <w:rPrChange w:id="875" w:author="Alex" w:date="2015-05-18T16:59:00Z">
-                    <w:rPr/>
-                  </w:rPrChange>
-                </w:rPr>
                 <w:t>NA</w:t>
               </w:r>
             </w:ins>
@@ -35659,7 +34166,7 @@
       <w:pPr>
         <w:spacing w:line="480" w:lineRule="auto"/>
         <w:rPr>
-          <w:ins w:id="876" w:author="Alex" w:date="2015-05-18T16:55:00Z"/>
+          <w:ins w:id="421" w:author="Alex" w:date="2015-05-18T16:55:00Z"/>
           <w:b/>
         </w:rPr>
       </w:pPr>
@@ -35667,8 +34174,11 @@
     <w:p>
       <w:pPr>
         <w:spacing w:line="480" w:lineRule="auto"/>
+        <w:rPr>
+          <w:del w:id="422" w:author="Alex" w:date="2015-05-18T19:35:00Z"/>
+        </w:rPr>
       </w:pPr>
-      <w:ins w:id="877" w:author="Alex" w:date="2015-05-18T16:53:00Z">
+      <w:ins w:id="423" w:author="Alex" w:date="2015-05-18T16:53:00Z">
         <w:r>
           <w:rPr>
             <w:b/>
@@ -35676,15 +34186,100 @@
           <w:t xml:space="preserve">Supplemental Table 3. Conservation analysis of BglB active site residues. </w:t>
         </w:r>
         <w:r>
-          <w:t xml:space="preserve">A multiple sequence alignment of 1,554 family 1 glycoside hydrolases from the Pfam database were aligned to the BglB wild type sequence. </w:t>
+          <w:t>A multiple sequence alignment of 1,554 family 1 glycoside hydrol</w:t>
+        </w:r>
+        <w:r>
+          <w:t>ases from the Pfam database</w:t>
+        </w:r>
+        <w:r>
+          <w:t xml:space="preserve"> aligned to the BglB wild type sequence</w:t>
         </w:r>
       </w:ins>
-      <w:ins w:id="878" w:author="Alex" w:date="2015-05-18T16:59:00Z">
+      <w:ins w:id="424" w:author="Alex" w:date="2015-05-18T19:34:00Z">
         <w:r>
-          <w:t xml:space="preserve">Column 1 is the kcat/KM compared to wild type on a log scale, column two gives the position and native BglB residue at that position, and column three is the </w:t>
+          <w:t xml:space="preserve"> was used for this analysis</w:t>
         </w:r>
       </w:ins>
-      <w:ins w:id="879" w:author="Alex" w:date="2015-05-18T17:00:00Z">
+      <w:ins w:id="425" w:author="Alex" w:date="2015-05-18T16:53:00Z">
+        <w:r>
+          <w:t xml:space="preserve">. </w:t>
+        </w:r>
+      </w:ins>
+      <w:ins w:id="426" w:author="Alex" w:date="2015-05-18T16:59:00Z">
+        <w:r>
+          <w:t>Column 1 is the</w:t>
+        </w:r>
+      </w:ins>
+      <w:ins w:id="427" w:author="Alex" w:date="2015-05-18T19:34:00Z">
+        <w:r>
+          <w:t xml:space="preserve"> relative</w:t>
+        </w:r>
+      </w:ins>
+      <w:ins w:id="428" w:author="Alex" w:date="2015-05-18T16:59:00Z">
+        <w:r>
+          <w:t xml:space="preserve"> </w:t>
+        </w:r>
+        <w:r>
+          <w:rPr>
+            <w:i/>
+            <w:rPrChange w:id="429" w:author="Alex" w:date="2015-05-18T19:34:00Z">
+              <w:rPr/>
+            </w:rPrChange>
+          </w:rPr>
+          <w:t>k</w:t>
+        </w:r>
+        <w:r>
+          <w:rPr>
+            <w:vertAlign w:val="subscript"/>
+            <w:rPrChange w:id="430" w:author="Alex" w:date="2015-05-18T19:34:00Z">
+              <w:rPr/>
+            </w:rPrChange>
+          </w:rPr>
+          <w:t>cat</w:t>
+        </w:r>
+        <w:r>
+          <w:t>/K</w:t>
+        </w:r>
+        <w:r>
+          <w:rPr>
+            <w:vertAlign w:val="subscript"/>
+            <w:rPrChange w:id="431" w:author="Alex" w:date="2015-05-18T19:34:00Z">
+              <w:rPr/>
+            </w:rPrChange>
+          </w:rPr>
+          <w:t>M</w:t>
+        </w:r>
+        <w:r>
+          <w:t xml:space="preserve"> compar</w:t>
+        </w:r>
+        <w:r>
+          <w:t xml:space="preserve">ed to wild type on a log scale. </w:t>
+        </w:r>
+      </w:ins>
+      <w:ins w:id="432" w:author="Alex" w:date="2015-05-18T19:34:00Z">
+        <w:r>
+          <w:t>C</w:t>
+        </w:r>
+      </w:ins>
+      <w:ins w:id="433" w:author="Alex" w:date="2015-05-18T16:59:00Z">
+        <w:r>
+          <w:t>olumn two gives the position and native Bgl</w:t>
+        </w:r>
+        <w:r>
+          <w:t xml:space="preserve">B residue at that position. </w:t>
+        </w:r>
+      </w:ins>
+      <w:ins w:id="434" w:author="Alex" w:date="2015-05-18T19:35:00Z">
+        <w:r>
+          <w:t>C</w:t>
+        </w:r>
+      </w:ins>
+      <w:ins w:id="435" w:author="Alex" w:date="2015-05-18T16:59:00Z">
+        <w:r>
+          <w:t xml:space="preserve">olumn three is the </w:t>
+        </w:r>
+      </w:ins>
+      <w:ins w:id="436" w:author="Alex" w:date="2015-05-18T17:00:00Z">
         <w:r>
           <w:t xml:space="preserve">percentage of the 1,554 aligned sequences that have the same residue as BglB. </w:t>
         </w:r>
@@ -35694,7 +34289,7 @@
       <w:pPr>
         <w:spacing w:line="480" w:lineRule="auto"/>
         <w:rPr>
-          <w:ins w:id="880" w:author="Alex" w:date="2015-05-18T16:53:00Z"/>
+          <w:ins w:id="437" w:author="Alex" w:date="2015-05-18T16:53:00Z"/>
           <w:b/>
         </w:rPr>
       </w:pPr>
@@ -35703,7 +34298,7 @@
       <w:pPr>
         <w:spacing w:line="480" w:lineRule="auto"/>
         <w:rPr>
-          <w:ins w:id="881" w:author="Alex" w:date="2015-05-18T16:53:00Z"/>
+          <w:ins w:id="438" w:author="Alex" w:date="2015-05-18T16:53:00Z"/>
           <w:b/>
         </w:rPr>
       </w:pPr>
@@ -36185,7 +34780,7 @@
           <v:shape id="_x0000_i1025" type="#_x0000_t75" style="width:9pt;height:17pt" o:ole="">
             <v:imagedata r:id="rId26" o:title=""/>
           </v:shape>
-          <o:OLEObject Type="Embed" ProgID="Equation.3" ShapeID="_x0000_i1025" DrawAspect="Content" ObjectID="_1367329656" r:id="rId27"/>
+          <o:OLEObject Type="Embed" ProgID="Equation.3" ShapeID="_x0000_i1025" DrawAspect="Content" ObjectID="_1367338902" r:id="rId27"/>
         </w:object>
       </w:r>
       <w:r>
@@ -36196,7 +34791,7 @@
           <v:shape id="_x0000_i1026" type="#_x0000_t75" style="width:11pt;height:17pt" o:ole="">
             <v:imagedata r:id="rId28" o:title=""/>
           </v:shape>
-          <o:OLEObject Type="Embed" ProgID="Equation.3" ShapeID="_x0000_i1026" DrawAspect="Content" ObjectID="_1367329657" r:id="rId29"/>
+          <o:OLEObject Type="Embed" ProgID="Equation.3" ShapeID="_x0000_i1026" DrawAspect="Content" ObjectID="_1367338903" r:id="rId29"/>
         </w:object>
       </w:r>
       <w:r>
@@ -36219,7 +34814,7 @@
           <v:shape id="_x0000_i1027" type="#_x0000_t75" style="width:301pt;height:35pt" o:ole="">
             <v:imagedata r:id="rId30" o:title=""/>
           </v:shape>
-          <o:OLEObject Type="Embed" ProgID="Equation.3" ShapeID="_x0000_i1027" DrawAspect="Content" ObjectID="_1367329658" r:id="rId31"/>
+          <o:OLEObject Type="Embed" ProgID="Equation.3" ShapeID="_x0000_i1027" DrawAspect="Content" ObjectID="_1367338904" r:id="rId31"/>
         </w:object>
       </w:r>
     </w:p>
@@ -36240,7 +34835,7 @@
           <v:shape id="_x0000_i1028" type="#_x0000_t75" style="width:15pt;height:18pt" o:ole="">
             <v:imagedata r:id="rId32" o:title=""/>
           </v:shape>
-          <o:OLEObject Type="Embed" ProgID="Equation.3" ShapeID="_x0000_i1028" DrawAspect="Content" ObjectID="_1367329659" r:id="rId33"/>
+          <o:OLEObject Type="Embed" ProgID="Equation.3" ShapeID="_x0000_i1028" DrawAspect="Content" ObjectID="_1367338905" r:id="rId33"/>
         </w:object>
       </w:r>
       <w:r>
@@ -36256,7 +34851,7 @@
           <v:shape id="_x0000_i1029" type="#_x0000_t75" style="width:14pt;height:18pt" o:ole="">
             <v:imagedata r:id="rId34" o:title=""/>
           </v:shape>
-          <o:OLEObject Type="Embed" ProgID="Equation.3" ShapeID="_x0000_i1029" DrawAspect="Content" ObjectID="_1367329660" r:id="rId35"/>
+          <o:OLEObject Type="Embed" ProgID="Equation.3" ShapeID="_x0000_i1029" DrawAspect="Content" ObjectID="_1367338906" r:id="rId35"/>
         </w:object>
       </w:r>
       <w:r>
@@ -36280,7 +34875,7 @@
           <v:shape id="_x0000_i1030" type="#_x0000_t75" style="width:13pt;height:18pt" o:ole="">
             <v:imagedata r:id="rId36" o:title=""/>
           </v:shape>
-          <o:OLEObject Type="Embed" ProgID="Equation.3" ShapeID="_x0000_i1030" DrawAspect="Content" ObjectID="_1367329661" r:id="rId37"/>
+          <o:OLEObject Type="Embed" ProgID="Equation.3" ShapeID="_x0000_i1030" DrawAspect="Content" ObjectID="_1367338907" r:id="rId37"/>
         </w:object>
       </w:r>
       <w:r>
@@ -36296,7 +34891,7 @@
           <v:shape id="_x0000_i1031" type="#_x0000_t75" style="width:12pt;height:18pt" o:ole="">
             <v:imagedata r:id="rId38" o:title=""/>
           </v:shape>
-          <o:OLEObject Type="Embed" ProgID="Equation.3" ShapeID="_x0000_i1031" DrawAspect="Content" ObjectID="_1367329662" r:id="rId39"/>
+          <o:OLEObject Type="Embed" ProgID="Equation.3" ShapeID="_x0000_i1031" DrawAspect="Content" ObjectID="_1367338908" r:id="rId39"/>
         </w:object>
       </w:r>
       <w:r>
@@ -36312,7 +34907,7 @@
           <v:shape id="_x0000_i1032" type="#_x0000_t75" style="width:13pt;height:17pt" o:ole="">
             <v:imagedata r:id="rId40" o:title=""/>
           </v:shape>
-          <o:OLEObject Type="Embed" ProgID="Equation.3" ShapeID="_x0000_i1032" DrawAspect="Content" ObjectID="_1367329663" r:id="rId41"/>
+          <o:OLEObject Type="Embed" ProgID="Equation.3" ShapeID="_x0000_i1032" DrawAspect="Content" ObjectID="_1367338909" r:id="rId41"/>
         </w:object>
       </w:r>
       <w:r>
@@ -36323,7 +34918,7 @@
           <v:shape id="_x0000_i1033" type="#_x0000_t75" style="width:14pt;height:17pt" o:ole="">
             <v:imagedata r:id="rId42" o:title=""/>
           </v:shape>
-          <o:OLEObject Type="Embed" ProgID="Equation.3" ShapeID="_x0000_i1033" DrawAspect="Content" ObjectID="_1367329664" r:id="rId43"/>
+          <o:OLEObject Type="Embed" ProgID="Equation.3" ShapeID="_x0000_i1033" DrawAspect="Content" ObjectID="_1367338910" r:id="rId43"/>
         </w:object>
       </w:r>
       <w:r>
@@ -36357,7 +34952,7 @@
           <v:shape id="_x0000_i1034" type="#_x0000_t75" style="width:13pt;height:17pt" o:ole="">
             <v:imagedata r:id="rId44" o:title=""/>
           </v:shape>
-          <o:OLEObject Type="Embed" ProgID="Equation.3" ShapeID="_x0000_i1034" DrawAspect="Content" ObjectID="_1367329665" r:id="rId45"/>
+          <o:OLEObject Type="Embed" ProgID="Equation.3" ShapeID="_x0000_i1034" DrawAspect="Content" ObjectID="_1367338911" r:id="rId45"/>
         </w:object>
       </w:r>
       <w:r>
@@ -36368,7 +34963,7 @@
           <v:shape id="_x0000_i1035" type="#_x0000_t75" style="width:14pt;height:17pt" o:ole="">
             <v:imagedata r:id="rId46" o:title=""/>
           </v:shape>
-          <o:OLEObject Type="Embed" ProgID="Equation.3" ShapeID="_x0000_i1035" DrawAspect="Content" ObjectID="_1367329666" r:id="rId47"/>
+          <o:OLEObject Type="Embed" ProgID="Equation.3" ShapeID="_x0000_i1035" DrawAspect="Content" ObjectID="_1367338912" r:id="rId47"/>
         </w:object>
       </w:r>
       <w:r>
@@ -36379,7 +34974,7 @@
           <v:shape id="_x0000_i1036" type="#_x0000_t75" style="width:13pt;height:17pt" o:ole="">
             <v:imagedata r:id="rId48" o:title=""/>
           </v:shape>
-          <o:OLEObject Type="Embed" ProgID="Equation.3" ShapeID="_x0000_i1036" DrawAspect="Content" ObjectID="_1367329667" r:id="rId49"/>
+          <o:OLEObject Type="Embed" ProgID="Equation.3" ShapeID="_x0000_i1036" DrawAspect="Content" ObjectID="_1367338913" r:id="rId49"/>
         </w:object>
       </w:r>
       <w:r>
@@ -36390,7 +34985,7 @@
           <v:shape id="_x0000_i1037" type="#_x0000_t75" style="width:14pt;height:17pt" o:ole="">
             <v:imagedata r:id="rId50" o:title=""/>
           </v:shape>
-          <o:OLEObject Type="Embed" ProgID="Equation.3" ShapeID="_x0000_i1037" DrawAspect="Content" ObjectID="_1367329668" r:id="rId51"/>
+          <o:OLEObject Type="Embed" ProgID="Equation.3" ShapeID="_x0000_i1037" DrawAspect="Content" ObjectID="_1367338914" r:id="rId51"/>
         </w:object>
       </w:r>
       <w:r>

</xml_diff>